<commit_message>
Alteração no documento de visão e criação do caso de uso
</commit_message>
<xml_diff>
--- a/Documento Visao do Software.docx
+++ b/Documento Visao do Software.docx
@@ -1941,39 +1941,28 @@
             <w:fldChar w:fldCharType="end"/>
           </w:r>
         </w:p>
+        <w:p>
+          <w:pPr>
+            <w:sectPr>
+              <w:headerReference w:type="even" r:id="rId2"/>
+              <w:headerReference w:type="default" r:id="rId3"/>
+              <w:headerReference w:type="first" r:id="rId4"/>
+              <w:footerReference w:type="even" r:id="rId5"/>
+              <w:footerReference w:type="default" r:id="rId6"/>
+              <w:footerReference w:type="first" r:id="rId7"/>
+              <w:type w:val="nextPage"/>
+              <w:pgSz w:w="11906" w:h="16838"/>
+              <w:pgMar w:left="1701" w:right="1134" w:gutter="0" w:header="1701" w:top="1758" w:footer="1293" w:bottom="1350"/>
+              <w:pgNumType w:fmt="decimal"/>
+              <w:formProt w:val="false"/>
+              <w:titlePg/>
+              <w:textDirection w:val="lrTb"/>
+              <w:docGrid w:type="default" w:linePitch="326" w:charSpace="0"/>
+            </w:sectPr>
+          </w:pPr>
+        </w:p>
       </w:sdtContent>
     </w:sdt>
-    <w:p>
-      <w:pPr>
-        <w:sectPr>
-          <w:headerReference w:type="even" r:id="rId2"/>
-          <w:headerReference w:type="default" r:id="rId3"/>
-          <w:headerReference w:type="first" r:id="rId4"/>
-          <w:footerReference w:type="even" r:id="rId5"/>
-          <w:footerReference w:type="default" r:id="rId6"/>
-          <w:footerReference w:type="first" r:id="rId7"/>
-          <w:type w:val="nextPage"/>
-          <w:pgSz w:w="11906" w:h="16838"/>
-          <w:pgMar w:left="1701" w:right="1134" w:gutter="0" w:header="1701" w:top="1758" w:footer="1293" w:bottom="1350"/>
-          <w:pgNumType w:fmt="decimal"/>
-          <w:formProt w:val="false"/>
-          <w:titlePg/>
-          <w:textDirection w:val="lrTb"/>
-          <w:docGrid w:type="default" w:linePitch="326" w:charSpace="0"/>
-        </w:sectPr>
-        <w:pStyle w:val="Normal"/>
-        <w:rPr>
-          <w:rFonts w:ascii="Arial" w:hAnsi="Arial" w:cs="Arial"/>
-          <w:color w:val="auto"/>
-        </w:rPr>
-      </w:pPr>
-      <w:r>
-        <w:rPr>
-          <w:rFonts w:cs="Arial" w:ascii="Arial" w:hAnsi="Arial"/>
-          <w:color w:val="auto"/>
-        </w:rPr>
-      </w:r>
-    </w:p>
     <w:p>
       <w:pPr>
         <w:pStyle w:val="Ttulo1"/>
@@ -1986,9 +1975,9 @@
           <w:color w:val="auto"/>
         </w:rPr>
       </w:pPr>
-      <w:bookmarkStart w:id="0" w:name="_Toc228183400"/>
+      <w:bookmarkStart w:id="0" w:name="_Toc119963345"/>
       <w:bookmarkStart w:id="1" w:name="_Toc245703690"/>
-      <w:bookmarkStart w:id="2" w:name="_Toc119963345"/>
+      <w:bookmarkStart w:id="2" w:name="_Toc228183400"/>
       <w:r>
         <w:rPr/>
         <w:t>Introdução</w:t>
@@ -5280,9 +5269,9 @@
           <w:color w:val="auto"/>
         </w:rPr>
       </w:pPr>
-      <w:bookmarkStart w:id="6" w:name="_Toc228183412"/>
+      <w:bookmarkStart w:id="6" w:name="_Toc119963349"/>
       <w:bookmarkStart w:id="7" w:name="_Toc245703702"/>
-      <w:bookmarkStart w:id="8" w:name="_Toc119963349"/>
+      <w:bookmarkStart w:id="8" w:name="_Toc228183412"/>
       <w:r>
         <w:rPr/>
         <w:t>Escopo</w:t>
@@ -5843,8 +5832,8 @@
         <w:tblLook w:firstRow="0" w:noVBand="0" w:lastRow="0" w:firstColumn="0" w:lastColumn="0" w:noHBand="0" w:val="0000"/>
       </w:tblPr>
       <w:tblGrid>
-        <w:gridCol w:w="1534"/>
-        <w:gridCol w:w="4079"/>
+        <w:gridCol w:w="1533"/>
+        <w:gridCol w:w="4080"/>
         <w:gridCol w:w="3458"/>
       </w:tblGrid>
       <w:tr>
@@ -5855,7 +5844,7 @@
         </w:trPr>
         <w:tc>
           <w:tcPr>
-            <w:tcW w:w="1534" w:type="dxa"/>
+            <w:tcW w:w="1533" w:type="dxa"/>
             <w:tcBorders>
               <w:top w:val="single" w:sz="4" w:space="0" w:color="000000"/>
               <w:left w:val="single" w:sz="4" w:space="0" w:color="000000"/>
@@ -5888,7 +5877,7 @@
         </w:tc>
         <w:tc>
           <w:tcPr>
-            <w:tcW w:w="4079" w:type="dxa"/>
+            <w:tcW w:w="4080" w:type="dxa"/>
             <w:tcBorders>
               <w:top w:val="single" w:sz="4" w:space="0" w:color="000000"/>
               <w:left w:val="single" w:sz="4" w:space="0" w:color="000000"/>
@@ -5958,7 +5947,7 @@
         </w:trPr>
         <w:tc>
           <w:tcPr>
-            <w:tcW w:w="1534" w:type="dxa"/>
+            <w:tcW w:w="1533" w:type="dxa"/>
             <w:tcBorders>
               <w:top w:val="single" w:sz="4" w:space="0" w:color="000000"/>
               <w:left w:val="single" w:sz="4" w:space="0" w:color="000000"/>
@@ -5993,7 +5982,7 @@
         </w:tc>
         <w:tc>
           <w:tcPr>
-            <w:tcW w:w="4079" w:type="dxa"/>
+            <w:tcW w:w="4080" w:type="dxa"/>
             <w:tcBorders>
               <w:top w:val="single" w:sz="4" w:space="0" w:color="000000"/>
               <w:left w:val="single" w:sz="4" w:space="0" w:color="000000"/>
@@ -6080,7 +6069,7 @@
         </w:trPr>
         <w:tc>
           <w:tcPr>
-            <w:tcW w:w="1534" w:type="dxa"/>
+            <w:tcW w:w="1533" w:type="dxa"/>
             <w:tcBorders>
               <w:top w:val="single" w:sz="4" w:space="0" w:color="000000"/>
               <w:left w:val="single" w:sz="4" w:space="0" w:color="000000"/>
@@ -6111,7 +6100,7 @@
         </w:tc>
         <w:tc>
           <w:tcPr>
-            <w:tcW w:w="4079" w:type="dxa"/>
+            <w:tcW w:w="4080" w:type="dxa"/>
             <w:tcBorders>
               <w:top w:val="single" w:sz="4" w:space="0" w:color="000000"/>
               <w:left w:val="single" w:sz="4" w:space="0" w:color="000000"/>
@@ -6202,7 +6191,7 @@
         </w:trPr>
         <w:tc>
           <w:tcPr>
-            <w:tcW w:w="1534" w:type="dxa"/>
+            <w:tcW w:w="1533" w:type="dxa"/>
             <w:tcBorders>
               <w:top w:val="single" w:sz="4" w:space="0" w:color="000000"/>
               <w:left w:val="single" w:sz="4" w:space="0" w:color="000000"/>
@@ -6233,7 +6222,7 @@
         </w:tc>
         <w:tc>
           <w:tcPr>
-            <w:tcW w:w="4079" w:type="dxa"/>
+            <w:tcW w:w="4080" w:type="dxa"/>
             <w:tcBorders>
               <w:top w:val="single" w:sz="4" w:space="0" w:color="000000"/>
               <w:left w:val="single" w:sz="4" w:space="0" w:color="000000"/>
@@ -6322,7 +6311,7 @@
         </w:trPr>
         <w:tc>
           <w:tcPr>
-            <w:tcW w:w="1534" w:type="dxa"/>
+            <w:tcW w:w="1533" w:type="dxa"/>
             <w:tcBorders>
               <w:top w:val="single" w:sz="4" w:space="0" w:color="000000"/>
               <w:left w:val="single" w:sz="4" w:space="0" w:color="000000"/>
@@ -6353,7 +6342,7 @@
         </w:tc>
         <w:tc>
           <w:tcPr>
-            <w:tcW w:w="4079" w:type="dxa"/>
+            <w:tcW w:w="4080" w:type="dxa"/>
             <w:tcBorders>
               <w:top w:val="single" w:sz="4" w:space="0" w:color="000000"/>
               <w:left w:val="single" w:sz="4" w:space="0" w:color="000000"/>
@@ -6447,7 +6436,7 @@
         </w:trPr>
         <w:tc>
           <w:tcPr>
-            <w:tcW w:w="1534" w:type="dxa"/>
+            <w:tcW w:w="1533" w:type="dxa"/>
             <w:tcBorders>
               <w:top w:val="single" w:sz="4" w:space="0" w:color="000000"/>
               <w:left w:val="single" w:sz="4" w:space="0" w:color="000000"/>
@@ -6478,7 +6467,7 @@
         </w:tc>
         <w:tc>
           <w:tcPr>
-            <w:tcW w:w="4079" w:type="dxa"/>
+            <w:tcW w:w="4080" w:type="dxa"/>
             <w:tcBorders>
               <w:top w:val="single" w:sz="4" w:space="0" w:color="000000"/>
               <w:left w:val="single" w:sz="4" w:space="0" w:color="000000"/>
@@ -6567,7 +6556,7 @@
         </w:trPr>
         <w:tc>
           <w:tcPr>
-            <w:tcW w:w="1534" w:type="dxa"/>
+            <w:tcW w:w="1533" w:type="dxa"/>
             <w:tcBorders>
               <w:top w:val="single" w:sz="4" w:space="0" w:color="000000"/>
               <w:left w:val="single" w:sz="4" w:space="0" w:color="000000"/>
@@ -6598,7 +6587,7 @@
         </w:tc>
         <w:tc>
           <w:tcPr>
-            <w:tcW w:w="4079" w:type="dxa"/>
+            <w:tcW w:w="4080" w:type="dxa"/>
             <w:tcBorders>
               <w:top w:val="single" w:sz="4" w:space="0" w:color="000000"/>
               <w:left w:val="single" w:sz="4" w:space="0" w:color="000000"/>
@@ -6687,7 +6676,7 @@
         </w:trPr>
         <w:tc>
           <w:tcPr>
-            <w:tcW w:w="1534" w:type="dxa"/>
+            <w:tcW w:w="1533" w:type="dxa"/>
             <w:tcBorders>
               <w:top w:val="single" w:sz="4" w:space="0" w:color="000000"/>
               <w:left w:val="single" w:sz="4" w:space="0" w:color="000000"/>
@@ -6718,7 +6707,7 @@
         </w:tc>
         <w:tc>
           <w:tcPr>
-            <w:tcW w:w="4079" w:type="dxa"/>
+            <w:tcW w:w="4080" w:type="dxa"/>
             <w:tcBorders>
               <w:top w:val="single" w:sz="4" w:space="0" w:color="000000"/>
               <w:left w:val="single" w:sz="4" w:space="0" w:color="000000"/>
@@ -6815,7 +6804,7 @@
         </w:trPr>
         <w:tc>
           <w:tcPr>
-            <w:tcW w:w="1534" w:type="dxa"/>
+            <w:tcW w:w="1533" w:type="dxa"/>
             <w:tcBorders>
               <w:top w:val="single" w:sz="4" w:space="0" w:color="000000"/>
               <w:left w:val="single" w:sz="4" w:space="0" w:color="000000"/>
@@ -6846,7 +6835,7 @@
         </w:tc>
         <w:tc>
           <w:tcPr>
-            <w:tcW w:w="4079" w:type="dxa"/>
+            <w:tcW w:w="4080" w:type="dxa"/>
             <w:tcBorders>
               <w:top w:val="single" w:sz="4" w:space="0" w:color="000000"/>
               <w:left w:val="single" w:sz="4" w:space="0" w:color="000000"/>
@@ -6938,7 +6927,7 @@
         </w:trPr>
         <w:tc>
           <w:tcPr>
-            <w:tcW w:w="1534" w:type="dxa"/>
+            <w:tcW w:w="1533" w:type="dxa"/>
             <w:tcBorders>
               <w:top w:val="single" w:sz="4" w:space="0" w:color="000000"/>
               <w:left w:val="single" w:sz="4" w:space="0" w:color="000000"/>
@@ -6968,7 +6957,7 @@
         </w:tc>
         <w:tc>
           <w:tcPr>
-            <w:tcW w:w="4079" w:type="dxa"/>
+            <w:tcW w:w="4080" w:type="dxa"/>
             <w:tcBorders>
               <w:top w:val="single" w:sz="4" w:space="0" w:color="000000"/>
               <w:left w:val="single" w:sz="4" w:space="0" w:color="000000"/>
@@ -7032,7 +7021,7 @@
         </w:trPr>
         <w:tc>
           <w:tcPr>
-            <w:tcW w:w="1534" w:type="dxa"/>
+            <w:tcW w:w="1533" w:type="dxa"/>
             <w:tcBorders>
               <w:top w:val="single" w:sz="4" w:space="0" w:color="000000"/>
               <w:left w:val="single" w:sz="4" w:space="0" w:color="000000"/>
@@ -7062,7 +7051,7 @@
         </w:tc>
         <w:tc>
           <w:tcPr>
-            <w:tcW w:w="4079" w:type="dxa"/>
+            <w:tcW w:w="4080" w:type="dxa"/>
             <w:tcBorders>
               <w:top w:val="single" w:sz="4" w:space="0" w:color="000000"/>
               <w:left w:val="single" w:sz="4" w:space="0" w:color="000000"/>
@@ -7127,7 +7116,7 @@
         </w:trPr>
         <w:tc>
           <w:tcPr>
-            <w:tcW w:w="1534" w:type="dxa"/>
+            <w:tcW w:w="1533" w:type="dxa"/>
             <w:tcBorders>
               <w:top w:val="single" w:sz="4" w:space="0" w:color="000000"/>
               <w:left w:val="single" w:sz="4" w:space="0" w:color="000000"/>
@@ -7157,7 +7146,7 @@
         </w:tc>
         <w:tc>
           <w:tcPr>
-            <w:tcW w:w="4079" w:type="dxa"/>
+            <w:tcW w:w="4080" w:type="dxa"/>
             <w:tcBorders>
               <w:top w:val="single" w:sz="4" w:space="0" w:color="000000"/>
               <w:left w:val="single" w:sz="4" w:space="0" w:color="000000"/>
@@ -7222,7 +7211,7 @@
         </w:trPr>
         <w:tc>
           <w:tcPr>
-            <w:tcW w:w="1534" w:type="dxa"/>
+            <w:tcW w:w="1533" w:type="dxa"/>
             <w:tcBorders>
               <w:top w:val="single" w:sz="4" w:space="0" w:color="000000"/>
               <w:left w:val="single" w:sz="4" w:space="0" w:color="000000"/>
@@ -7252,7 +7241,7 @@
         </w:tc>
         <w:tc>
           <w:tcPr>
-            <w:tcW w:w="4079" w:type="dxa"/>
+            <w:tcW w:w="4080" w:type="dxa"/>
             <w:tcBorders>
               <w:top w:val="single" w:sz="4" w:space="0" w:color="000000"/>
               <w:left w:val="single" w:sz="4" w:space="0" w:color="000000"/>
@@ -9313,16 +9302,936 @@
           <w:color w:val="auto"/>
         </w:rPr>
       </w:pPr>
-      <w:bookmarkStart w:id="11" w:name="_Toc228183413"/>
-      <w:bookmarkStart w:id="12" w:name="_Toc245703703"/>
-      <w:bookmarkStart w:id="13" w:name="_Toc119963352"/>
+      <w:bookmarkStart w:id="11" w:name="_Toc1199633521"/>
+      <w:bookmarkStart w:id="12" w:name="_Toc2457037031"/>
+      <w:bookmarkStart w:id="13" w:name="_Toc2281834131"/>
       <w:r>
         <w:rPr/>
-        <w:t>Não Escopo</w:t>
+        <w:t>T</w:t>
       </w:r>
       <w:bookmarkEnd w:id="11"/>
       <w:bookmarkEnd w:id="12"/>
       <w:bookmarkEnd w:id="13"/>
+      <w:r>
+        <w:rPr/>
+        <w:t>elas do Portal de Vendas de Veículos (Front-End)</w:t>
+      </w:r>
+    </w:p>
+    <w:p>
+      <w:pPr>
+        <w:pStyle w:val="Ttulo2"/>
+        <w:numPr>
+          <w:ilvl w:val="0"/>
+          <w:numId w:val="0"/>
+        </w:numPr>
+        <w:spacing w:lineRule="auto" w:line="240" w:before="0" w:after="0"/>
+        <w:ind w:left="284" w:hanging="0"/>
+        <w:rPr>
+          <w:rFonts w:ascii="Calibri" w:hAnsi="Calibri" w:eastAsia="Calibri" w:cs="Calibri" w:asciiTheme="minorAscii" w:cstheme="minorAscii" w:eastAsiaTheme="minorAscii" w:hAnsiTheme="minorAscii"/>
+          <w:b w:val="false"/>
+          <w:b w:val="false"/>
+          <w:bCs w:val="false"/>
+          <w:color w:val="000000"/>
+          <w:kern w:val="0"/>
+          <w:sz w:val="24"/>
+          <w:szCs w:val="24"/>
+          <w:lang w:val="pt-BR" w:eastAsia="en-US" w:bidi="en-US"/>
+        </w:rPr>
+      </w:pPr>
+      <w:r>
+        <w:rPr>
+          <w:rFonts w:eastAsia="Calibri" w:cs="Calibri" w:cstheme="minorAscii" w:eastAsiaTheme="minorAscii" w:ascii="Calibri" w:hAnsi="Calibri"/>
+          <w:b w:val="false"/>
+          <w:bCs w:val="false"/>
+          <w:color w:val="000000"/>
+          <w:kern w:val="0"/>
+          <w:sz w:val="24"/>
+          <w:szCs w:val="24"/>
+          <w:lang w:val="pt-BR" w:eastAsia="en-US" w:bidi="en-US"/>
+        </w:rPr>
+        <w:t xml:space="preserve">Para o Portal de Vendas de Veículos, teremos como </w:t>
+      </w:r>
+      <w:r>
+        <w:rPr>
+          <w:rFonts w:eastAsia="Calibri" w:cs="Calibri" w:cstheme="minorAscii" w:eastAsiaTheme="minorAscii" w:ascii="Calibri" w:hAnsi="Calibri"/>
+          <w:b w:val="false"/>
+          <w:bCs w:val="false"/>
+          <w:color w:val="000000"/>
+          <w:kern w:val="0"/>
+          <w:sz w:val="24"/>
+          <w:szCs w:val="24"/>
+          <w:lang w:val="pt-BR" w:eastAsia="en-US" w:bidi="en-US"/>
+        </w:rPr>
+        <w:t xml:space="preserve">telas, os protótipos abaixo, não necessariamente no formato </w:t>
+      </w:r>
+      <w:r>
+        <w:rPr>
+          <w:rFonts w:eastAsia="Calibri" w:cs="Calibri" w:cstheme="minorAscii" w:eastAsiaTheme="minorAscii" w:ascii="Calibri" w:hAnsi="Calibri"/>
+          <w:b w:val="false"/>
+          <w:bCs w:val="false"/>
+          <w:color w:val="000000"/>
+          <w:kern w:val="0"/>
+          <w:sz w:val="24"/>
+          <w:szCs w:val="24"/>
+          <w:lang w:val="pt-BR" w:eastAsia="en-US" w:bidi="en-US"/>
+        </w:rPr>
+        <w:t>exibido</w:t>
+      </w:r>
+      <w:r>
+        <w:rPr>
+          <w:rFonts w:eastAsia="Calibri" w:cs="Calibri" w:cstheme="minorAscii" w:eastAsiaTheme="minorAscii" w:ascii="Calibri" w:hAnsi="Calibri"/>
+          <w:b w:val="false"/>
+          <w:bCs w:val="false"/>
+          <w:color w:val="000000"/>
+          <w:kern w:val="0"/>
+          <w:sz w:val="24"/>
+          <w:szCs w:val="24"/>
+          <w:lang w:val="pt-BR" w:eastAsia="en-US" w:bidi="en-US"/>
+        </w:rPr>
+        <w:t xml:space="preserve">, porém, serão utilizados os componentes do Prime Faces, descritos no endereço </w:t>
+      </w:r>
+      <w:hyperlink r:id="rId8">
+        <w:r>
+          <w:rPr>
+            <w:rStyle w:val="LinkdaInternet"/>
+            <w:rFonts w:eastAsia="Calibri" w:cs="Calibri" w:cstheme="minorAscii" w:eastAsiaTheme="minorAscii" w:ascii="Calibri" w:hAnsi="Calibri"/>
+            <w:b w:val="false"/>
+            <w:bCs w:val="false"/>
+            <w:color w:val="000000"/>
+            <w:kern w:val="0"/>
+            <w:sz w:val="24"/>
+            <w:szCs w:val="24"/>
+            <w:lang w:val="pt-BR" w:eastAsia="en-US" w:bidi="en-US"/>
+          </w:rPr>
+          <w:t>http://primefaces.org/primeng/setup</w:t>
+        </w:r>
+      </w:hyperlink>
+      <w:r>
+        <w:rPr>
+          <w:rFonts w:eastAsia="Calibri" w:cs="Calibri" w:cstheme="minorAscii" w:eastAsiaTheme="minorAscii" w:ascii="Calibri" w:hAnsi="Calibri"/>
+          <w:b w:val="false"/>
+          <w:bCs w:val="false"/>
+          <w:color w:val="000000"/>
+          <w:kern w:val="0"/>
+          <w:sz w:val="24"/>
+          <w:szCs w:val="24"/>
+          <w:lang w:val="pt-BR" w:eastAsia="en-US" w:bidi="en-US"/>
+        </w:rPr>
+        <w:t xml:space="preserve"> </w:t>
+      </w:r>
+    </w:p>
+    <w:p>
+      <w:pPr>
+        <w:pStyle w:val="ListParagraph"/>
+        <w:bidi w:val="0"/>
+        <w:spacing w:lineRule="auto" w:line="252" w:beforeAutospacing="0" w:before="0" w:afterAutospacing="0" w:after="0"/>
+        <w:ind w:left="720" w:right="0" w:hanging="360"/>
+        <w:contextualSpacing/>
+        <w:jc w:val="left"/>
+        <w:rPr>
+          <w:rFonts w:ascii="Arial" w:hAnsi="Arial" w:cs="Arial"/>
+          <w:color w:val="auto"/>
+        </w:rPr>
+      </w:pPr>
+      <w:r>
+        <w:rPr/>
+      </w:r>
+    </w:p>
+    <w:p>
+      <w:pPr>
+        <w:pStyle w:val="ListParagraph"/>
+        <w:bidi w:val="0"/>
+        <w:spacing w:lineRule="auto" w:line="252" w:beforeAutospacing="0" w:before="0" w:afterAutospacing="0" w:after="0"/>
+        <w:ind w:left="720" w:right="0" w:hanging="360"/>
+        <w:contextualSpacing/>
+        <w:jc w:val="left"/>
+        <w:rPr>
+          <w:rFonts w:ascii="Arial" w:hAnsi="Arial" w:cs="Arial"/>
+          <w:color w:val="auto"/>
+        </w:rPr>
+      </w:pPr>
+      <w:r>
+        <w:rPr/>
+        <w:t>Login do Portal</w:t>
+      </w:r>
+    </w:p>
+    <w:p>
+      <w:pPr>
+        <w:pStyle w:val="ListParagraph"/>
+        <w:bidi w:val="0"/>
+        <w:spacing w:lineRule="auto" w:line="252" w:beforeAutospacing="0" w:before="0" w:afterAutospacing="0" w:after="0"/>
+        <w:ind w:left="720" w:right="0" w:hanging="360"/>
+        <w:contextualSpacing/>
+        <w:jc w:val="left"/>
+        <w:rPr/>
+      </w:pPr>
+      <w:r>
+        <w:rPr/>
+        <w:drawing>
+          <wp:anchor behindDoc="0" distT="0" distB="0" distL="0" distR="0" simplePos="0" locked="0" layoutInCell="0" allowOverlap="1" relativeHeight="2">
+            <wp:simplePos x="0" y="0"/>
+            <wp:positionH relativeFrom="column">
+              <wp:posOffset>114300</wp:posOffset>
+            </wp:positionH>
+            <wp:positionV relativeFrom="paragraph">
+              <wp:posOffset>635</wp:posOffset>
+            </wp:positionV>
+            <wp:extent cx="5531485" cy="2473325"/>
+            <wp:effectExtent l="0" t="0" r="0" b="0"/>
+            <wp:wrapSquare wrapText="largest"/>
+            <wp:docPr id="1" name="Figura1" descr=""/>
+            <wp:cNvGraphicFramePr>
+              <a:graphicFrameLocks xmlns:a="http://schemas.openxmlformats.org/drawingml/2006/main" noChangeAspect="1"/>
+            </wp:cNvGraphicFramePr>
+            <a:graphic xmlns:a="http://schemas.openxmlformats.org/drawingml/2006/main">
+              <a:graphicData uri="http://schemas.openxmlformats.org/drawingml/2006/picture">
+                <pic:pic xmlns:pic="http://schemas.openxmlformats.org/drawingml/2006/picture">
+                  <pic:nvPicPr>
+                    <pic:cNvPr id="1" name="Figura1" descr=""/>
+                    <pic:cNvPicPr>
+                      <a:picLocks noChangeAspect="1" noChangeArrowheads="1"/>
+                    </pic:cNvPicPr>
+                  </pic:nvPicPr>
+                  <pic:blipFill>
+                    <a:blip r:embed="rId9"/>
+                    <a:stretch>
+                      <a:fillRect/>
+                    </a:stretch>
+                  </pic:blipFill>
+                  <pic:spPr bwMode="auto">
+                    <a:xfrm>
+                      <a:off x="0" y="0"/>
+                      <a:ext cx="5531485" cy="2473325"/>
+                    </a:xfrm>
+                    <a:prstGeom prst="rect">
+                      <a:avLst/>
+                    </a:prstGeom>
+                  </pic:spPr>
+                </pic:pic>
+              </a:graphicData>
+            </a:graphic>
+          </wp:anchor>
+        </w:drawing>
+      </w:r>
+    </w:p>
+    <w:p>
+      <w:pPr>
+        <w:pStyle w:val="ListParagraph"/>
+        <w:bidi w:val="0"/>
+        <w:spacing w:lineRule="auto" w:line="252" w:beforeAutospacing="0" w:before="0" w:afterAutospacing="0" w:after="0"/>
+        <w:ind w:left="720" w:right="0" w:hanging="360"/>
+        <w:contextualSpacing/>
+        <w:jc w:val="left"/>
+        <w:rPr/>
+      </w:pPr>
+      <w:r>
+        <w:rPr/>
+      </w:r>
+    </w:p>
+    <w:p>
+      <w:pPr>
+        <w:pStyle w:val="ListParagraph"/>
+        <w:bidi w:val="0"/>
+        <w:spacing w:lineRule="auto" w:line="252" w:beforeAutospacing="0" w:before="0" w:afterAutospacing="0" w:after="0"/>
+        <w:ind w:left="720" w:right="0" w:hanging="360"/>
+        <w:contextualSpacing/>
+        <w:jc w:val="left"/>
+        <w:rPr/>
+      </w:pPr>
+      <w:r>
+        <w:rPr/>
+        <w:t>Exibição Principal – Pós Login</w:t>
+      </w:r>
+    </w:p>
+    <w:p>
+      <w:pPr>
+        <w:pStyle w:val="ListParagraph"/>
+        <w:bidi w:val="0"/>
+        <w:spacing w:lineRule="auto" w:line="252" w:beforeAutospacing="0" w:before="0" w:afterAutospacing="0" w:after="0"/>
+        <w:ind w:left="720" w:right="0" w:hanging="360"/>
+        <w:contextualSpacing/>
+        <w:jc w:val="left"/>
+        <w:rPr/>
+      </w:pPr>
+      <w:r>
+        <w:rPr/>
+        <w:drawing>
+          <wp:anchor behindDoc="0" distT="0" distB="0" distL="0" distR="0" simplePos="0" locked="0" layoutInCell="0" allowOverlap="1" relativeHeight="3">
+            <wp:simplePos x="0" y="0"/>
+            <wp:positionH relativeFrom="column">
+              <wp:align>center</wp:align>
+            </wp:positionH>
+            <wp:positionV relativeFrom="paragraph">
+              <wp:posOffset>635</wp:posOffset>
+            </wp:positionV>
+            <wp:extent cx="5531485" cy="2447290"/>
+            <wp:effectExtent l="0" t="0" r="0" b="0"/>
+            <wp:wrapSquare wrapText="largest"/>
+            <wp:docPr id="2" name="Figura2" descr=""/>
+            <wp:cNvGraphicFramePr>
+              <a:graphicFrameLocks xmlns:a="http://schemas.openxmlformats.org/drawingml/2006/main" noChangeAspect="1"/>
+            </wp:cNvGraphicFramePr>
+            <a:graphic xmlns:a="http://schemas.openxmlformats.org/drawingml/2006/main">
+              <a:graphicData uri="http://schemas.openxmlformats.org/drawingml/2006/picture">
+                <pic:pic xmlns:pic="http://schemas.openxmlformats.org/drawingml/2006/picture">
+                  <pic:nvPicPr>
+                    <pic:cNvPr id="2" name="Figura2" descr=""/>
+                    <pic:cNvPicPr>
+                      <a:picLocks noChangeAspect="1" noChangeArrowheads="1"/>
+                    </pic:cNvPicPr>
+                  </pic:nvPicPr>
+                  <pic:blipFill>
+                    <a:blip r:embed="rId10"/>
+                    <a:stretch>
+                      <a:fillRect/>
+                    </a:stretch>
+                  </pic:blipFill>
+                  <pic:spPr bwMode="auto">
+                    <a:xfrm>
+                      <a:off x="0" y="0"/>
+                      <a:ext cx="5531485" cy="2447290"/>
+                    </a:xfrm>
+                    <a:prstGeom prst="rect">
+                      <a:avLst/>
+                    </a:prstGeom>
+                  </pic:spPr>
+                </pic:pic>
+              </a:graphicData>
+            </a:graphic>
+          </wp:anchor>
+        </w:drawing>
+      </w:r>
+    </w:p>
+    <w:p>
+      <w:pPr>
+        <w:pStyle w:val="ListParagraph"/>
+        <w:bidi w:val="0"/>
+        <w:spacing w:lineRule="auto" w:line="252" w:beforeAutospacing="0" w:before="0" w:afterAutospacing="0" w:after="0"/>
+        <w:ind w:left="720" w:right="0" w:hanging="360"/>
+        <w:contextualSpacing/>
+        <w:jc w:val="left"/>
+        <w:rPr/>
+      </w:pPr>
+      <w:r>
+        <w:rPr/>
+      </w:r>
+    </w:p>
+    <w:p>
+      <w:pPr>
+        <w:pStyle w:val="ListParagraph"/>
+        <w:bidi w:val="0"/>
+        <w:spacing w:lineRule="auto" w:line="252" w:beforeAutospacing="0" w:before="0" w:afterAutospacing="0" w:after="0"/>
+        <w:ind w:left="720" w:right="0" w:hanging="360"/>
+        <w:contextualSpacing/>
+        <w:jc w:val="left"/>
+        <w:rPr/>
+      </w:pPr>
+      <w:r>
+        <w:rPr/>
+        <w:t>Adição de Anúncio de Veículos</w:t>
+      </w:r>
+    </w:p>
+    <w:p>
+      <w:pPr>
+        <w:pStyle w:val="ListParagraph"/>
+        <w:bidi w:val="0"/>
+        <w:spacing w:lineRule="auto" w:line="252" w:beforeAutospacing="0" w:before="0" w:afterAutospacing="0" w:after="0"/>
+        <w:ind w:left="720" w:right="0" w:hanging="360"/>
+        <w:contextualSpacing/>
+        <w:jc w:val="left"/>
+        <w:rPr/>
+      </w:pPr>
+      <w:r>
+        <w:rPr/>
+        <w:drawing>
+          <wp:anchor behindDoc="0" distT="0" distB="0" distL="0" distR="0" simplePos="0" locked="0" layoutInCell="0" allowOverlap="1" relativeHeight="4">
+            <wp:simplePos x="0" y="0"/>
+            <wp:positionH relativeFrom="column">
+              <wp:align>center</wp:align>
+            </wp:positionH>
+            <wp:positionV relativeFrom="paragraph">
+              <wp:posOffset>635</wp:posOffset>
+            </wp:positionV>
+            <wp:extent cx="5531485" cy="3514725"/>
+            <wp:effectExtent l="0" t="0" r="0" b="0"/>
+            <wp:wrapSquare wrapText="largest"/>
+            <wp:docPr id="3" name="Figura3" descr=""/>
+            <wp:cNvGraphicFramePr>
+              <a:graphicFrameLocks xmlns:a="http://schemas.openxmlformats.org/drawingml/2006/main" noChangeAspect="1"/>
+            </wp:cNvGraphicFramePr>
+            <a:graphic xmlns:a="http://schemas.openxmlformats.org/drawingml/2006/main">
+              <a:graphicData uri="http://schemas.openxmlformats.org/drawingml/2006/picture">
+                <pic:pic xmlns:pic="http://schemas.openxmlformats.org/drawingml/2006/picture">
+                  <pic:nvPicPr>
+                    <pic:cNvPr id="3" name="Figura3" descr=""/>
+                    <pic:cNvPicPr>
+                      <a:picLocks noChangeAspect="1" noChangeArrowheads="1"/>
+                    </pic:cNvPicPr>
+                  </pic:nvPicPr>
+                  <pic:blipFill>
+                    <a:blip r:embed="rId11"/>
+                    <a:stretch>
+                      <a:fillRect/>
+                    </a:stretch>
+                  </pic:blipFill>
+                  <pic:spPr bwMode="auto">
+                    <a:xfrm>
+                      <a:off x="0" y="0"/>
+                      <a:ext cx="5531485" cy="3514725"/>
+                    </a:xfrm>
+                    <a:prstGeom prst="rect">
+                      <a:avLst/>
+                    </a:prstGeom>
+                  </pic:spPr>
+                </pic:pic>
+              </a:graphicData>
+            </a:graphic>
+          </wp:anchor>
+        </w:drawing>
+      </w:r>
+    </w:p>
+    <w:p>
+      <w:pPr>
+        <w:pStyle w:val="ListParagraph"/>
+        <w:bidi w:val="0"/>
+        <w:spacing w:lineRule="auto" w:line="252" w:beforeAutospacing="0" w:before="0" w:afterAutospacing="0" w:after="0"/>
+        <w:ind w:left="720" w:right="0" w:hanging="360"/>
+        <w:contextualSpacing/>
+        <w:jc w:val="left"/>
+        <w:rPr/>
+      </w:pPr>
+      <w:r>
+        <w:rPr/>
+      </w:r>
+    </w:p>
+    <w:p>
+      <w:pPr>
+        <w:pStyle w:val="ListParagraph"/>
+        <w:bidi w:val="0"/>
+        <w:spacing w:lineRule="auto" w:line="252" w:beforeAutospacing="0" w:before="0" w:afterAutospacing="0" w:after="0"/>
+        <w:ind w:left="720" w:right="0" w:hanging="360"/>
+        <w:contextualSpacing/>
+        <w:jc w:val="left"/>
+        <w:rPr/>
+      </w:pPr>
+      <w:r>
+        <w:rPr/>
+        <w:t>Perfil do Administrador – Verificação de Usuários</w:t>
+      </w:r>
+    </w:p>
+    <w:p>
+      <w:pPr>
+        <w:pStyle w:val="ListParagraph"/>
+        <w:bidi w:val="0"/>
+        <w:spacing w:lineRule="auto" w:line="252" w:beforeAutospacing="0" w:before="0" w:afterAutospacing="0" w:after="0"/>
+        <w:ind w:left="720" w:right="0" w:hanging="360"/>
+        <w:contextualSpacing/>
+        <w:jc w:val="left"/>
+        <w:rPr/>
+      </w:pPr>
+      <w:r>
+        <w:rPr/>
+        <w:drawing>
+          <wp:anchor behindDoc="0" distT="0" distB="0" distL="0" distR="0" simplePos="0" locked="0" layoutInCell="0" allowOverlap="1" relativeHeight="5">
+            <wp:simplePos x="0" y="0"/>
+            <wp:positionH relativeFrom="column">
+              <wp:align>center</wp:align>
+            </wp:positionH>
+            <wp:positionV relativeFrom="paragraph">
+              <wp:posOffset>635</wp:posOffset>
+            </wp:positionV>
+            <wp:extent cx="5531485" cy="2466975"/>
+            <wp:effectExtent l="0" t="0" r="0" b="0"/>
+            <wp:wrapSquare wrapText="largest"/>
+            <wp:docPr id="4" name="Figura4" descr=""/>
+            <wp:cNvGraphicFramePr>
+              <a:graphicFrameLocks xmlns:a="http://schemas.openxmlformats.org/drawingml/2006/main" noChangeAspect="1"/>
+            </wp:cNvGraphicFramePr>
+            <a:graphic xmlns:a="http://schemas.openxmlformats.org/drawingml/2006/main">
+              <a:graphicData uri="http://schemas.openxmlformats.org/drawingml/2006/picture">
+                <pic:pic xmlns:pic="http://schemas.openxmlformats.org/drawingml/2006/picture">
+                  <pic:nvPicPr>
+                    <pic:cNvPr id="4" name="Figura4" descr=""/>
+                    <pic:cNvPicPr>
+                      <a:picLocks noChangeAspect="1" noChangeArrowheads="1"/>
+                    </pic:cNvPicPr>
+                  </pic:nvPicPr>
+                  <pic:blipFill>
+                    <a:blip r:embed="rId12"/>
+                    <a:stretch>
+                      <a:fillRect/>
+                    </a:stretch>
+                  </pic:blipFill>
+                  <pic:spPr bwMode="auto">
+                    <a:xfrm>
+                      <a:off x="0" y="0"/>
+                      <a:ext cx="5531485" cy="2466975"/>
+                    </a:xfrm>
+                    <a:prstGeom prst="rect">
+                      <a:avLst/>
+                    </a:prstGeom>
+                  </pic:spPr>
+                </pic:pic>
+              </a:graphicData>
+            </a:graphic>
+          </wp:anchor>
+        </w:drawing>
+      </w:r>
+    </w:p>
+    <w:p>
+      <w:pPr>
+        <w:pStyle w:val="ListParagraph"/>
+        <w:bidi w:val="0"/>
+        <w:spacing w:lineRule="auto" w:line="252" w:beforeAutospacing="0" w:before="0" w:afterAutospacing="0" w:after="0"/>
+        <w:ind w:left="720" w:right="0" w:hanging="360"/>
+        <w:contextualSpacing/>
+        <w:jc w:val="left"/>
+        <w:rPr/>
+      </w:pPr>
+      <w:r>
+        <w:rPr/>
+      </w:r>
+    </w:p>
+    <w:p>
+      <w:pPr>
+        <w:pStyle w:val="ListParagraph"/>
+        <w:bidi w:val="0"/>
+        <w:spacing w:lineRule="auto" w:line="252" w:beforeAutospacing="0" w:before="0" w:afterAutospacing="0" w:after="0"/>
+        <w:ind w:left="720" w:right="0" w:hanging="360"/>
+        <w:contextualSpacing/>
+        <w:jc w:val="left"/>
+        <w:rPr/>
+      </w:pPr>
+      <w:r>
+        <w:rPr/>
+      </w:r>
+    </w:p>
+    <w:p>
+      <w:pPr>
+        <w:pStyle w:val="ListParagraph"/>
+        <w:bidi w:val="0"/>
+        <w:spacing w:lineRule="auto" w:line="252" w:beforeAutospacing="0" w:before="0" w:afterAutospacing="0" w:after="0"/>
+        <w:ind w:left="720" w:right="0" w:hanging="360"/>
+        <w:contextualSpacing/>
+        <w:jc w:val="left"/>
+        <w:rPr/>
+      </w:pPr>
+      <w:r>
+        <w:rPr/>
+      </w:r>
+    </w:p>
+    <w:p>
+      <w:pPr>
+        <w:pStyle w:val="ListParagraph"/>
+        <w:bidi w:val="0"/>
+        <w:spacing w:lineRule="auto" w:line="252" w:beforeAutospacing="0" w:before="0" w:afterAutospacing="0" w:after="0"/>
+        <w:ind w:left="720" w:right="0" w:hanging="360"/>
+        <w:contextualSpacing/>
+        <w:jc w:val="left"/>
+        <w:rPr/>
+      </w:pPr>
+      <w:r>
+        <w:rPr/>
+        <w:t>Relatórios Gerenciais – Acesso Administrador</w:t>
+      </w:r>
+    </w:p>
+    <w:p>
+      <w:pPr>
+        <w:pStyle w:val="ListParagraph"/>
+        <w:bidi w:val="0"/>
+        <w:spacing w:lineRule="auto" w:line="252" w:beforeAutospacing="0" w:before="0" w:afterAutospacing="0" w:after="0"/>
+        <w:ind w:left="720" w:right="0" w:hanging="360"/>
+        <w:contextualSpacing/>
+        <w:jc w:val="left"/>
+        <w:rPr/>
+      </w:pPr>
+      <w:r>
+        <w:rPr/>
+        <w:drawing>
+          <wp:anchor behindDoc="0" distT="0" distB="0" distL="0" distR="0" simplePos="0" locked="0" layoutInCell="0" allowOverlap="1" relativeHeight="6">
+            <wp:simplePos x="0" y="0"/>
+            <wp:positionH relativeFrom="column">
+              <wp:align>center</wp:align>
+            </wp:positionH>
+            <wp:positionV relativeFrom="paragraph">
+              <wp:posOffset>635</wp:posOffset>
+            </wp:positionV>
+            <wp:extent cx="5531485" cy="2461895"/>
+            <wp:effectExtent l="0" t="0" r="0" b="0"/>
+            <wp:wrapSquare wrapText="largest"/>
+            <wp:docPr id="5" name="Figura5" descr=""/>
+            <wp:cNvGraphicFramePr>
+              <a:graphicFrameLocks xmlns:a="http://schemas.openxmlformats.org/drawingml/2006/main" noChangeAspect="1"/>
+            </wp:cNvGraphicFramePr>
+            <a:graphic xmlns:a="http://schemas.openxmlformats.org/drawingml/2006/main">
+              <a:graphicData uri="http://schemas.openxmlformats.org/drawingml/2006/picture">
+                <pic:pic xmlns:pic="http://schemas.openxmlformats.org/drawingml/2006/picture">
+                  <pic:nvPicPr>
+                    <pic:cNvPr id="5" name="Figura5" descr=""/>
+                    <pic:cNvPicPr>
+                      <a:picLocks noChangeAspect="1" noChangeArrowheads="1"/>
+                    </pic:cNvPicPr>
+                  </pic:nvPicPr>
+                  <pic:blipFill>
+                    <a:blip r:embed="rId13"/>
+                    <a:stretch>
+                      <a:fillRect/>
+                    </a:stretch>
+                  </pic:blipFill>
+                  <pic:spPr bwMode="auto">
+                    <a:xfrm>
+                      <a:off x="0" y="0"/>
+                      <a:ext cx="5531485" cy="2461895"/>
+                    </a:xfrm>
+                    <a:prstGeom prst="rect">
+                      <a:avLst/>
+                    </a:prstGeom>
+                  </pic:spPr>
+                </pic:pic>
+              </a:graphicData>
+            </a:graphic>
+          </wp:anchor>
+        </w:drawing>
+      </w:r>
+    </w:p>
+    <w:p>
+      <w:pPr>
+        <w:pStyle w:val="ListParagraph"/>
+        <w:bidi w:val="0"/>
+        <w:spacing w:lineRule="auto" w:line="252" w:beforeAutospacing="0" w:before="0" w:afterAutospacing="0" w:after="0"/>
+        <w:ind w:left="720" w:right="0" w:hanging="360"/>
+        <w:contextualSpacing/>
+        <w:jc w:val="left"/>
+        <w:rPr/>
+      </w:pPr>
+      <w:r>
+        <w:rPr/>
+      </w:r>
+    </w:p>
+    <w:p>
+      <w:pPr>
+        <w:pStyle w:val="ListParagraph"/>
+        <w:bidi w:val="0"/>
+        <w:spacing w:lineRule="auto" w:line="252" w:beforeAutospacing="0" w:before="0" w:afterAutospacing="0" w:after="0"/>
+        <w:ind w:left="720" w:right="0" w:hanging="360"/>
+        <w:contextualSpacing/>
+        <w:jc w:val="left"/>
+        <w:rPr/>
+      </w:pPr>
+      <w:r>
+        <w:rPr/>
+        <w:t>Cadastro de Usuário para utilização do Portal de Venda de Veículos</w:t>
+      </w:r>
+    </w:p>
+    <w:p>
+      <w:pPr>
+        <w:pStyle w:val="ListParagraph"/>
+        <w:bidi w:val="0"/>
+        <w:spacing w:lineRule="auto" w:line="252" w:beforeAutospacing="0" w:before="0" w:afterAutospacing="0" w:after="0"/>
+        <w:ind w:left="720" w:right="0" w:hanging="360"/>
+        <w:contextualSpacing/>
+        <w:jc w:val="left"/>
+        <w:rPr/>
+      </w:pPr>
+      <w:r>
+        <w:rPr/>
+        <w:drawing>
+          <wp:anchor behindDoc="0" distT="0" distB="0" distL="0" distR="0" simplePos="0" locked="0" layoutInCell="0" allowOverlap="1" relativeHeight="7">
+            <wp:simplePos x="0" y="0"/>
+            <wp:positionH relativeFrom="column">
+              <wp:align>center</wp:align>
+            </wp:positionH>
+            <wp:positionV relativeFrom="paragraph">
+              <wp:posOffset>635</wp:posOffset>
+            </wp:positionV>
+            <wp:extent cx="5531485" cy="2447925"/>
+            <wp:effectExtent l="0" t="0" r="0" b="0"/>
+            <wp:wrapSquare wrapText="largest"/>
+            <wp:docPr id="6" name="Figura6" descr=""/>
+            <wp:cNvGraphicFramePr>
+              <a:graphicFrameLocks xmlns:a="http://schemas.openxmlformats.org/drawingml/2006/main" noChangeAspect="1"/>
+            </wp:cNvGraphicFramePr>
+            <a:graphic xmlns:a="http://schemas.openxmlformats.org/drawingml/2006/main">
+              <a:graphicData uri="http://schemas.openxmlformats.org/drawingml/2006/picture">
+                <pic:pic xmlns:pic="http://schemas.openxmlformats.org/drawingml/2006/picture">
+                  <pic:nvPicPr>
+                    <pic:cNvPr id="6" name="Figura6" descr=""/>
+                    <pic:cNvPicPr>
+                      <a:picLocks noChangeAspect="1" noChangeArrowheads="1"/>
+                    </pic:cNvPicPr>
+                  </pic:nvPicPr>
+                  <pic:blipFill>
+                    <a:blip r:embed="rId14"/>
+                    <a:stretch>
+                      <a:fillRect/>
+                    </a:stretch>
+                  </pic:blipFill>
+                  <pic:spPr bwMode="auto">
+                    <a:xfrm>
+                      <a:off x="0" y="0"/>
+                      <a:ext cx="5531485" cy="2447925"/>
+                    </a:xfrm>
+                    <a:prstGeom prst="rect">
+                      <a:avLst/>
+                    </a:prstGeom>
+                  </pic:spPr>
+                </pic:pic>
+              </a:graphicData>
+            </a:graphic>
+          </wp:anchor>
+        </w:drawing>
+      </w:r>
+    </w:p>
+    <w:p>
+      <w:pPr>
+        <w:pStyle w:val="ListParagraph"/>
+        <w:bidi w:val="0"/>
+        <w:spacing w:lineRule="auto" w:line="252" w:beforeAutospacing="0" w:before="0" w:afterAutospacing="0" w:after="0"/>
+        <w:ind w:left="720" w:right="0" w:hanging="360"/>
+        <w:contextualSpacing/>
+        <w:jc w:val="left"/>
+        <w:rPr/>
+      </w:pPr>
+      <w:r>
+        <w:rPr/>
+      </w:r>
+    </w:p>
+    <w:p>
+      <w:pPr>
+        <w:pStyle w:val="ListParagraph"/>
+        <w:bidi w:val="0"/>
+        <w:spacing w:lineRule="auto" w:line="252" w:beforeAutospacing="0" w:before="0" w:afterAutospacing="0" w:after="0"/>
+        <w:ind w:left="720" w:right="0" w:hanging="360"/>
+        <w:contextualSpacing/>
+        <w:jc w:val="left"/>
+        <w:rPr/>
+      </w:pPr>
+      <w:r>
+        <w:rPr/>
+      </w:r>
+    </w:p>
+    <w:p>
+      <w:pPr>
+        <w:pStyle w:val="ListParagraph"/>
+        <w:bidi w:val="0"/>
+        <w:spacing w:lineRule="auto" w:line="252" w:beforeAutospacing="0" w:before="0" w:afterAutospacing="0" w:after="0"/>
+        <w:ind w:left="720" w:right="0" w:hanging="360"/>
+        <w:contextualSpacing/>
+        <w:jc w:val="left"/>
+        <w:rPr/>
+      </w:pPr>
+      <w:r>
+        <w:rPr/>
+      </w:r>
+    </w:p>
+    <w:p>
+      <w:pPr>
+        <w:pStyle w:val="ListParagraph"/>
+        <w:bidi w:val="0"/>
+        <w:spacing w:lineRule="auto" w:line="252" w:beforeAutospacing="0" w:before="0" w:afterAutospacing="0" w:after="0"/>
+        <w:ind w:left="720" w:right="0" w:hanging="360"/>
+        <w:contextualSpacing/>
+        <w:jc w:val="left"/>
+        <w:rPr/>
+      </w:pPr>
+      <w:r>
+        <w:rPr/>
+      </w:r>
+    </w:p>
+    <w:p>
+      <w:pPr>
+        <w:pStyle w:val="ListParagraph"/>
+        <w:bidi w:val="0"/>
+        <w:spacing w:lineRule="auto" w:line="252" w:beforeAutospacing="0" w:before="0" w:afterAutospacing="0" w:after="0"/>
+        <w:ind w:left="720" w:right="0" w:hanging="360"/>
+        <w:contextualSpacing/>
+        <w:jc w:val="left"/>
+        <w:rPr/>
+      </w:pPr>
+      <w:r>
+        <w:rPr/>
+      </w:r>
+    </w:p>
+    <w:p>
+      <w:pPr>
+        <w:pStyle w:val="ListParagraph"/>
+        <w:bidi w:val="0"/>
+        <w:spacing w:lineRule="auto" w:line="252" w:beforeAutospacing="0" w:before="0" w:afterAutospacing="0" w:after="0"/>
+        <w:ind w:left="720" w:right="0" w:hanging="360"/>
+        <w:contextualSpacing/>
+        <w:jc w:val="left"/>
+        <w:rPr/>
+      </w:pPr>
+      <w:r>
+        <w:rPr/>
+      </w:r>
+    </w:p>
+    <w:p>
+      <w:pPr>
+        <w:pStyle w:val="ListParagraph"/>
+        <w:bidi w:val="0"/>
+        <w:spacing w:lineRule="auto" w:line="252" w:beforeAutospacing="0" w:before="0" w:afterAutospacing="0" w:after="0"/>
+        <w:ind w:left="720" w:right="0" w:hanging="360"/>
+        <w:contextualSpacing/>
+        <w:jc w:val="left"/>
+        <w:rPr/>
+      </w:pPr>
+      <w:r>
+        <w:rPr/>
+      </w:r>
+    </w:p>
+    <w:p>
+      <w:pPr>
+        <w:pStyle w:val="ListParagraph"/>
+        <w:bidi w:val="0"/>
+        <w:spacing w:lineRule="auto" w:line="252" w:beforeAutospacing="0" w:before="0" w:afterAutospacing="0" w:after="0"/>
+        <w:ind w:left="720" w:right="0" w:hanging="360"/>
+        <w:contextualSpacing/>
+        <w:jc w:val="left"/>
+        <w:rPr/>
+      </w:pPr>
+      <w:r>
+        <w:rPr/>
+      </w:r>
+    </w:p>
+    <w:p>
+      <w:pPr>
+        <w:pStyle w:val="ListParagraph"/>
+        <w:bidi w:val="0"/>
+        <w:spacing w:lineRule="auto" w:line="252" w:beforeAutospacing="0" w:before="0" w:afterAutospacing="0" w:after="0"/>
+        <w:ind w:left="720" w:right="0" w:hanging="360"/>
+        <w:contextualSpacing/>
+        <w:jc w:val="left"/>
+        <w:rPr/>
+      </w:pPr>
+      <w:r>
+        <w:rPr/>
+      </w:r>
+    </w:p>
+    <w:p>
+      <w:pPr>
+        <w:pStyle w:val="ListParagraph"/>
+        <w:bidi w:val="0"/>
+        <w:spacing w:lineRule="auto" w:line="252" w:beforeAutospacing="0" w:before="0" w:afterAutospacing="0" w:after="0"/>
+        <w:ind w:left="720" w:right="0" w:hanging="360"/>
+        <w:contextualSpacing/>
+        <w:jc w:val="left"/>
+        <w:rPr/>
+      </w:pPr>
+      <w:r>
+        <w:rPr/>
+      </w:r>
+    </w:p>
+    <w:p>
+      <w:pPr>
+        <w:pStyle w:val="ListParagraph"/>
+        <w:bidi w:val="0"/>
+        <w:spacing w:lineRule="auto" w:line="252" w:beforeAutospacing="0" w:before="0" w:afterAutospacing="0" w:after="0"/>
+        <w:ind w:left="720" w:right="0" w:hanging="360"/>
+        <w:contextualSpacing/>
+        <w:jc w:val="left"/>
+        <w:rPr/>
+      </w:pPr>
+      <w:r>
+        <w:rPr/>
+      </w:r>
+    </w:p>
+    <w:p>
+      <w:pPr>
+        <w:pStyle w:val="ListParagraph"/>
+        <w:bidi w:val="0"/>
+        <w:spacing w:lineRule="auto" w:line="252" w:beforeAutospacing="0" w:before="0" w:afterAutospacing="0" w:after="0"/>
+        <w:ind w:left="720" w:right="0" w:hanging="360"/>
+        <w:contextualSpacing/>
+        <w:jc w:val="left"/>
+        <w:rPr/>
+      </w:pPr>
+      <w:r>
+        <w:rPr/>
+      </w:r>
+    </w:p>
+    <w:p>
+      <w:pPr>
+        <w:pStyle w:val="ListParagraph"/>
+        <w:bidi w:val="0"/>
+        <w:spacing w:lineRule="auto" w:line="252" w:beforeAutospacing="0" w:before="0" w:afterAutospacing="0" w:after="0"/>
+        <w:ind w:left="720" w:right="0" w:hanging="360"/>
+        <w:contextualSpacing/>
+        <w:jc w:val="left"/>
+        <w:rPr/>
+      </w:pPr>
+      <w:r>
+        <w:rPr/>
+      </w:r>
+    </w:p>
+    <w:p>
+      <w:pPr>
+        <w:pStyle w:val="ListParagraph"/>
+        <w:bidi w:val="0"/>
+        <w:spacing w:lineRule="auto" w:line="252" w:beforeAutospacing="0" w:before="0" w:afterAutospacing="0" w:after="0"/>
+        <w:ind w:left="720" w:right="0" w:hanging="360"/>
+        <w:contextualSpacing/>
+        <w:jc w:val="left"/>
+        <w:rPr/>
+      </w:pPr>
+      <w:r>
+        <w:rPr/>
+      </w:r>
+    </w:p>
+    <w:p>
+      <w:pPr>
+        <w:pStyle w:val="ListParagraph"/>
+        <w:bidi w:val="0"/>
+        <w:spacing w:lineRule="auto" w:line="252" w:beforeAutospacing="0" w:before="0" w:afterAutospacing="0" w:after="0"/>
+        <w:ind w:left="720" w:right="0" w:hanging="360"/>
+        <w:contextualSpacing/>
+        <w:jc w:val="left"/>
+        <w:rPr/>
+      </w:pPr>
+      <w:r>
+        <w:rPr/>
+      </w:r>
+    </w:p>
+    <w:p>
+      <w:pPr>
+        <w:pStyle w:val="ListParagraph"/>
+        <w:bidi w:val="0"/>
+        <w:spacing w:lineRule="auto" w:line="252" w:beforeAutospacing="0" w:before="0" w:afterAutospacing="0" w:after="0"/>
+        <w:ind w:left="720" w:right="0" w:hanging="360"/>
+        <w:contextualSpacing/>
+        <w:jc w:val="left"/>
+        <w:rPr>
+          <w:rFonts w:ascii="Arial" w:hAnsi="Arial" w:cs="Arial"/>
+          <w:color w:val="auto"/>
+        </w:rPr>
+      </w:pPr>
+      <w:r>
+        <w:rPr/>
+      </w:r>
+    </w:p>
+    <w:p>
+      <w:pPr>
+        <w:pStyle w:val="Ttulo2"/>
+        <w:numPr>
+          <w:ilvl w:val="1"/>
+          <w:numId w:val="3"/>
+        </w:numPr>
+        <w:ind w:left="851" w:hanging="567"/>
+        <w:rPr>
+          <w:rFonts w:ascii="Arial" w:hAnsi="Arial" w:cs="Arial"/>
+          <w:color w:val="auto"/>
+        </w:rPr>
+      </w:pPr>
+      <w:bookmarkStart w:id="14" w:name="_Toc119963352"/>
+      <w:bookmarkStart w:id="15" w:name="_Toc245703703"/>
+      <w:bookmarkStart w:id="16" w:name="_Toc228183413"/>
+      <w:r>
+        <w:rPr/>
+        <w:t>Não Escopo</w:t>
+      </w:r>
+      <w:bookmarkEnd w:id="14"/>
+      <w:bookmarkEnd w:id="15"/>
+      <w:bookmarkEnd w:id="16"/>
     </w:p>
     <w:p>
       <w:pPr>
@@ -9437,16 +10346,16 @@
           <w:color w:val="auto"/>
         </w:rPr>
       </w:pPr>
-      <w:bookmarkStart w:id="14" w:name="_Toc119963353"/>
-      <w:bookmarkStart w:id="15" w:name="_Toc256083914"/>
+      <w:bookmarkStart w:id="17" w:name="_Toc256083914"/>
+      <w:bookmarkStart w:id="18" w:name="_Toc119963353"/>
       <w:r>
         <w:rPr>
           <w:color w:val="auto"/>
         </w:rPr>
         <w:t>Diagramas</w:t>
       </w:r>
-      <w:bookmarkEnd w:id="14"/>
-      <w:bookmarkEnd w:id="15"/>
+      <w:bookmarkEnd w:id="17"/>
+      <w:bookmarkEnd w:id="18"/>
     </w:p>
     <w:p>
       <w:pPr>
@@ -9462,14 +10371,14 @@
           <w:color w:val="auto"/>
         </w:rPr>
       </w:pPr>
-      <w:bookmarkStart w:id="16" w:name="_Toc256083915"/>
-      <w:bookmarkStart w:id="17" w:name="_Toc119963354"/>
+      <w:bookmarkStart w:id="19" w:name="_Toc119963354"/>
+      <w:bookmarkStart w:id="20" w:name="_Toc256083915"/>
       <w:r>
         <w:rPr/>
         <w:t>Diagrama de Caso de Uso</w:t>
       </w:r>
-      <w:bookmarkEnd w:id="16"/>
-      <w:bookmarkEnd w:id="17"/>
+      <w:bookmarkEnd w:id="19"/>
+      <w:bookmarkEnd w:id="20"/>
     </w:p>
     <w:p>
       <w:pPr>
@@ -9588,6 +10497,51 @@
           <w:rFonts w:cs="Arial" w:ascii="Arial" w:hAnsi="Arial"/>
           <w:color w:val="auto"/>
         </w:rPr>
+        <w:drawing>
+          <wp:anchor behindDoc="0" distT="0" distB="0" distL="0" distR="0" simplePos="0" locked="0" layoutInCell="0" allowOverlap="1" relativeHeight="9">
+            <wp:simplePos x="0" y="0"/>
+            <wp:positionH relativeFrom="column">
+              <wp:align>center</wp:align>
+            </wp:positionH>
+            <wp:positionV relativeFrom="paragraph">
+              <wp:posOffset>635</wp:posOffset>
+            </wp:positionV>
+            <wp:extent cx="5760085" cy="3950335"/>
+            <wp:effectExtent l="0" t="0" r="0" b="0"/>
+            <wp:wrapSquare wrapText="largest"/>
+            <wp:docPr id="7" name="Figura8" descr=""/>
+            <wp:cNvGraphicFramePr>
+              <a:graphicFrameLocks xmlns:a="http://schemas.openxmlformats.org/drawingml/2006/main" noChangeAspect="1"/>
+            </wp:cNvGraphicFramePr>
+            <a:graphic xmlns:a="http://schemas.openxmlformats.org/drawingml/2006/main">
+              <a:graphicData uri="http://schemas.openxmlformats.org/drawingml/2006/picture">
+                <pic:pic xmlns:pic="http://schemas.openxmlformats.org/drawingml/2006/picture">
+                  <pic:nvPicPr>
+                    <pic:cNvPr id="7" name="Figura8" descr=""/>
+                    <pic:cNvPicPr>
+                      <a:picLocks noChangeAspect="1" noChangeArrowheads="1"/>
+                    </pic:cNvPicPr>
+                  </pic:nvPicPr>
+                  <pic:blipFill>
+                    <a:blip r:embed="rId15"/>
+                    <a:stretch>
+                      <a:fillRect/>
+                    </a:stretch>
+                  </pic:blipFill>
+                  <pic:spPr bwMode="auto">
+                    <a:xfrm>
+                      <a:off x="0" y="0"/>
+                      <a:ext cx="5760085" cy="3950335"/>
+                    </a:xfrm>
+                    <a:prstGeom prst="rect">
+                      <a:avLst/>
+                    </a:prstGeom>
+                  </pic:spPr>
+                </pic:pic>
+              </a:graphicData>
+            </a:graphic>
+          </wp:anchor>
+        </w:drawing>
       </w:r>
     </w:p>
     <w:p>
@@ -9707,6 +10661,201 @@
       <w:r>
         <w:rPr/>
         <w:t>Parte II</w:t>
+      </w:r>
+    </w:p>
+    <w:p>
+      <w:pPr>
+        <w:pStyle w:val="Normal"/>
+        <w:rPr>
+          <w:rFonts w:ascii="Arial" w:hAnsi="Arial" w:cs="Arial"/>
+          <w:color w:val="auto"/>
+        </w:rPr>
+      </w:pPr>
+      <w:r>
+        <w:rPr>
+          <w:rFonts w:cs="Arial" w:ascii="Arial" w:hAnsi="Arial"/>
+          <w:color w:val="auto"/>
+        </w:rPr>
+      </w:r>
+    </w:p>
+    <w:p>
+      <w:pPr>
+        <w:pStyle w:val="Normal"/>
+        <w:rPr>
+          <w:rFonts w:ascii="Arial" w:hAnsi="Arial" w:cs="Arial"/>
+          <w:color w:val="auto"/>
+        </w:rPr>
+      </w:pPr>
+      <w:r>
+        <w:rPr>
+          <w:rFonts w:cs="Arial" w:ascii="Arial" w:hAnsi="Arial"/>
+          <w:color w:val="auto"/>
+        </w:rPr>
+        <w:drawing>
+          <wp:anchor behindDoc="0" distT="0" distB="0" distL="0" distR="0" simplePos="0" locked="0" layoutInCell="0" allowOverlap="1" relativeHeight="10">
+            <wp:simplePos x="0" y="0"/>
+            <wp:positionH relativeFrom="column">
+              <wp:align>center</wp:align>
+            </wp:positionH>
+            <wp:positionV relativeFrom="paragraph">
+              <wp:posOffset>635</wp:posOffset>
+            </wp:positionV>
+            <wp:extent cx="5248275" cy="3752850"/>
+            <wp:effectExtent l="0" t="0" r="0" b="0"/>
+            <wp:wrapSquare wrapText="largest"/>
+            <wp:docPr id="8" name="Figura9" descr=""/>
+            <wp:cNvGraphicFramePr>
+              <a:graphicFrameLocks xmlns:a="http://schemas.openxmlformats.org/drawingml/2006/main" noChangeAspect="1"/>
+            </wp:cNvGraphicFramePr>
+            <a:graphic xmlns:a="http://schemas.openxmlformats.org/drawingml/2006/main">
+              <a:graphicData uri="http://schemas.openxmlformats.org/drawingml/2006/picture">
+                <pic:pic xmlns:pic="http://schemas.openxmlformats.org/drawingml/2006/picture">
+                  <pic:nvPicPr>
+                    <pic:cNvPr id="8" name="Figura9" descr=""/>
+                    <pic:cNvPicPr>
+                      <a:picLocks noChangeAspect="1" noChangeArrowheads="1"/>
+                    </pic:cNvPicPr>
+                  </pic:nvPicPr>
+                  <pic:blipFill>
+                    <a:blip r:embed="rId16"/>
+                    <a:stretch>
+                      <a:fillRect/>
+                    </a:stretch>
+                  </pic:blipFill>
+                  <pic:spPr bwMode="auto">
+                    <a:xfrm>
+                      <a:off x="0" y="0"/>
+                      <a:ext cx="5248275" cy="3752850"/>
+                    </a:xfrm>
+                    <a:prstGeom prst="rect">
+                      <a:avLst/>
+                    </a:prstGeom>
+                  </pic:spPr>
+                </pic:pic>
+              </a:graphicData>
+            </a:graphic>
+          </wp:anchor>
+        </w:drawing>
+      </w:r>
+    </w:p>
+    <w:p>
+      <w:pPr>
+        <w:pStyle w:val="Normal"/>
+        <w:rPr>
+          <w:rFonts w:ascii="Arial" w:hAnsi="Arial" w:cs="Arial"/>
+          <w:color w:val="auto"/>
+        </w:rPr>
+      </w:pPr>
+      <w:r>
+        <w:rPr>
+          <w:rFonts w:cs="Arial" w:ascii="Arial" w:hAnsi="Arial"/>
+          <w:color w:val="auto"/>
+        </w:rPr>
+      </w:r>
+    </w:p>
+    <w:p>
+      <w:pPr>
+        <w:pStyle w:val="Normal"/>
+        <w:rPr>
+          <w:rFonts w:ascii="Arial" w:hAnsi="Arial" w:cs="Arial"/>
+          <w:color w:val="auto"/>
+        </w:rPr>
+      </w:pPr>
+      <w:r>
+        <w:rPr>
+          <w:rFonts w:cs="Arial" w:ascii="Arial" w:hAnsi="Arial"/>
+          <w:color w:val="auto"/>
+        </w:rPr>
+      </w:r>
+    </w:p>
+    <w:p>
+      <w:pPr>
+        <w:pStyle w:val="Normal"/>
+        <w:rPr>
+          <w:rFonts w:ascii="Arial" w:hAnsi="Arial" w:cs="Arial"/>
+          <w:color w:val="auto"/>
+        </w:rPr>
+      </w:pPr>
+      <w:r>
+        <w:rPr>
+          <w:rFonts w:cs="Arial" w:ascii="Arial" w:hAnsi="Arial"/>
+          <w:color w:val="auto"/>
+        </w:rPr>
+      </w:r>
+    </w:p>
+    <w:p>
+      <w:pPr>
+        <w:pStyle w:val="Normal"/>
+        <w:rPr>
+          <w:rFonts w:ascii="Arial" w:hAnsi="Arial" w:cs="Arial"/>
+          <w:color w:val="auto"/>
+        </w:rPr>
+      </w:pPr>
+      <w:r>
+        <w:rPr>
+          <w:rFonts w:cs="Arial" w:ascii="Arial" w:hAnsi="Arial"/>
+          <w:color w:val="auto"/>
+        </w:rPr>
+      </w:r>
+    </w:p>
+    <w:p>
+      <w:pPr>
+        <w:pStyle w:val="Normal"/>
+        <w:rPr>
+          <w:rFonts w:ascii="Arial" w:hAnsi="Arial" w:cs="Arial"/>
+          <w:color w:val="auto"/>
+        </w:rPr>
+      </w:pPr>
+      <w:r>
+        <w:rPr>
+          <w:rFonts w:cs="Arial" w:ascii="Arial" w:hAnsi="Arial"/>
+          <w:color w:val="auto"/>
+        </w:rPr>
+      </w:r>
+    </w:p>
+    <w:p>
+      <w:pPr>
+        <w:pStyle w:val="Normal"/>
+        <w:rPr>
+          <w:rFonts w:ascii="Arial" w:hAnsi="Arial" w:cs="Arial"/>
+          <w:color w:val="auto"/>
+        </w:rPr>
+      </w:pPr>
+      <w:r>
+        <w:rPr>
+          <w:rFonts w:cs="Arial" w:ascii="Arial" w:hAnsi="Arial"/>
+          <w:color w:val="auto"/>
+        </w:rPr>
+      </w:r>
+    </w:p>
+    <w:p>
+      <w:pPr>
+        <w:pStyle w:val="Normal"/>
+        <w:rPr>
+          <w:rFonts w:ascii="Arial" w:hAnsi="Arial" w:cs="Arial"/>
+          <w:color w:val="auto"/>
+        </w:rPr>
+      </w:pPr>
+      <w:r>
+        <w:rPr>
+          <w:rFonts w:cs="Arial" w:ascii="Arial" w:hAnsi="Arial"/>
+          <w:color w:val="auto"/>
+        </w:rPr>
+      </w:r>
+    </w:p>
+    <w:p>
+      <w:pPr>
+        <w:pStyle w:val="Normal"/>
+        <w:rPr>
+          <w:rFonts w:ascii="Arial" w:hAnsi="Arial" w:cs="Arial"/>
+          <w:color w:val="auto"/>
+        </w:rPr>
+      </w:pPr>
+      <w:r>
+        <w:rPr>
+          <w:rFonts w:cs="Arial" w:ascii="Arial" w:hAnsi="Arial"/>
+          <w:color w:val="auto"/>
+        </w:rPr>
       </w:r>
     </w:p>
     <w:p>
@@ -9786,12 +10935,12 @@
           <w:color w:val="auto"/>
         </w:rPr>
       </w:pPr>
-      <w:bookmarkStart w:id="18" w:name="_Toc119963355"/>
+      <w:bookmarkStart w:id="21" w:name="_Toc119963355"/>
       <w:r>
         <w:rPr/>
         <w:t>Descrição de Caso de Uso</w:t>
       </w:r>
-      <w:bookmarkEnd w:id="18"/>
+      <w:bookmarkEnd w:id="21"/>
     </w:p>
     <w:tbl>
       <w:tblPr>
@@ -10054,12 +11203,12 @@
           <w:color w:val="auto"/>
         </w:rPr>
       </w:pPr>
-      <w:bookmarkStart w:id="19" w:name="_Toc119963356"/>
+      <w:bookmarkStart w:id="22" w:name="_Toc119963356"/>
       <w:r>
         <w:rPr/>
         <w:t>Diagrama de Atores</w:t>
       </w:r>
-      <w:bookmarkEnd w:id="19"/>
+      <w:bookmarkEnd w:id="22"/>
     </w:p>
     <w:p>
       <w:pPr>
@@ -10155,6 +11304,51 @@
           <w:rFonts w:cs="Arial"/>
           <w:color w:val="auto"/>
         </w:rPr>
+        <w:drawing>
+          <wp:anchor behindDoc="0" distT="0" distB="0" distL="0" distR="0" simplePos="0" locked="0" layoutInCell="0" allowOverlap="1" relativeHeight="8">
+            <wp:simplePos x="0" y="0"/>
+            <wp:positionH relativeFrom="column">
+              <wp:align>center</wp:align>
+            </wp:positionH>
+            <wp:positionV relativeFrom="paragraph">
+              <wp:posOffset>635</wp:posOffset>
+            </wp:positionV>
+            <wp:extent cx="5476875" cy="1724025"/>
+            <wp:effectExtent l="0" t="0" r="0" b="0"/>
+            <wp:wrapSquare wrapText="largest"/>
+            <wp:docPr id="9" name="Figura7" descr=""/>
+            <wp:cNvGraphicFramePr>
+              <a:graphicFrameLocks xmlns:a="http://schemas.openxmlformats.org/drawingml/2006/main" noChangeAspect="1"/>
+            </wp:cNvGraphicFramePr>
+            <a:graphic xmlns:a="http://schemas.openxmlformats.org/drawingml/2006/main">
+              <a:graphicData uri="http://schemas.openxmlformats.org/drawingml/2006/picture">
+                <pic:pic xmlns:pic="http://schemas.openxmlformats.org/drawingml/2006/picture">
+                  <pic:nvPicPr>
+                    <pic:cNvPr id="9" name="Figura7" descr=""/>
+                    <pic:cNvPicPr>
+                      <a:picLocks noChangeAspect="1" noChangeArrowheads="1"/>
+                    </pic:cNvPicPr>
+                  </pic:nvPicPr>
+                  <pic:blipFill>
+                    <a:blip r:embed="rId17"/>
+                    <a:stretch>
+                      <a:fillRect/>
+                    </a:stretch>
+                  </pic:blipFill>
+                  <pic:spPr bwMode="auto">
+                    <a:xfrm>
+                      <a:off x="0" y="0"/>
+                      <a:ext cx="5476875" cy="1724025"/>
+                    </a:xfrm>
+                    <a:prstGeom prst="rect">
+                      <a:avLst/>
+                    </a:prstGeom>
+                  </pic:spPr>
+                </pic:pic>
+              </a:graphicData>
+            </a:graphic>
+          </wp:anchor>
+        </w:drawing>
       </w:r>
     </w:p>
     <w:p>
@@ -10365,12 +11559,12 @@
           <w:color w:val="auto"/>
         </w:rPr>
       </w:pPr>
-      <w:bookmarkStart w:id="20" w:name="_Toc119963357"/>
+      <w:bookmarkStart w:id="23" w:name="_Toc119963357"/>
       <w:r>
         <w:rPr/>
         <w:t>Descrição de Atores</w:t>
       </w:r>
-      <w:bookmarkEnd w:id="20"/>
+      <w:bookmarkEnd w:id="23"/>
     </w:p>
     <w:tbl>
       <w:tblPr>
@@ -10538,6 +11732,7 @@
                 <w:color w:val="000000"/>
                 <w:szCs w:val="20"/>
               </w:rPr>
+              <w:t>Usuário responsável pelo gerenciamento dos dados do sistema, com poderes ilimitados de cadastro e gerenciamento do conteúdo.</w:t>
             </w:r>
           </w:p>
         </w:tc>
@@ -10607,6 +11802,7 @@
                 <w:rFonts w:cs="Arial"/>
                 <w:szCs w:val="20"/>
               </w:rPr>
+              <w:t>Usuário padrão para consultas e cadastros de anúncios para compra e venda de veículos. Este usuário não possui acesso total ao Portal.</w:t>
             </w:r>
           </w:p>
         </w:tc>
@@ -10624,16 +11820,16 @@
           <w:color w:val="auto"/>
         </w:rPr>
       </w:pPr>
-      <w:bookmarkStart w:id="21" w:name="_Toc119963358"/>
-      <w:bookmarkStart w:id="22" w:name="_Toc228183414"/>
-      <w:bookmarkStart w:id="23" w:name="_Toc245703704"/>
+      <w:bookmarkStart w:id="24" w:name="_Toc245703704"/>
+      <w:bookmarkStart w:id="25" w:name="_Toc228183414"/>
+      <w:bookmarkStart w:id="26" w:name="_Toc119963358"/>
       <w:r>
         <w:rPr/>
         <w:t>Referências</w:t>
       </w:r>
-      <w:bookmarkEnd w:id="21"/>
-      <w:bookmarkEnd w:id="22"/>
-      <w:bookmarkEnd w:id="23"/>
+      <w:bookmarkEnd w:id="24"/>
+      <w:bookmarkEnd w:id="25"/>
+      <w:bookmarkEnd w:id="26"/>
     </w:p>
     <w:tbl>
       <w:tblPr>
@@ -10650,9 +11846,9 @@
         <w:tblLook w:firstRow="0" w:noVBand="0" w:lastRow="0" w:firstColumn="0" w:lastColumn="0" w:noHBand="0" w:val="0000"/>
       </w:tblPr>
       <w:tblGrid>
-        <w:gridCol w:w="1212"/>
+        <w:gridCol w:w="1211"/>
         <w:gridCol w:w="5535"/>
-        <w:gridCol w:w="2324"/>
+        <w:gridCol w:w="2325"/>
       </w:tblGrid>
       <w:tr>
         <w:trPr>
@@ -10660,7 +11856,7 @@
         </w:trPr>
         <w:tc>
           <w:tcPr>
-            <w:tcW w:w="1212" w:type="dxa"/>
+            <w:tcW w:w="1211" w:type="dxa"/>
             <w:tcBorders>
               <w:top w:val="single" w:sz="4" w:space="0" w:color="000000"/>
               <w:left w:val="single" w:sz="4" w:space="0" w:color="000000"/>
@@ -10731,7 +11927,7 @@
         </w:tc>
         <w:tc>
           <w:tcPr>
-            <w:tcW w:w="2324" w:type="dxa"/>
+            <w:tcW w:w="2325" w:type="dxa"/>
             <w:tcBorders>
               <w:top w:val="single" w:sz="4" w:space="0" w:color="000000"/>
               <w:left w:val="single" w:sz="4" w:space="0" w:color="000000"/>
@@ -10772,7 +11968,7 @@
         </w:trPr>
         <w:tc>
           <w:tcPr>
-            <w:tcW w:w="1212" w:type="dxa"/>
+            <w:tcW w:w="1211" w:type="dxa"/>
             <w:tcBorders>
               <w:top w:val="single" w:sz="4" w:space="0" w:color="000000"/>
               <w:left w:val="single" w:sz="4" w:space="0" w:color="000000"/>
@@ -10832,7 +12028,7 @@
         </w:tc>
         <w:tc>
           <w:tcPr>
-            <w:tcW w:w="2324" w:type="dxa"/>
+            <w:tcW w:w="2325" w:type="dxa"/>
             <w:tcBorders>
               <w:top w:val="single" w:sz="4" w:space="0" w:color="000000"/>
               <w:left w:val="single" w:sz="4" w:space="0" w:color="000000"/>
@@ -10910,12 +12106,12 @@
           <w:color w:val="auto"/>
         </w:rPr>
       </w:pPr>
-      <w:bookmarkStart w:id="24" w:name="_Toc119963359"/>
+      <w:bookmarkStart w:id="27" w:name="_Toc119963359"/>
       <w:r>
         <w:rPr/>
         <w:t>Aprovação</w:t>
       </w:r>
-      <w:bookmarkEnd w:id="24"/>
+      <w:bookmarkEnd w:id="27"/>
     </w:p>
     <w:p>
       <w:pPr>
@@ -10957,9 +12153,9 @@
       </w:tblPr>
       <w:tblGrid>
         <w:gridCol w:w="2165"/>
-        <w:gridCol w:w="1371"/>
+        <w:gridCol w:w="1370"/>
         <w:gridCol w:w="1803"/>
-        <w:gridCol w:w="1492"/>
+        <w:gridCol w:w="1493"/>
         <w:gridCol w:w="2058"/>
       </w:tblGrid>
       <w:tr>
@@ -11048,7 +12244,7 @@
         </w:tc>
         <w:tc>
           <w:tcPr>
-            <w:tcW w:w="1371" w:type="dxa"/>
+            <w:tcW w:w="1370" w:type="dxa"/>
             <w:tcBorders>
               <w:top w:val="single" w:sz="2" w:space="0" w:color="000000"/>
               <w:left w:val="single" w:sz="2" w:space="0" w:color="000000"/>
@@ -11120,7 +12316,7 @@
         </w:tc>
         <w:tc>
           <w:tcPr>
-            <w:tcW w:w="1492" w:type="dxa"/>
+            <w:tcW w:w="1493" w:type="dxa"/>
             <w:tcBorders>
               <w:top w:val="single" w:sz="2" w:space="0" w:color="000000"/>
               <w:left w:val="single" w:sz="2" w:space="0" w:color="000000"/>
@@ -11231,7 +12427,7 @@
         </w:tc>
         <w:tc>
           <w:tcPr>
-            <w:tcW w:w="1371" w:type="dxa"/>
+            <w:tcW w:w="1370" w:type="dxa"/>
             <w:tcBorders>
               <w:top w:val="single" w:sz="2" w:space="0" w:color="000000"/>
               <w:left w:val="single" w:sz="2" w:space="0" w:color="000000"/>
@@ -11287,7 +12483,7 @@
         </w:tc>
         <w:tc>
           <w:tcPr>
-            <w:tcW w:w="1492" w:type="dxa"/>
+            <w:tcW w:w="1493" w:type="dxa"/>
             <w:tcBorders>
               <w:top w:val="single" w:sz="2" w:space="0" w:color="000000"/>
               <w:left w:val="single" w:sz="2" w:space="0" w:color="000000"/>
@@ -11380,7 +12576,7 @@
         </w:tc>
         <w:tc>
           <w:tcPr>
-            <w:tcW w:w="1371" w:type="dxa"/>
+            <w:tcW w:w="1370" w:type="dxa"/>
             <w:tcBorders>
               <w:top w:val="single" w:sz="2" w:space="0" w:color="000000"/>
               <w:left w:val="single" w:sz="2" w:space="0" w:color="000000"/>
@@ -11436,7 +12632,7 @@
         </w:tc>
         <w:tc>
           <w:tcPr>
-            <w:tcW w:w="1492" w:type="dxa"/>
+            <w:tcW w:w="1493" w:type="dxa"/>
             <w:tcBorders>
               <w:top w:val="single" w:sz="2" w:space="0" w:color="000000"/>
               <w:left w:val="single" w:sz="2" w:space="0" w:color="000000"/>
@@ -11529,7 +12725,7 @@
         </w:tc>
         <w:tc>
           <w:tcPr>
-            <w:tcW w:w="1371" w:type="dxa"/>
+            <w:tcW w:w="1370" w:type="dxa"/>
             <w:tcBorders>
               <w:top w:val="single" w:sz="2" w:space="0" w:color="000000"/>
               <w:left w:val="single" w:sz="2" w:space="0" w:color="000000"/>
@@ -11585,7 +12781,7 @@
         </w:tc>
         <w:tc>
           <w:tcPr>
-            <w:tcW w:w="1492" w:type="dxa"/>
+            <w:tcW w:w="1493" w:type="dxa"/>
             <w:tcBorders>
               <w:top w:val="single" w:sz="2" w:space="0" w:color="000000"/>
               <w:left w:val="single" w:sz="2" w:space="0" w:color="000000"/>
@@ -11724,7 +12920,7 @@
         </w:tc>
         <w:tc>
           <w:tcPr>
-            <w:tcW w:w="1371" w:type="dxa"/>
+            <w:tcW w:w="1370" w:type="dxa"/>
             <w:tcBorders>
               <w:top w:val="single" w:sz="2" w:space="0" w:color="000000"/>
               <w:left w:val="single" w:sz="2" w:space="0" w:color="000000"/>
@@ -11794,7 +12990,7 @@
         </w:tc>
         <w:tc>
           <w:tcPr>
-            <w:tcW w:w="1492" w:type="dxa"/>
+            <w:tcW w:w="1493" w:type="dxa"/>
             <w:tcBorders>
               <w:top w:val="single" w:sz="2" w:space="0" w:color="000000"/>
               <w:left w:val="single" w:sz="2" w:space="0" w:color="000000"/>
@@ -11900,7 +13096,7 @@
         </w:tc>
         <w:tc>
           <w:tcPr>
-            <w:tcW w:w="1371" w:type="dxa"/>
+            <w:tcW w:w="1370" w:type="dxa"/>
             <w:tcBorders>
               <w:top w:val="single" w:sz="2" w:space="0" w:color="000000"/>
               <w:left w:val="single" w:sz="2" w:space="0" w:color="000000"/>
@@ -11958,7 +13154,7 @@
         </w:tc>
         <w:tc>
           <w:tcPr>
-            <w:tcW w:w="1492" w:type="dxa"/>
+            <w:tcW w:w="1493" w:type="dxa"/>
             <w:tcBorders>
               <w:top w:val="single" w:sz="2" w:space="0" w:color="000000"/>
               <w:left w:val="single" w:sz="2" w:space="0" w:color="000000"/>
@@ -12050,7 +13246,7 @@
         </w:tc>
         <w:tc>
           <w:tcPr>
-            <w:tcW w:w="1371" w:type="dxa"/>
+            <w:tcW w:w="1370" w:type="dxa"/>
             <w:tcBorders>
               <w:left w:val="single" w:sz="2" w:space="0" w:color="000000"/>
               <w:bottom w:val="single" w:sz="2" w:space="0" w:color="000000"/>
@@ -12104,7 +13300,7 @@
         </w:tc>
         <w:tc>
           <w:tcPr>
-            <w:tcW w:w="1492" w:type="dxa"/>
+            <w:tcW w:w="1493" w:type="dxa"/>
             <w:tcBorders>
               <w:left w:val="single" w:sz="2" w:space="0" w:color="000000"/>
               <w:bottom w:val="single" w:sz="2" w:space="0" w:color="000000"/>
@@ -12174,8 +13370,8 @@
       </w:r>
     </w:p>
     <w:sectPr>
-      <w:headerReference w:type="default" r:id="rId8"/>
-      <w:footerReference w:type="default" r:id="rId9"/>
+      <w:headerReference w:type="default" r:id="rId18"/>
+      <w:footerReference w:type="default" r:id="rId19"/>
       <w:type w:val="nextPage"/>
       <w:pgSz w:w="11906" w:h="16838"/>
       <w:pgMar w:left="1701" w:right="1134" w:gutter="0" w:header="1701" w:top="1758" w:footer="1293" w:bottom="1350"/>
@@ -12354,9 +13550,9 @@
       <w:tblLook w:firstRow="0" w:noVBand="0" w:lastRow="0" w:firstColumn="0" w:lastColumn="0" w:noHBand="0" w:val="0000"/>
     </w:tblPr>
     <w:tblGrid>
-      <w:gridCol w:w="2382"/>
+      <w:gridCol w:w="2381"/>
       <w:gridCol w:w="4965"/>
-      <w:gridCol w:w="1724"/>
+      <w:gridCol w:w="1725"/>
     </w:tblGrid>
     <w:tr>
       <w:trPr>
@@ -12365,7 +13561,7 @@
       </w:trPr>
       <w:tc>
         <w:tcPr>
-          <w:tcW w:w="2382" w:type="dxa"/>
+          <w:tcW w:w="2381" w:type="dxa"/>
           <w:tcBorders>
             <w:top w:val="single" w:sz="4" w:space="0" w:color="000000"/>
             <w:left w:val="single" w:sz="4" w:space="0" w:color="000000"/>
@@ -12433,7 +13629,7 @@
       </w:tc>
       <w:tc>
         <w:tcPr>
-          <w:tcW w:w="1724" w:type="dxa"/>
+          <w:tcW w:w="1725" w:type="dxa"/>
           <w:tcBorders>
             <w:top w:val="single" w:sz="4" w:space="0" w:color="000000"/>
             <w:left w:val="single" w:sz="4" w:space="0" w:color="000000"/>
@@ -12479,7 +13675,7 @@
           </w:r>
           <w:r>
             <w:rPr/>
-            <w:t>3</w:t>
+            <w:t>18</w:t>
           </w:r>
           <w:r>
             <w:rPr/>
@@ -13351,7 +14547,10 @@
         </w:tabs>
         <w:ind w:left="505" w:hanging="363"/>
       </w:pPr>
-      <w:rPr/>
+      <w:rPr>
+        <w:sz w:val="20"/>
+        <w:b w:val="false"/>
+      </w:rPr>
     </w:lvl>
     <w:lvl w:ilvl="1">
       <w:start w:val="1"/>
@@ -13367,6 +14566,7 @@
       <w:rPr>
         <w:sz w:val="21"/>
         <w:b w:val="false"/>
+        <w:rFonts w:ascii="Arial" w:hAnsi="Arial"/>
       </w:rPr>
     </w:lvl>
     <w:lvl w:ilvl="2">
@@ -14270,12 +15470,12 @@
       <w:jc w:val="left"/>
     </w:pPr>
     <w:rPr>
-      <w:rFonts w:eastAsia="Lucida Sans Unicode" w:cs="Tahoma" w:ascii="Times New Roman" w:hAnsi="Times New Roman"/>
+      <w:rFonts w:ascii="Times New Roman" w:hAnsi="Times New Roman" w:eastAsia="Lucida Sans Unicode" w:cs="Tahoma"/>
       <w:color w:val="000000"/>
       <w:kern w:val="0"/>
       <w:sz w:val="24"/>
       <w:szCs w:val="24"/>
-      <w:lang w:eastAsia="en-US" w:bidi="en-US" w:val="pt-BR"/>
+      <w:lang w:val="pt-BR" w:eastAsia="en-US" w:bidi="en-US"/>
     </w:rPr>
   </w:style>
   <w:style w:type="paragraph" w:styleId="Ttulo1">
@@ -15035,16 +16235,6 @@
     </w:pPr>
     <w:rPr/>
   </w:style>
-  <w:style w:type="paragraph" w:styleId="BodyTextIndent">
-    <w:name w:val="Body Text Indent"/>
-    <w:basedOn w:val="Corpodotexto"/>
-    <w:qFormat/>
-    <w:rsid w:val="00f57fcd"/>
-    <w:pPr>
-      <w:ind w:firstLine="283"/>
-    </w:pPr>
-    <w:rPr/>
-  </w:style>
   <w:style w:type="paragraph" w:styleId="Corpodotextorecuado">
     <w:name w:val="Body Text Indent"/>
     <w:basedOn w:val="Corpodotexto"/>
@@ -15103,7 +16293,7 @@
       <w:kern w:val="0"/>
       <w:sz w:val="20"/>
       <w:szCs w:val="24"/>
-      <w:lang w:eastAsia="en-US" w:bidi="en-US" w:val="pt-BR"/>
+      <w:lang w:val="pt-BR" w:eastAsia="en-US" w:bidi="en-US"/>
     </w:rPr>
   </w:style>
   <w:style w:type="paragraph" w:styleId="QualidadeTexto" w:customStyle="1">
@@ -15123,7 +16313,7 @@
       <w:kern w:val="0"/>
       <w:sz w:val="20"/>
       <w:szCs w:val="24"/>
-      <w:lang w:eastAsia="en-US" w:bidi="en-US" w:val="pt-BR"/>
+      <w:lang w:val="pt-BR" w:eastAsia="en-US" w:bidi="en-US"/>
     </w:rPr>
   </w:style>
   <w:style w:type="paragraph" w:styleId="QualidadeMarcadores" w:customStyle="1">
@@ -15147,7 +16337,7 @@
       <w:kern w:val="0"/>
       <w:sz w:val="20"/>
       <w:szCs w:val="24"/>
-      <w:lang w:eastAsia="en-US" w:bidi="en-US" w:val="pt-BR"/>
+      <w:lang w:val="pt-BR" w:eastAsia="en-US" w:bidi="en-US"/>
     </w:rPr>
   </w:style>
   <w:style w:type="paragraph" w:styleId="QualidadeTitulo1Sumario" w:customStyle="1">
@@ -15168,7 +16358,7 @@
       <w:kern w:val="0"/>
       <w:sz w:val="24"/>
       <w:szCs w:val="24"/>
-      <w:lang w:eastAsia="en-US" w:bidi="en-US" w:val="pt-BR"/>
+      <w:lang w:val="pt-BR" w:eastAsia="en-US" w:bidi="en-US"/>
     </w:rPr>
   </w:style>
   <w:style w:type="paragraph" w:styleId="QualidadeTitulo2Sumario" w:customStyle="1">
@@ -15189,7 +16379,7 @@
       <w:kern w:val="0"/>
       <w:sz w:val="24"/>
       <w:szCs w:val="24"/>
-      <w:lang w:eastAsia="en-US" w:bidi="en-US" w:val="pt-BR"/>
+      <w:lang w:val="pt-BR" w:eastAsia="en-US" w:bidi="en-US"/>
     </w:rPr>
   </w:style>
   <w:style w:type="paragraph" w:styleId="QualidadeSumario" w:customStyle="1">
@@ -15243,7 +16433,7 @@
       <w:kern w:val="0"/>
       <w:sz w:val="20"/>
       <w:szCs w:val="24"/>
-      <w:lang w:eastAsia="en-US" w:bidi="en-US" w:val="pt-BR"/>
+      <w:lang w:val="pt-BR" w:eastAsia="en-US" w:bidi="en-US"/>
     </w:rPr>
   </w:style>
   <w:style w:type="paragraph" w:styleId="QualidadeTabelas" w:customStyle="1">
@@ -15280,7 +16470,7 @@
       <w:kern w:val="0"/>
       <w:sz w:val="20"/>
       <w:szCs w:val="24"/>
-      <w:lang w:eastAsia="en-US" w:bidi="en-US" w:val="pt-BR"/>
+      <w:lang w:val="pt-BR" w:eastAsia="en-US" w:bidi="en-US"/>
     </w:rPr>
   </w:style>
   <w:style w:type="paragraph" w:styleId="QualidadeSubItens2" w:customStyle="1">
@@ -15305,7 +16495,7 @@
       <w:kern w:val="0"/>
       <w:sz w:val="20"/>
       <w:szCs w:val="24"/>
-      <w:lang w:eastAsia="en-US" w:bidi="en-US" w:val="pt-BR"/>
+      <w:lang w:val="pt-BR" w:eastAsia="en-US" w:bidi="en-US"/>
     </w:rPr>
   </w:style>
   <w:style w:type="paragraph" w:styleId="QualidadeSubItens1" w:customStyle="1">
@@ -15330,7 +16520,7 @@
       <w:kern w:val="0"/>
       <w:sz w:val="20"/>
       <w:szCs w:val="24"/>
-      <w:lang w:eastAsia="en-US" w:bidi="en-US" w:val="pt-BR"/>
+      <w:lang w:val="pt-BR" w:eastAsia="en-US" w:bidi="en-US"/>
     </w:rPr>
   </w:style>
   <w:style w:type="paragraph" w:styleId="QualidadeMarcadores2" w:customStyle="1">
@@ -15355,7 +16545,7 @@
       <w:kern w:val="0"/>
       <w:sz w:val="20"/>
       <w:szCs w:val="24"/>
-      <w:lang w:eastAsia="en-US" w:bidi="en-US" w:val="pt-BR"/>
+      <w:lang w:val="pt-BR" w:eastAsia="en-US" w:bidi="en-US"/>
     </w:rPr>
   </w:style>
   <w:style w:type="paragraph" w:styleId="BalloonText">
@@ -15532,6 +16722,7 @@
     <w:rsid w:val="00df00f6"/>
     <w:pPr>
       <w:widowControl/>
+      <w:suppressAutoHyphens w:val="true"/>
       <w:bidi w:val="0"/>
       <w:spacing w:before="0" w:after="0"/>
       <w:ind w:left="34" w:hanging="0"/>
@@ -15553,6 +16744,7 @@
     <w:rsid w:val="00df00f6"/>
     <w:pPr>
       <w:widowControl/>
+      <w:suppressAutoHyphens w:val="true"/>
       <w:bidi w:val="0"/>
       <w:spacing w:before="0" w:after="0"/>
       <w:jc w:val="center"/>
@@ -15639,7 +16831,7 @@
     <w:pPr>
       <w:widowControl/>
       <w:suppressAutoHyphens w:val="false"/>
-      <w:spacing w:lineRule="auto" w:line="254" w:before="0" w:after="160"/>
+      <w:spacing w:lineRule="auto" w:line="252" w:before="0" w:after="160"/>
       <w:ind w:left="720" w:hanging="0"/>
       <w:contextualSpacing/>
     </w:pPr>

</xml_diff>

<commit_message>
Atualização adicionando mais casos de uso
</commit_message>
<xml_diff>
--- a/Documento Visao do Software.docx
+++ b/Documento Visao do Software.docx
@@ -600,6 +600,7 @@
             </w:pPr>
             <w:r>
               <w:rPr/>
+              <w:t>29/11/2022</w:t>
             </w:r>
           </w:p>
         </w:tc>
@@ -625,6 +626,7 @@
             </w:pPr>
             <w:r>
               <w:rPr/>
+              <w:t>1.2</w:t>
             </w:r>
           </w:p>
         </w:tc>
@@ -650,6 +652,7 @@
             </w:pPr>
             <w:r>
               <w:rPr/>
+              <w:t xml:space="preserve">Adição das telas </w:t>
             </w:r>
           </w:p>
         </w:tc>
@@ -5832,8 +5835,8 @@
         <w:tblLook w:firstRow="0" w:noVBand="0" w:lastRow="0" w:firstColumn="0" w:lastColumn="0" w:noHBand="0" w:val="0000"/>
       </w:tblPr>
       <w:tblGrid>
-        <w:gridCol w:w="1533"/>
-        <w:gridCol w:w="4080"/>
+        <w:gridCol w:w="1531"/>
+        <w:gridCol w:w="4082"/>
         <w:gridCol w:w="3458"/>
       </w:tblGrid>
       <w:tr>
@@ -5844,7 +5847,7 @@
         </w:trPr>
         <w:tc>
           <w:tcPr>
-            <w:tcW w:w="1533" w:type="dxa"/>
+            <w:tcW w:w="1531" w:type="dxa"/>
             <w:tcBorders>
               <w:top w:val="single" w:sz="4" w:space="0" w:color="000000"/>
               <w:left w:val="single" w:sz="4" w:space="0" w:color="000000"/>
@@ -5877,7 +5880,7 @@
         </w:tc>
         <w:tc>
           <w:tcPr>
-            <w:tcW w:w="4080" w:type="dxa"/>
+            <w:tcW w:w="4082" w:type="dxa"/>
             <w:tcBorders>
               <w:top w:val="single" w:sz="4" w:space="0" w:color="000000"/>
               <w:left w:val="single" w:sz="4" w:space="0" w:color="000000"/>
@@ -5947,7 +5950,7 @@
         </w:trPr>
         <w:tc>
           <w:tcPr>
-            <w:tcW w:w="1533" w:type="dxa"/>
+            <w:tcW w:w="1531" w:type="dxa"/>
             <w:tcBorders>
               <w:top w:val="single" w:sz="4" w:space="0" w:color="000000"/>
               <w:left w:val="single" w:sz="4" w:space="0" w:color="000000"/>
@@ -5982,7 +5985,7 @@
         </w:tc>
         <w:tc>
           <w:tcPr>
-            <w:tcW w:w="4080" w:type="dxa"/>
+            <w:tcW w:w="4082" w:type="dxa"/>
             <w:tcBorders>
               <w:top w:val="single" w:sz="4" w:space="0" w:color="000000"/>
               <w:left w:val="single" w:sz="4" w:space="0" w:color="000000"/>
@@ -6069,7 +6072,7 @@
         </w:trPr>
         <w:tc>
           <w:tcPr>
-            <w:tcW w:w="1533" w:type="dxa"/>
+            <w:tcW w:w="1531" w:type="dxa"/>
             <w:tcBorders>
               <w:top w:val="single" w:sz="4" w:space="0" w:color="000000"/>
               <w:left w:val="single" w:sz="4" w:space="0" w:color="000000"/>
@@ -6100,7 +6103,7 @@
         </w:tc>
         <w:tc>
           <w:tcPr>
-            <w:tcW w:w="4080" w:type="dxa"/>
+            <w:tcW w:w="4082" w:type="dxa"/>
             <w:tcBorders>
               <w:top w:val="single" w:sz="4" w:space="0" w:color="000000"/>
               <w:left w:val="single" w:sz="4" w:space="0" w:color="000000"/>
@@ -6191,7 +6194,7 @@
         </w:trPr>
         <w:tc>
           <w:tcPr>
-            <w:tcW w:w="1533" w:type="dxa"/>
+            <w:tcW w:w="1531" w:type="dxa"/>
             <w:tcBorders>
               <w:top w:val="single" w:sz="4" w:space="0" w:color="000000"/>
               <w:left w:val="single" w:sz="4" w:space="0" w:color="000000"/>
@@ -6222,7 +6225,7 @@
         </w:tc>
         <w:tc>
           <w:tcPr>
-            <w:tcW w:w="4080" w:type="dxa"/>
+            <w:tcW w:w="4082" w:type="dxa"/>
             <w:tcBorders>
               <w:top w:val="single" w:sz="4" w:space="0" w:color="000000"/>
               <w:left w:val="single" w:sz="4" w:space="0" w:color="000000"/>
@@ -6311,7 +6314,7 @@
         </w:trPr>
         <w:tc>
           <w:tcPr>
-            <w:tcW w:w="1533" w:type="dxa"/>
+            <w:tcW w:w="1531" w:type="dxa"/>
             <w:tcBorders>
               <w:top w:val="single" w:sz="4" w:space="0" w:color="000000"/>
               <w:left w:val="single" w:sz="4" w:space="0" w:color="000000"/>
@@ -6342,7 +6345,7 @@
         </w:tc>
         <w:tc>
           <w:tcPr>
-            <w:tcW w:w="4080" w:type="dxa"/>
+            <w:tcW w:w="4082" w:type="dxa"/>
             <w:tcBorders>
               <w:top w:val="single" w:sz="4" w:space="0" w:color="000000"/>
               <w:left w:val="single" w:sz="4" w:space="0" w:color="000000"/>
@@ -6436,7 +6439,7 @@
         </w:trPr>
         <w:tc>
           <w:tcPr>
-            <w:tcW w:w="1533" w:type="dxa"/>
+            <w:tcW w:w="1531" w:type="dxa"/>
             <w:tcBorders>
               <w:top w:val="single" w:sz="4" w:space="0" w:color="000000"/>
               <w:left w:val="single" w:sz="4" w:space="0" w:color="000000"/>
@@ -6467,7 +6470,7 @@
         </w:tc>
         <w:tc>
           <w:tcPr>
-            <w:tcW w:w="4080" w:type="dxa"/>
+            <w:tcW w:w="4082" w:type="dxa"/>
             <w:tcBorders>
               <w:top w:val="single" w:sz="4" w:space="0" w:color="000000"/>
               <w:left w:val="single" w:sz="4" w:space="0" w:color="000000"/>
@@ -6556,7 +6559,7 @@
         </w:trPr>
         <w:tc>
           <w:tcPr>
-            <w:tcW w:w="1533" w:type="dxa"/>
+            <w:tcW w:w="1531" w:type="dxa"/>
             <w:tcBorders>
               <w:top w:val="single" w:sz="4" w:space="0" w:color="000000"/>
               <w:left w:val="single" w:sz="4" w:space="0" w:color="000000"/>
@@ -6587,7 +6590,7 @@
         </w:tc>
         <w:tc>
           <w:tcPr>
-            <w:tcW w:w="4080" w:type="dxa"/>
+            <w:tcW w:w="4082" w:type="dxa"/>
             <w:tcBorders>
               <w:top w:val="single" w:sz="4" w:space="0" w:color="000000"/>
               <w:left w:val="single" w:sz="4" w:space="0" w:color="000000"/>
@@ -6676,7 +6679,7 @@
         </w:trPr>
         <w:tc>
           <w:tcPr>
-            <w:tcW w:w="1533" w:type="dxa"/>
+            <w:tcW w:w="1531" w:type="dxa"/>
             <w:tcBorders>
               <w:top w:val="single" w:sz="4" w:space="0" w:color="000000"/>
               <w:left w:val="single" w:sz="4" w:space="0" w:color="000000"/>
@@ -6707,7 +6710,7 @@
         </w:tc>
         <w:tc>
           <w:tcPr>
-            <w:tcW w:w="4080" w:type="dxa"/>
+            <w:tcW w:w="4082" w:type="dxa"/>
             <w:tcBorders>
               <w:top w:val="single" w:sz="4" w:space="0" w:color="000000"/>
               <w:left w:val="single" w:sz="4" w:space="0" w:color="000000"/>
@@ -6804,7 +6807,7 @@
         </w:trPr>
         <w:tc>
           <w:tcPr>
-            <w:tcW w:w="1533" w:type="dxa"/>
+            <w:tcW w:w="1531" w:type="dxa"/>
             <w:tcBorders>
               <w:top w:val="single" w:sz="4" w:space="0" w:color="000000"/>
               <w:left w:val="single" w:sz="4" w:space="0" w:color="000000"/>
@@ -6835,7 +6838,7 @@
         </w:tc>
         <w:tc>
           <w:tcPr>
-            <w:tcW w:w="4080" w:type="dxa"/>
+            <w:tcW w:w="4082" w:type="dxa"/>
             <w:tcBorders>
               <w:top w:val="single" w:sz="4" w:space="0" w:color="000000"/>
               <w:left w:val="single" w:sz="4" w:space="0" w:color="000000"/>
@@ -6927,7 +6930,7 @@
         </w:trPr>
         <w:tc>
           <w:tcPr>
-            <w:tcW w:w="1533" w:type="dxa"/>
+            <w:tcW w:w="1531" w:type="dxa"/>
             <w:tcBorders>
               <w:top w:val="single" w:sz="4" w:space="0" w:color="000000"/>
               <w:left w:val="single" w:sz="4" w:space="0" w:color="000000"/>
@@ -6957,7 +6960,7 @@
         </w:tc>
         <w:tc>
           <w:tcPr>
-            <w:tcW w:w="4080" w:type="dxa"/>
+            <w:tcW w:w="4082" w:type="dxa"/>
             <w:tcBorders>
               <w:top w:val="single" w:sz="4" w:space="0" w:color="000000"/>
               <w:left w:val="single" w:sz="4" w:space="0" w:color="000000"/>
@@ -7021,7 +7024,7 @@
         </w:trPr>
         <w:tc>
           <w:tcPr>
-            <w:tcW w:w="1533" w:type="dxa"/>
+            <w:tcW w:w="1531" w:type="dxa"/>
             <w:tcBorders>
               <w:top w:val="single" w:sz="4" w:space="0" w:color="000000"/>
               <w:left w:val="single" w:sz="4" w:space="0" w:color="000000"/>
@@ -7051,7 +7054,7 @@
         </w:tc>
         <w:tc>
           <w:tcPr>
-            <w:tcW w:w="4080" w:type="dxa"/>
+            <w:tcW w:w="4082" w:type="dxa"/>
             <w:tcBorders>
               <w:top w:val="single" w:sz="4" w:space="0" w:color="000000"/>
               <w:left w:val="single" w:sz="4" w:space="0" w:color="000000"/>
@@ -7116,7 +7119,7 @@
         </w:trPr>
         <w:tc>
           <w:tcPr>
-            <w:tcW w:w="1533" w:type="dxa"/>
+            <w:tcW w:w="1531" w:type="dxa"/>
             <w:tcBorders>
               <w:top w:val="single" w:sz="4" w:space="0" w:color="000000"/>
               <w:left w:val="single" w:sz="4" w:space="0" w:color="000000"/>
@@ -7146,7 +7149,7 @@
         </w:tc>
         <w:tc>
           <w:tcPr>
-            <w:tcW w:w="4080" w:type="dxa"/>
+            <w:tcW w:w="4082" w:type="dxa"/>
             <w:tcBorders>
               <w:top w:val="single" w:sz="4" w:space="0" w:color="000000"/>
               <w:left w:val="single" w:sz="4" w:space="0" w:color="000000"/>
@@ -7211,7 +7214,7 @@
         </w:trPr>
         <w:tc>
           <w:tcPr>
-            <w:tcW w:w="1533" w:type="dxa"/>
+            <w:tcW w:w="1531" w:type="dxa"/>
             <w:tcBorders>
               <w:top w:val="single" w:sz="4" w:space="0" w:color="000000"/>
               <w:left w:val="single" w:sz="4" w:space="0" w:color="000000"/>
@@ -7241,7 +7244,7 @@
         </w:tc>
         <w:tc>
           <w:tcPr>
-            <w:tcW w:w="4080" w:type="dxa"/>
+            <w:tcW w:w="4082" w:type="dxa"/>
             <w:tcBorders>
               <w:top w:val="single" w:sz="4" w:space="0" w:color="000000"/>
               <w:left w:val="single" w:sz="4" w:space="0" w:color="000000"/>
@@ -9340,7 +9343,7 @@
       </w:pPr>
       <w:r>
         <w:rPr>
-          <w:rFonts w:eastAsia="Calibri" w:cs="Calibri" w:cstheme="minorAscii" w:eastAsiaTheme="minorAscii" w:ascii="Calibri" w:hAnsi="Calibri"/>
+          <w:rFonts w:eastAsia="Calibri" w:cs="Calibri" w:ascii="Calibri" w:hAnsi="Calibri" w:cstheme="minorAscii" w:eastAsiaTheme="minorAscii"/>
           <w:b w:val="false"/>
           <w:bCs w:val="false"/>
           <w:color w:val="000000"/>
@@ -9349,52 +9352,13 @@
           <w:szCs w:val="24"/>
           <w:lang w:val="pt-BR" w:eastAsia="en-US" w:bidi="en-US"/>
         </w:rPr>
-        <w:t xml:space="preserve">Para o Portal de Vendas de Veículos, teremos como </w:t>
-      </w:r>
-      <w:r>
-        <w:rPr>
-          <w:rFonts w:eastAsia="Calibri" w:cs="Calibri" w:cstheme="minorAscii" w:eastAsiaTheme="minorAscii" w:ascii="Calibri" w:hAnsi="Calibri"/>
-          <w:b w:val="false"/>
-          <w:bCs w:val="false"/>
-          <w:color w:val="000000"/>
-          <w:kern w:val="0"/>
-          <w:sz w:val="24"/>
-          <w:szCs w:val="24"/>
-          <w:lang w:val="pt-BR" w:eastAsia="en-US" w:bidi="en-US"/>
-        </w:rPr>
-        <w:t xml:space="preserve">telas, os protótipos abaixo, não necessariamente no formato </w:t>
-      </w:r>
-      <w:r>
-        <w:rPr>
-          <w:rFonts w:eastAsia="Calibri" w:cs="Calibri" w:cstheme="minorAscii" w:eastAsiaTheme="minorAscii" w:ascii="Calibri" w:hAnsi="Calibri"/>
-          <w:b w:val="false"/>
-          <w:bCs w:val="false"/>
-          <w:color w:val="000000"/>
-          <w:kern w:val="0"/>
-          <w:sz w:val="24"/>
-          <w:szCs w:val="24"/>
-          <w:lang w:val="pt-BR" w:eastAsia="en-US" w:bidi="en-US"/>
-        </w:rPr>
-        <w:t>exibido</w:t>
-      </w:r>
-      <w:r>
-        <w:rPr>
-          <w:rFonts w:eastAsia="Calibri" w:cs="Calibri" w:cstheme="minorAscii" w:eastAsiaTheme="minorAscii" w:ascii="Calibri" w:hAnsi="Calibri"/>
-          <w:b w:val="false"/>
-          <w:bCs w:val="false"/>
-          <w:color w:val="000000"/>
-          <w:kern w:val="0"/>
-          <w:sz w:val="24"/>
-          <w:szCs w:val="24"/>
-          <w:lang w:val="pt-BR" w:eastAsia="en-US" w:bidi="en-US"/>
-        </w:rPr>
-        <w:t xml:space="preserve">, porém, serão utilizados os componentes do Prime Faces, descritos no endereço </w:t>
+        <w:t xml:space="preserve">Para o Portal de Vendas de Veículos, teremos como telas, os protótipos abaixo, não necessariamente no formato exibido, porém, serão utilizados os componentes do Prime Faces, descritos no endereço </w:t>
       </w:r>
       <w:hyperlink r:id="rId8">
         <w:r>
           <w:rPr>
             <w:rStyle w:val="LinkdaInternet"/>
-            <w:rFonts w:eastAsia="Calibri" w:cs="Calibri" w:cstheme="minorAscii" w:eastAsiaTheme="minorAscii" w:ascii="Calibri" w:hAnsi="Calibri"/>
+            <w:rFonts w:eastAsia="Calibri" w:cs="Calibri" w:ascii="Calibri" w:hAnsi="Calibri" w:cstheme="minorAscii" w:eastAsiaTheme="minorAscii"/>
             <w:b w:val="false"/>
             <w:bCs w:val="false"/>
             <w:color w:val="000000"/>
@@ -9408,7 +9372,7 @@
       </w:hyperlink>
       <w:r>
         <w:rPr>
-          <w:rFonts w:eastAsia="Calibri" w:cs="Calibri" w:cstheme="minorAscii" w:eastAsiaTheme="minorAscii" w:ascii="Calibri" w:hAnsi="Calibri"/>
+          <w:rFonts w:eastAsia="Calibri" w:cs="Calibri" w:ascii="Calibri" w:hAnsi="Calibri" w:cstheme="minorAscii" w:eastAsiaTheme="minorAscii"/>
           <w:b w:val="false"/>
           <w:bCs w:val="false"/>
           <w:color w:val="000000"/>
@@ -9434,7 +9398,10 @@
         </w:rPr>
       </w:pPr>
       <w:r>
-        <w:rPr/>
+        <w:rPr>
+          <w:rFonts w:cs="Arial" w:ascii="Arial" w:hAnsi="Arial"/>
+          <w:color w:val="auto"/>
+        </w:rPr>
       </w:r>
     </w:p>
     <w:p>
@@ -9556,7 +9523,7 @@
       <w:r>
         <w:rPr/>
         <w:drawing>
-          <wp:anchor behindDoc="0" distT="0" distB="0" distL="0" distR="0" simplePos="0" locked="0" layoutInCell="0" allowOverlap="1" relativeHeight="3">
+          <wp:anchor behindDoc="0" distT="0" distB="0" distL="0" distR="0" simplePos="0" locked="0" layoutInCell="0" allowOverlap="1" relativeHeight="14">
             <wp:simplePos x="0" y="0"/>
             <wp:positionH relativeFrom="column">
               <wp:align>center</wp:align>
@@ -9564,7 +9531,7 @@
             <wp:positionV relativeFrom="paragraph">
               <wp:posOffset>635</wp:posOffset>
             </wp:positionV>
-            <wp:extent cx="5531485" cy="2447290"/>
+            <wp:extent cx="5531485" cy="2452370"/>
             <wp:effectExtent l="0" t="0" r="0" b="0"/>
             <wp:wrapSquare wrapText="largest"/>
             <wp:docPr id="2" name="Figura2" descr=""/>
@@ -9589,7 +9556,7 @@
                   <pic:spPr bwMode="auto">
                     <a:xfrm>
                       <a:off x="0" y="0"/>
-                      <a:ext cx="5531485" cy="2447290"/>
+                      <a:ext cx="5531485" cy="2452370"/>
                     </a:xfrm>
                     <a:prstGeom prst="rect">
                       <a:avLst/>
@@ -9644,7 +9611,7 @@
       <w:r>
         <w:rPr/>
         <w:drawing>
-          <wp:anchor behindDoc="0" distT="0" distB="0" distL="0" distR="0" simplePos="0" locked="0" layoutInCell="0" allowOverlap="1" relativeHeight="4">
+          <wp:anchor behindDoc="0" distT="0" distB="0" distL="0" distR="0" simplePos="0" locked="0" layoutInCell="0" allowOverlap="1" relativeHeight="3">
             <wp:simplePos x="0" y="0"/>
             <wp:positionH relativeFrom="column">
               <wp:align>center</wp:align>
@@ -9732,7 +9699,7 @@
       <w:r>
         <w:rPr/>
         <w:drawing>
-          <wp:anchor behindDoc="0" distT="0" distB="0" distL="0" distR="0" simplePos="0" locked="0" layoutInCell="0" allowOverlap="1" relativeHeight="5">
+          <wp:anchor behindDoc="0" distT="0" distB="0" distL="0" distR="0" simplePos="0" locked="0" layoutInCell="0" allowOverlap="1" relativeHeight="15">
             <wp:simplePos x="0" y="0"/>
             <wp:positionH relativeFrom="column">
               <wp:align>center</wp:align>
@@ -9740,7 +9707,7 @@
             <wp:positionV relativeFrom="paragraph">
               <wp:posOffset>635</wp:posOffset>
             </wp:positionV>
-            <wp:extent cx="5531485" cy="2466975"/>
+            <wp:extent cx="5531485" cy="2461895"/>
             <wp:effectExtent l="0" t="0" r="0" b="0"/>
             <wp:wrapSquare wrapText="largest"/>
             <wp:docPr id="4" name="Figura4" descr=""/>
@@ -9765,7 +9732,7 @@
                   <pic:spPr bwMode="auto">
                     <a:xfrm>
                       <a:off x="0" y="0"/>
-                      <a:ext cx="5531485" cy="2466975"/>
+                      <a:ext cx="5531485" cy="2461895"/>
                     </a:xfrm>
                     <a:prstGeom prst="rect">
                       <a:avLst/>
@@ -9848,7 +9815,7 @@
       <w:r>
         <w:rPr/>
         <w:drawing>
-          <wp:anchor behindDoc="0" distT="0" distB="0" distL="0" distR="0" simplePos="0" locked="0" layoutInCell="0" allowOverlap="1" relativeHeight="6">
+          <wp:anchor behindDoc="0" distT="0" distB="0" distL="0" distR="0" simplePos="0" locked="0" layoutInCell="0" allowOverlap="1" relativeHeight="16">
             <wp:simplePos x="0" y="0"/>
             <wp:positionH relativeFrom="column">
               <wp:align>center</wp:align>
@@ -9856,7 +9823,7 @@
             <wp:positionV relativeFrom="paragraph">
               <wp:posOffset>635</wp:posOffset>
             </wp:positionV>
-            <wp:extent cx="5531485" cy="2461895"/>
+            <wp:extent cx="5531485" cy="2458085"/>
             <wp:effectExtent l="0" t="0" r="0" b="0"/>
             <wp:wrapSquare wrapText="largest"/>
             <wp:docPr id="5" name="Figura5" descr=""/>
@@ -9881,7 +9848,7 @@
                   <pic:spPr bwMode="auto">
                     <a:xfrm>
                       <a:off x="0" y="0"/>
-                      <a:ext cx="5531485" cy="2461895"/>
+                      <a:ext cx="5531485" cy="2458085"/>
                     </a:xfrm>
                     <a:prstGeom prst="rect">
                       <a:avLst/>
@@ -9936,7 +9903,7 @@
       <w:r>
         <w:rPr/>
         <w:drawing>
-          <wp:anchor behindDoc="0" distT="0" distB="0" distL="0" distR="0" simplePos="0" locked="0" layoutInCell="0" allowOverlap="1" relativeHeight="7">
+          <wp:anchor behindDoc="0" distT="0" distB="0" distL="0" distR="0" simplePos="0" locked="0" layoutInCell="0" allowOverlap="1" relativeHeight="4">
             <wp:simplePos x="0" y="0"/>
             <wp:positionH relativeFrom="column">
               <wp:align>center</wp:align>
@@ -10206,7 +10173,10 @@
         </w:rPr>
       </w:pPr>
       <w:r>
-        <w:rPr/>
+        <w:rPr>
+          <w:rFonts w:cs="Arial" w:ascii="Arial" w:hAnsi="Arial"/>
+          <w:color w:val="auto"/>
+        </w:rPr>
       </w:r>
     </w:p>
     <w:p>
@@ -10424,6 +10394,7 @@
           <w:rFonts w:cs="Arial" w:ascii="Arial" w:hAnsi="Arial"/>
           <w:color w:val="auto"/>
         </w:rPr>
+        <w:t>Autenticar Usuário – Administrador - ECU001_AutenticarUsuarioAdministrador</w:t>
       </w:r>
     </w:p>
     <w:p>
@@ -10454,51 +10425,8 @@
           <w:rFonts w:cs="Arial" w:ascii="Arial" w:hAnsi="Arial"/>
           <w:color w:val="auto"/>
         </w:rPr>
-      </w:r>
-    </w:p>
-    <w:p>
-      <w:pPr>
-        <w:pStyle w:val="Normal"/>
-        <w:rPr>
-          <w:rFonts w:ascii="Arial" w:hAnsi="Arial" w:cs="Arial"/>
-          <w:color w:val="auto"/>
-        </w:rPr>
-      </w:pPr>
-      <w:r>
-        <w:rPr/>
-        <w:t>Parte I</w:t>
-      </w:r>
-    </w:p>
-    <w:p>
-      <w:pPr>
-        <w:pStyle w:val="Normal"/>
-        <w:rPr>
-          <w:rFonts w:ascii="Arial" w:hAnsi="Arial" w:cs="Arial"/>
-          <w:color w:val="auto"/>
-        </w:rPr>
-      </w:pPr>
-      <w:r>
-        <w:rPr>
-          <w:rFonts w:cs="Arial" w:ascii="Arial" w:hAnsi="Arial"/>
-          <w:color w:val="auto"/>
-        </w:rPr>
-      </w:r>
-    </w:p>
-    <w:p>
-      <w:pPr>
-        <w:pStyle w:val="Normal"/>
-        <w:rPr>
-          <w:rFonts w:ascii="Arial" w:hAnsi="Arial" w:cs="Arial"/>
-          <w:color w:val="auto"/>
-        </w:rPr>
-      </w:pPr>
-      <w:r>
-        <w:rPr>
-          <w:rFonts w:cs="Arial" w:ascii="Arial" w:hAnsi="Arial"/>
-          <w:color w:val="auto"/>
-        </w:rPr>
         <w:drawing>
-          <wp:anchor behindDoc="0" distT="0" distB="0" distL="0" distR="0" simplePos="0" locked="0" layoutInCell="0" allowOverlap="1" relativeHeight="9">
+          <wp:anchor behindDoc="0" distT="0" distB="0" distL="0" distR="0" simplePos="0" locked="0" layoutInCell="0" allowOverlap="1" relativeHeight="6">
             <wp:simplePos x="0" y="0"/>
             <wp:positionH relativeFrom="column">
               <wp:align>center</wp:align>
@@ -10506,7 +10434,7 @@
             <wp:positionV relativeFrom="paragraph">
               <wp:posOffset>635</wp:posOffset>
             </wp:positionV>
-            <wp:extent cx="5760085" cy="3950335"/>
+            <wp:extent cx="5760085" cy="2004695"/>
             <wp:effectExtent l="0" t="0" r="0" b="0"/>
             <wp:wrapSquare wrapText="largest"/>
             <wp:docPr id="7" name="Figura8" descr=""/>
@@ -10531,7 +10459,7 @@
                   <pic:spPr bwMode="auto">
                     <a:xfrm>
                       <a:off x="0" y="0"/>
-                      <a:ext cx="5760085" cy="3950335"/>
+                      <a:ext cx="5760085" cy="2004695"/>
                     </a:xfrm>
                     <a:prstGeom prst="rect">
                       <a:avLst/>
@@ -10587,6 +10515,7 @@
           <w:rFonts w:cs="Arial" w:ascii="Arial" w:hAnsi="Arial"/>
           <w:color w:val="auto"/>
         </w:rPr>
+        <w:t>Autenticar Usuário – Padrão - ECU002_AutenticarUsuarioPadrao</w:t>
       </w:r>
     </w:p>
     <w:p>
@@ -10617,82 +10546,8 @@
           <w:rFonts w:cs="Arial" w:ascii="Arial" w:hAnsi="Arial"/>
           <w:color w:val="auto"/>
         </w:rPr>
-      </w:r>
-    </w:p>
-    <w:p>
-      <w:pPr>
-        <w:pStyle w:val="Normal"/>
-        <w:jc w:val="center"/>
-        <w:rPr>
-          <w:rFonts w:ascii="Arial" w:hAnsi="Arial" w:cs="Arial"/>
-          <w:color w:val="auto"/>
-        </w:rPr>
-      </w:pPr>
-      <w:r>
-        <w:rPr>
-          <w:rFonts w:cs="Arial" w:ascii="Arial" w:hAnsi="Arial"/>
-          <w:color w:val="auto"/>
-        </w:rPr>
-      </w:r>
-    </w:p>
-    <w:p>
-      <w:pPr>
-        <w:pStyle w:val="Normal"/>
-        <w:rPr>
-          <w:rFonts w:ascii="Arial" w:hAnsi="Arial" w:cs="Arial"/>
-          <w:color w:val="auto"/>
-        </w:rPr>
-      </w:pPr>
-      <w:r>
-        <w:rPr>
-          <w:rFonts w:cs="Arial" w:ascii="Arial" w:hAnsi="Arial"/>
-          <w:color w:val="auto"/>
-        </w:rPr>
-      </w:r>
-    </w:p>
-    <w:p>
-      <w:pPr>
-        <w:pStyle w:val="Normal"/>
-        <w:rPr>
-          <w:rFonts w:ascii="Arial" w:hAnsi="Arial" w:cs="Arial"/>
-          <w:color w:val="auto"/>
-        </w:rPr>
-      </w:pPr>
-      <w:r>
-        <w:rPr/>
-        <w:t>Parte II</w:t>
-      </w:r>
-    </w:p>
-    <w:p>
-      <w:pPr>
-        <w:pStyle w:val="Normal"/>
-        <w:rPr>
-          <w:rFonts w:ascii="Arial" w:hAnsi="Arial" w:cs="Arial"/>
-          <w:color w:val="auto"/>
-        </w:rPr>
-      </w:pPr>
-      <w:r>
-        <w:rPr>
-          <w:rFonts w:cs="Arial" w:ascii="Arial" w:hAnsi="Arial"/>
-          <w:color w:val="auto"/>
-        </w:rPr>
-      </w:r>
-    </w:p>
-    <w:p>
-      <w:pPr>
-        <w:pStyle w:val="Normal"/>
-        <w:rPr>
-          <w:rFonts w:ascii="Arial" w:hAnsi="Arial" w:cs="Arial"/>
-          <w:color w:val="auto"/>
-        </w:rPr>
-      </w:pPr>
-      <w:r>
-        <w:rPr>
-          <w:rFonts w:cs="Arial" w:ascii="Arial" w:hAnsi="Arial"/>
-          <w:color w:val="auto"/>
-        </w:rPr>
         <w:drawing>
-          <wp:anchor behindDoc="0" distT="0" distB="0" distL="0" distR="0" simplePos="0" locked="0" layoutInCell="0" allowOverlap="1" relativeHeight="10">
+          <wp:anchor behindDoc="0" distT="0" distB="0" distL="0" distR="0" simplePos="0" locked="0" layoutInCell="0" allowOverlap="1" relativeHeight="7">
             <wp:simplePos x="0" y="0"/>
             <wp:positionH relativeFrom="column">
               <wp:align>center</wp:align>
@@ -10700,7 +10555,7 @@
             <wp:positionV relativeFrom="paragraph">
               <wp:posOffset>635</wp:posOffset>
             </wp:positionV>
-            <wp:extent cx="5248275" cy="3752850"/>
+            <wp:extent cx="5760085" cy="2349500"/>
             <wp:effectExtent l="0" t="0" r="0" b="0"/>
             <wp:wrapSquare wrapText="largest"/>
             <wp:docPr id="8" name="Figura9" descr=""/>
@@ -10725,7 +10580,7 @@
                   <pic:spPr bwMode="auto">
                     <a:xfrm>
                       <a:off x="0" y="0"/>
-                      <a:ext cx="5248275" cy="3752850"/>
+                      <a:ext cx="5760085" cy="2349500"/>
                     </a:xfrm>
                     <a:prstGeom prst="rect">
                       <a:avLst/>
@@ -10736,6 +10591,867 @@
             </a:graphic>
           </wp:anchor>
         </w:drawing>
+      </w:r>
+    </w:p>
+    <w:p>
+      <w:pPr>
+        <w:pStyle w:val="Normal"/>
+        <w:rPr>
+          <w:rFonts w:ascii="Arial" w:hAnsi="Arial" w:cs="Arial"/>
+          <w:color w:val="auto"/>
+        </w:rPr>
+      </w:pPr>
+      <w:r>
+        <w:rPr>
+          <w:rFonts w:cs="Arial" w:ascii="Arial" w:hAnsi="Arial"/>
+          <w:color w:val="auto"/>
+        </w:rPr>
+      </w:r>
+    </w:p>
+    <w:p>
+      <w:pPr>
+        <w:pStyle w:val="Normal"/>
+        <w:rPr>
+          <w:rFonts w:ascii="Arial" w:hAnsi="Arial" w:cs="Arial"/>
+          <w:color w:val="auto"/>
+        </w:rPr>
+      </w:pPr>
+      <w:r>
+        <w:rPr>
+          <w:rFonts w:cs="Arial" w:ascii="Arial" w:hAnsi="Arial"/>
+          <w:color w:val="auto"/>
+        </w:rPr>
+      </w:r>
+    </w:p>
+    <w:p>
+      <w:pPr>
+        <w:pStyle w:val="Normal"/>
+        <w:rPr>
+          <w:rFonts w:ascii="Arial" w:hAnsi="Arial" w:cs="Arial"/>
+          <w:color w:val="auto"/>
+        </w:rPr>
+      </w:pPr>
+      <w:r>
+        <w:rPr>
+          <w:rFonts w:cs="Arial" w:ascii="Arial" w:hAnsi="Arial"/>
+          <w:color w:val="auto"/>
+        </w:rPr>
+      </w:r>
+    </w:p>
+    <w:p>
+      <w:pPr>
+        <w:pStyle w:val="Normal"/>
+        <w:rPr>
+          <w:rFonts w:ascii="Arial" w:hAnsi="Arial" w:cs="Arial"/>
+          <w:color w:val="auto"/>
+        </w:rPr>
+      </w:pPr>
+      <w:r>
+        <w:rPr>
+          <w:rFonts w:cs="Arial" w:ascii="Arial" w:hAnsi="Arial"/>
+          <w:color w:val="auto"/>
+        </w:rPr>
+      </w:r>
+    </w:p>
+    <w:p>
+      <w:pPr>
+        <w:pStyle w:val="Normal"/>
+        <w:rPr>
+          <w:rFonts w:ascii="Arial" w:hAnsi="Arial" w:cs="Arial"/>
+          <w:color w:val="auto"/>
+        </w:rPr>
+      </w:pPr>
+      <w:r>
+        <w:rPr>
+          <w:rFonts w:cs="Arial" w:ascii="Arial" w:hAnsi="Arial"/>
+          <w:color w:val="auto"/>
+        </w:rPr>
+      </w:r>
+    </w:p>
+    <w:p>
+      <w:pPr>
+        <w:pStyle w:val="Normal"/>
+        <w:rPr>
+          <w:rFonts w:ascii="Arial" w:hAnsi="Arial" w:cs="Arial"/>
+          <w:color w:val="auto"/>
+        </w:rPr>
+      </w:pPr>
+      <w:r>
+        <w:rPr>
+          <w:rFonts w:cs="Arial" w:ascii="Arial" w:hAnsi="Arial"/>
+          <w:color w:val="auto"/>
+        </w:rPr>
+        <w:t>Manter Usuários – Administrador - ECU003_ManterUsuariosAdministrador</w:t>
+      </w:r>
+    </w:p>
+    <w:p>
+      <w:pPr>
+        <w:pStyle w:val="Normal"/>
+        <w:rPr>
+          <w:rFonts w:ascii="Arial" w:hAnsi="Arial" w:cs="Arial"/>
+          <w:color w:val="auto"/>
+        </w:rPr>
+      </w:pPr>
+      <w:r>
+        <w:rPr>
+          <w:rFonts w:cs="Arial" w:ascii="Arial" w:hAnsi="Arial"/>
+          <w:color w:val="auto"/>
+        </w:rPr>
+        <w:drawing>
+          <wp:anchor behindDoc="0" distT="0" distB="0" distL="0" distR="0" simplePos="0" locked="0" layoutInCell="0" allowOverlap="1" relativeHeight="8">
+            <wp:simplePos x="0" y="0"/>
+            <wp:positionH relativeFrom="column">
+              <wp:align>center</wp:align>
+            </wp:positionH>
+            <wp:positionV relativeFrom="paragraph">
+              <wp:posOffset>635</wp:posOffset>
+            </wp:positionV>
+            <wp:extent cx="5760085" cy="2550160"/>
+            <wp:effectExtent l="0" t="0" r="0" b="0"/>
+            <wp:wrapSquare wrapText="largest"/>
+            <wp:docPr id="9" name="Figura10" descr=""/>
+            <wp:cNvGraphicFramePr>
+              <a:graphicFrameLocks xmlns:a="http://schemas.openxmlformats.org/drawingml/2006/main" noChangeAspect="1"/>
+            </wp:cNvGraphicFramePr>
+            <a:graphic xmlns:a="http://schemas.openxmlformats.org/drawingml/2006/main">
+              <a:graphicData uri="http://schemas.openxmlformats.org/drawingml/2006/picture">
+                <pic:pic xmlns:pic="http://schemas.openxmlformats.org/drawingml/2006/picture">
+                  <pic:nvPicPr>
+                    <pic:cNvPr id="9" name="Figura10" descr=""/>
+                    <pic:cNvPicPr>
+                      <a:picLocks noChangeAspect="1" noChangeArrowheads="1"/>
+                    </pic:cNvPicPr>
+                  </pic:nvPicPr>
+                  <pic:blipFill>
+                    <a:blip r:embed="rId17"/>
+                    <a:stretch>
+                      <a:fillRect/>
+                    </a:stretch>
+                  </pic:blipFill>
+                  <pic:spPr bwMode="auto">
+                    <a:xfrm>
+                      <a:off x="0" y="0"/>
+                      <a:ext cx="5760085" cy="2550160"/>
+                    </a:xfrm>
+                    <a:prstGeom prst="rect">
+                      <a:avLst/>
+                    </a:prstGeom>
+                  </pic:spPr>
+                </pic:pic>
+              </a:graphicData>
+            </a:graphic>
+          </wp:anchor>
+        </w:drawing>
+      </w:r>
+    </w:p>
+    <w:p>
+      <w:pPr>
+        <w:pStyle w:val="Normal"/>
+        <w:rPr>
+          <w:rFonts w:ascii="Arial" w:hAnsi="Arial" w:cs="Arial"/>
+          <w:color w:val="auto"/>
+        </w:rPr>
+      </w:pPr>
+      <w:r>
+        <w:rPr>
+          <w:rFonts w:cs="Arial" w:ascii="Arial" w:hAnsi="Arial"/>
+          <w:color w:val="auto"/>
+        </w:rPr>
+      </w:r>
+    </w:p>
+    <w:p>
+      <w:pPr>
+        <w:pStyle w:val="Normal"/>
+        <w:rPr>
+          <w:rFonts w:ascii="Arial" w:hAnsi="Arial" w:cs="Arial"/>
+          <w:color w:val="auto"/>
+        </w:rPr>
+      </w:pPr>
+      <w:r>
+        <w:rPr>
+          <w:rFonts w:cs="Arial" w:ascii="Arial" w:hAnsi="Arial"/>
+          <w:color w:val="auto"/>
+        </w:rPr>
+        <w:t>Manter Veículos – Administrador e Padrão - ECU004_ManterVeiculos</w:t>
+      </w:r>
+    </w:p>
+    <w:p>
+      <w:pPr>
+        <w:pStyle w:val="Normal"/>
+        <w:rPr>
+          <w:rFonts w:ascii="Arial" w:hAnsi="Arial" w:cs="Arial"/>
+          <w:color w:val="auto"/>
+        </w:rPr>
+      </w:pPr>
+      <w:r>
+        <w:rPr>
+          <w:rFonts w:cs="Arial" w:ascii="Arial" w:hAnsi="Arial"/>
+          <w:color w:val="auto"/>
+        </w:rPr>
+        <w:drawing>
+          <wp:anchor behindDoc="0" distT="0" distB="0" distL="0" distR="0" simplePos="0" locked="0" layoutInCell="0" allowOverlap="1" relativeHeight="12">
+            <wp:simplePos x="0" y="0"/>
+            <wp:positionH relativeFrom="column">
+              <wp:align>center</wp:align>
+            </wp:positionH>
+            <wp:positionV relativeFrom="paragraph">
+              <wp:posOffset>635</wp:posOffset>
+            </wp:positionV>
+            <wp:extent cx="5760085" cy="2952115"/>
+            <wp:effectExtent l="0" t="0" r="0" b="0"/>
+            <wp:wrapSquare wrapText="largest"/>
+            <wp:docPr id="10" name="Figura11" descr=""/>
+            <wp:cNvGraphicFramePr>
+              <a:graphicFrameLocks xmlns:a="http://schemas.openxmlformats.org/drawingml/2006/main" noChangeAspect="1"/>
+            </wp:cNvGraphicFramePr>
+            <a:graphic xmlns:a="http://schemas.openxmlformats.org/drawingml/2006/main">
+              <a:graphicData uri="http://schemas.openxmlformats.org/drawingml/2006/picture">
+                <pic:pic xmlns:pic="http://schemas.openxmlformats.org/drawingml/2006/picture">
+                  <pic:nvPicPr>
+                    <pic:cNvPr id="10" name="Figura11" descr=""/>
+                    <pic:cNvPicPr>
+                      <a:picLocks noChangeAspect="1" noChangeArrowheads="1"/>
+                    </pic:cNvPicPr>
+                  </pic:nvPicPr>
+                  <pic:blipFill>
+                    <a:blip r:embed="rId18"/>
+                    <a:stretch>
+                      <a:fillRect/>
+                    </a:stretch>
+                  </pic:blipFill>
+                  <pic:spPr bwMode="auto">
+                    <a:xfrm>
+                      <a:off x="0" y="0"/>
+                      <a:ext cx="5760085" cy="2952115"/>
+                    </a:xfrm>
+                    <a:prstGeom prst="rect">
+                      <a:avLst/>
+                    </a:prstGeom>
+                  </pic:spPr>
+                </pic:pic>
+              </a:graphicData>
+            </a:graphic>
+          </wp:anchor>
+        </w:drawing>
+      </w:r>
+    </w:p>
+    <w:p>
+      <w:pPr>
+        <w:pStyle w:val="Normal"/>
+        <w:rPr>
+          <w:rFonts w:ascii="Arial" w:hAnsi="Arial" w:cs="Arial"/>
+          <w:color w:val="auto"/>
+        </w:rPr>
+      </w:pPr>
+      <w:r>
+        <w:rPr>
+          <w:rFonts w:cs="Arial" w:ascii="Arial" w:hAnsi="Arial"/>
+          <w:color w:val="auto"/>
+        </w:rPr>
+      </w:r>
+    </w:p>
+    <w:p>
+      <w:pPr>
+        <w:pStyle w:val="Normal"/>
+        <w:rPr>
+          <w:rFonts w:ascii="Arial" w:hAnsi="Arial" w:cs="Arial"/>
+          <w:color w:val="auto"/>
+        </w:rPr>
+      </w:pPr>
+      <w:r>
+        <w:rPr>
+          <w:rFonts w:cs="Arial" w:ascii="Arial" w:hAnsi="Arial"/>
+          <w:color w:val="auto"/>
+        </w:rPr>
+      </w:r>
+    </w:p>
+    <w:p>
+      <w:pPr>
+        <w:pStyle w:val="Normal"/>
+        <w:rPr>
+          <w:rFonts w:ascii="Arial" w:hAnsi="Arial" w:cs="Arial"/>
+          <w:color w:val="auto"/>
+        </w:rPr>
+      </w:pPr>
+      <w:r>
+        <w:rPr>
+          <w:rFonts w:cs="Arial" w:ascii="Arial" w:hAnsi="Arial"/>
+          <w:color w:val="auto"/>
+        </w:rPr>
+      </w:r>
+    </w:p>
+    <w:p>
+      <w:pPr>
+        <w:pStyle w:val="Normal"/>
+        <w:rPr>
+          <w:rFonts w:ascii="Arial" w:hAnsi="Arial" w:cs="Arial"/>
+          <w:color w:val="auto"/>
+        </w:rPr>
+      </w:pPr>
+      <w:r>
+        <w:rPr>
+          <w:rFonts w:cs="Arial" w:ascii="Arial" w:hAnsi="Arial"/>
+          <w:color w:val="auto"/>
+        </w:rPr>
+      </w:r>
+    </w:p>
+    <w:p>
+      <w:pPr>
+        <w:pStyle w:val="Normal"/>
+        <w:rPr>
+          <w:rFonts w:ascii="Arial" w:hAnsi="Arial" w:cs="Arial"/>
+          <w:color w:val="auto"/>
+        </w:rPr>
+      </w:pPr>
+      <w:r>
+        <w:rPr>
+          <w:rFonts w:cs="Arial" w:ascii="Arial" w:hAnsi="Arial"/>
+          <w:color w:val="auto"/>
+        </w:rPr>
+      </w:r>
+    </w:p>
+    <w:p>
+      <w:pPr>
+        <w:pStyle w:val="Normal"/>
+        <w:rPr>
+          <w:rFonts w:ascii="Arial" w:hAnsi="Arial" w:cs="Arial"/>
+          <w:color w:val="auto"/>
+        </w:rPr>
+      </w:pPr>
+      <w:r>
+        <w:rPr>
+          <w:rFonts w:cs="Arial" w:ascii="Arial" w:hAnsi="Arial"/>
+          <w:color w:val="auto"/>
+        </w:rPr>
+        <w:t>Listar Últimos Veículos Cadastrados - ECU005_ListarUltimosVeiculosCadastrados</w:t>
+      </w:r>
+    </w:p>
+    <w:p>
+      <w:pPr>
+        <w:pStyle w:val="Normal"/>
+        <w:rPr>
+          <w:rFonts w:ascii="Arial" w:hAnsi="Arial" w:cs="Arial"/>
+          <w:color w:val="auto"/>
+        </w:rPr>
+      </w:pPr>
+      <w:r>
+        <w:rPr>
+          <w:rFonts w:cs="Arial" w:ascii="Arial" w:hAnsi="Arial"/>
+          <w:color w:val="auto"/>
+        </w:rPr>
+        <w:drawing>
+          <wp:anchor behindDoc="0" distT="0" distB="0" distL="0" distR="0" simplePos="0" locked="0" layoutInCell="0" allowOverlap="1" relativeHeight="9">
+            <wp:simplePos x="0" y="0"/>
+            <wp:positionH relativeFrom="column">
+              <wp:align>center</wp:align>
+            </wp:positionH>
+            <wp:positionV relativeFrom="paragraph">
+              <wp:posOffset>635</wp:posOffset>
+            </wp:positionV>
+            <wp:extent cx="5760085" cy="2266315"/>
+            <wp:effectExtent l="0" t="0" r="0" b="0"/>
+            <wp:wrapSquare wrapText="largest"/>
+            <wp:docPr id="11" name="Figura12" descr=""/>
+            <wp:cNvGraphicFramePr>
+              <a:graphicFrameLocks xmlns:a="http://schemas.openxmlformats.org/drawingml/2006/main" noChangeAspect="1"/>
+            </wp:cNvGraphicFramePr>
+            <a:graphic xmlns:a="http://schemas.openxmlformats.org/drawingml/2006/main">
+              <a:graphicData uri="http://schemas.openxmlformats.org/drawingml/2006/picture">
+                <pic:pic xmlns:pic="http://schemas.openxmlformats.org/drawingml/2006/picture">
+                  <pic:nvPicPr>
+                    <pic:cNvPr id="11" name="Figura12" descr=""/>
+                    <pic:cNvPicPr>
+                      <a:picLocks noChangeAspect="1" noChangeArrowheads="1"/>
+                    </pic:cNvPicPr>
+                  </pic:nvPicPr>
+                  <pic:blipFill>
+                    <a:blip r:embed="rId19"/>
+                    <a:stretch>
+                      <a:fillRect/>
+                    </a:stretch>
+                  </pic:blipFill>
+                  <pic:spPr bwMode="auto">
+                    <a:xfrm>
+                      <a:off x="0" y="0"/>
+                      <a:ext cx="5760085" cy="2266315"/>
+                    </a:xfrm>
+                    <a:prstGeom prst="rect">
+                      <a:avLst/>
+                    </a:prstGeom>
+                  </pic:spPr>
+                </pic:pic>
+              </a:graphicData>
+            </a:graphic>
+          </wp:anchor>
+        </w:drawing>
+      </w:r>
+    </w:p>
+    <w:p>
+      <w:pPr>
+        <w:pStyle w:val="Normal"/>
+        <w:rPr>
+          <w:rFonts w:ascii="Arial" w:hAnsi="Arial" w:cs="Arial"/>
+          <w:color w:val="auto"/>
+        </w:rPr>
+      </w:pPr>
+      <w:r>
+        <w:rPr>
+          <w:rFonts w:cs="Arial" w:ascii="Arial" w:hAnsi="Arial"/>
+          <w:color w:val="auto"/>
+        </w:rPr>
+      </w:r>
+    </w:p>
+    <w:p>
+      <w:pPr>
+        <w:pStyle w:val="Normal"/>
+        <w:rPr>
+          <w:rFonts w:ascii="Arial" w:hAnsi="Arial" w:cs="Arial"/>
+          <w:color w:val="auto"/>
+        </w:rPr>
+      </w:pPr>
+      <w:r>
+        <w:rPr>
+          <w:rFonts w:cs="Arial" w:ascii="Arial" w:hAnsi="Arial"/>
+          <w:color w:val="auto"/>
+        </w:rPr>
+        <w:t>Manter Itens de Veículos - ECU006_ManterItensdeVeiculos</w:t>
+      </w:r>
+    </w:p>
+    <w:p>
+      <w:pPr>
+        <w:pStyle w:val="Normal"/>
+        <w:rPr>
+          <w:rFonts w:ascii="Arial" w:hAnsi="Arial" w:cs="Arial"/>
+          <w:color w:val="auto"/>
+        </w:rPr>
+      </w:pPr>
+      <w:r>
+        <w:rPr>
+          <w:rFonts w:cs="Arial" w:ascii="Arial" w:hAnsi="Arial"/>
+          <w:color w:val="auto"/>
+        </w:rPr>
+        <w:drawing>
+          <wp:anchor behindDoc="0" distT="0" distB="0" distL="0" distR="0" simplePos="0" locked="0" layoutInCell="0" allowOverlap="1" relativeHeight="10">
+            <wp:simplePos x="0" y="0"/>
+            <wp:positionH relativeFrom="column">
+              <wp:align>center</wp:align>
+            </wp:positionH>
+            <wp:positionV relativeFrom="paragraph">
+              <wp:posOffset>635</wp:posOffset>
+            </wp:positionV>
+            <wp:extent cx="4438650" cy="1419225"/>
+            <wp:effectExtent l="0" t="0" r="0" b="0"/>
+            <wp:wrapSquare wrapText="largest"/>
+            <wp:docPr id="12" name="Figura13" descr=""/>
+            <wp:cNvGraphicFramePr>
+              <a:graphicFrameLocks xmlns:a="http://schemas.openxmlformats.org/drawingml/2006/main" noChangeAspect="1"/>
+            </wp:cNvGraphicFramePr>
+            <a:graphic xmlns:a="http://schemas.openxmlformats.org/drawingml/2006/main">
+              <a:graphicData uri="http://schemas.openxmlformats.org/drawingml/2006/picture">
+                <pic:pic xmlns:pic="http://schemas.openxmlformats.org/drawingml/2006/picture">
+                  <pic:nvPicPr>
+                    <pic:cNvPr id="12" name="Figura13" descr=""/>
+                    <pic:cNvPicPr>
+                      <a:picLocks noChangeAspect="1" noChangeArrowheads="1"/>
+                    </pic:cNvPicPr>
+                  </pic:nvPicPr>
+                  <pic:blipFill>
+                    <a:blip r:embed="rId20"/>
+                    <a:stretch>
+                      <a:fillRect/>
+                    </a:stretch>
+                  </pic:blipFill>
+                  <pic:spPr bwMode="auto">
+                    <a:xfrm>
+                      <a:off x="0" y="0"/>
+                      <a:ext cx="4438650" cy="1419225"/>
+                    </a:xfrm>
+                    <a:prstGeom prst="rect">
+                      <a:avLst/>
+                    </a:prstGeom>
+                  </pic:spPr>
+                </pic:pic>
+              </a:graphicData>
+            </a:graphic>
+          </wp:anchor>
+        </w:drawing>
+      </w:r>
+    </w:p>
+    <w:p>
+      <w:pPr>
+        <w:pStyle w:val="Normal"/>
+        <w:rPr>
+          <w:rFonts w:ascii="Arial" w:hAnsi="Arial" w:cs="Arial"/>
+          <w:color w:val="auto"/>
+        </w:rPr>
+      </w:pPr>
+      <w:r>
+        <w:rPr>
+          <w:rFonts w:cs="Arial" w:ascii="Arial" w:hAnsi="Arial"/>
+          <w:color w:val="auto"/>
+        </w:rPr>
+      </w:r>
+    </w:p>
+    <w:p>
+      <w:pPr>
+        <w:pStyle w:val="Normal"/>
+        <w:rPr>
+          <w:rFonts w:ascii="Arial" w:hAnsi="Arial" w:cs="Arial"/>
+          <w:color w:val="auto"/>
+        </w:rPr>
+      </w:pPr>
+      <w:r>
+        <w:rPr>
+          <w:rFonts w:cs="Arial" w:ascii="Arial" w:hAnsi="Arial"/>
+          <w:color w:val="auto"/>
+        </w:rPr>
+      </w:r>
+    </w:p>
+    <w:p>
+      <w:pPr>
+        <w:pStyle w:val="Normal"/>
+        <w:rPr>
+          <w:rFonts w:ascii="Arial" w:hAnsi="Arial" w:cs="Arial"/>
+          <w:color w:val="auto"/>
+        </w:rPr>
+      </w:pPr>
+      <w:r>
+        <w:rPr>
+          <w:rFonts w:cs="Arial" w:ascii="Arial" w:hAnsi="Arial"/>
+          <w:color w:val="auto"/>
+        </w:rPr>
+      </w:r>
+    </w:p>
+    <w:p>
+      <w:pPr>
+        <w:pStyle w:val="Normal"/>
+        <w:rPr>
+          <w:rFonts w:ascii="Arial" w:hAnsi="Arial" w:cs="Arial"/>
+          <w:color w:val="auto"/>
+        </w:rPr>
+      </w:pPr>
+      <w:r>
+        <w:rPr>
+          <w:rFonts w:cs="Arial" w:ascii="Arial" w:hAnsi="Arial"/>
+          <w:color w:val="auto"/>
+        </w:rPr>
+      </w:r>
+    </w:p>
+    <w:p>
+      <w:pPr>
+        <w:pStyle w:val="Normal"/>
+        <w:rPr>
+          <w:rFonts w:ascii="Arial" w:hAnsi="Arial" w:cs="Arial"/>
+          <w:color w:val="auto"/>
+        </w:rPr>
+      </w:pPr>
+      <w:r>
+        <w:rPr>
+          <w:rFonts w:cs="Arial" w:ascii="Arial" w:hAnsi="Arial"/>
+          <w:color w:val="auto"/>
+        </w:rPr>
+      </w:r>
+    </w:p>
+    <w:p>
+      <w:pPr>
+        <w:pStyle w:val="Normal"/>
+        <w:rPr>
+          <w:rFonts w:ascii="Arial" w:hAnsi="Arial" w:cs="Arial"/>
+          <w:color w:val="auto"/>
+        </w:rPr>
+      </w:pPr>
+      <w:r>
+        <w:rPr>
+          <w:rFonts w:cs="Arial" w:ascii="Arial" w:hAnsi="Arial"/>
+          <w:color w:val="auto"/>
+        </w:rPr>
+      </w:r>
+    </w:p>
+    <w:p>
+      <w:pPr>
+        <w:pStyle w:val="Normal"/>
+        <w:rPr>
+          <w:rFonts w:ascii="Arial" w:hAnsi="Arial" w:cs="Arial"/>
+          <w:color w:val="auto"/>
+        </w:rPr>
+      </w:pPr>
+      <w:r>
+        <w:rPr>
+          <w:rFonts w:cs="Arial" w:ascii="Arial" w:hAnsi="Arial"/>
+          <w:color w:val="auto"/>
+        </w:rPr>
+      </w:r>
+    </w:p>
+    <w:p>
+      <w:pPr>
+        <w:pStyle w:val="Normal"/>
+        <w:rPr>
+          <w:rFonts w:ascii="Arial" w:hAnsi="Arial" w:cs="Arial"/>
+          <w:color w:val="auto"/>
+        </w:rPr>
+      </w:pPr>
+      <w:r>
+        <w:rPr>
+          <w:rFonts w:cs="Arial" w:ascii="Arial" w:hAnsi="Arial"/>
+          <w:color w:val="auto"/>
+        </w:rPr>
+      </w:r>
+    </w:p>
+    <w:p>
+      <w:pPr>
+        <w:pStyle w:val="Normal"/>
+        <w:rPr>
+          <w:rFonts w:ascii="Arial" w:hAnsi="Arial" w:cs="Arial"/>
+          <w:color w:val="auto"/>
+        </w:rPr>
+      </w:pPr>
+      <w:r>
+        <w:rPr>
+          <w:rFonts w:cs="Arial" w:ascii="Arial" w:hAnsi="Arial"/>
+          <w:color w:val="auto"/>
+        </w:rPr>
+      </w:r>
+    </w:p>
+    <w:p>
+      <w:pPr>
+        <w:pStyle w:val="Normal"/>
+        <w:rPr>
+          <w:rFonts w:ascii="Arial" w:hAnsi="Arial" w:cs="Arial"/>
+          <w:color w:val="auto"/>
+        </w:rPr>
+      </w:pPr>
+      <w:r>
+        <w:rPr>
+          <w:rFonts w:cs="Arial" w:ascii="Arial" w:hAnsi="Arial"/>
+          <w:color w:val="auto"/>
+        </w:rPr>
+      </w:r>
+    </w:p>
+    <w:p>
+      <w:pPr>
+        <w:pStyle w:val="Normal"/>
+        <w:rPr>
+          <w:rFonts w:ascii="Arial" w:hAnsi="Arial" w:cs="Arial"/>
+          <w:color w:val="auto"/>
+        </w:rPr>
+      </w:pPr>
+      <w:r>
+        <w:rPr>
+          <w:rFonts w:cs="Arial" w:ascii="Arial" w:hAnsi="Arial"/>
+          <w:color w:val="auto"/>
+        </w:rPr>
+        <w:t>Gerar Relatórios Gerenciais - ECU007_GerarRelatoriosGerenciais</w:t>
+      </w:r>
+    </w:p>
+    <w:p>
+      <w:pPr>
+        <w:pStyle w:val="Normal"/>
+        <w:rPr>
+          <w:rFonts w:ascii="Arial" w:hAnsi="Arial" w:cs="Arial"/>
+          <w:color w:val="auto"/>
+        </w:rPr>
+      </w:pPr>
+      <w:r>
+        <w:rPr>
+          <w:rFonts w:cs="Arial" w:ascii="Arial" w:hAnsi="Arial"/>
+          <w:color w:val="auto"/>
+        </w:rPr>
+        <w:drawing>
+          <wp:anchor behindDoc="0" distT="0" distB="0" distL="0" distR="0" simplePos="0" locked="0" layoutInCell="0" allowOverlap="1" relativeHeight="11">
+            <wp:simplePos x="0" y="0"/>
+            <wp:positionH relativeFrom="column">
+              <wp:align>center</wp:align>
+            </wp:positionH>
+            <wp:positionV relativeFrom="paragraph">
+              <wp:posOffset>635</wp:posOffset>
+            </wp:positionV>
+            <wp:extent cx="5760085" cy="1924685"/>
+            <wp:effectExtent l="0" t="0" r="0" b="0"/>
+            <wp:wrapSquare wrapText="largest"/>
+            <wp:docPr id="13" name="Figura15" descr=""/>
+            <wp:cNvGraphicFramePr>
+              <a:graphicFrameLocks xmlns:a="http://schemas.openxmlformats.org/drawingml/2006/main" noChangeAspect="1"/>
+            </wp:cNvGraphicFramePr>
+            <a:graphic xmlns:a="http://schemas.openxmlformats.org/drawingml/2006/main">
+              <a:graphicData uri="http://schemas.openxmlformats.org/drawingml/2006/picture">
+                <pic:pic xmlns:pic="http://schemas.openxmlformats.org/drawingml/2006/picture">
+                  <pic:nvPicPr>
+                    <pic:cNvPr id="13" name="Figura15" descr=""/>
+                    <pic:cNvPicPr>
+                      <a:picLocks noChangeAspect="1" noChangeArrowheads="1"/>
+                    </pic:cNvPicPr>
+                  </pic:nvPicPr>
+                  <pic:blipFill>
+                    <a:blip r:embed="rId21"/>
+                    <a:stretch>
+                      <a:fillRect/>
+                    </a:stretch>
+                  </pic:blipFill>
+                  <pic:spPr bwMode="auto">
+                    <a:xfrm>
+                      <a:off x="0" y="0"/>
+                      <a:ext cx="5760085" cy="1924685"/>
+                    </a:xfrm>
+                    <a:prstGeom prst="rect">
+                      <a:avLst/>
+                    </a:prstGeom>
+                  </pic:spPr>
+                </pic:pic>
+              </a:graphicData>
+            </a:graphic>
+          </wp:anchor>
+        </w:drawing>
+      </w:r>
+    </w:p>
+    <w:p>
+      <w:pPr>
+        <w:pStyle w:val="Normal"/>
+        <w:rPr>
+          <w:rFonts w:ascii="Arial" w:hAnsi="Arial" w:cs="Arial"/>
+          <w:color w:val="auto"/>
+        </w:rPr>
+      </w:pPr>
+      <w:r>
+        <w:rPr>
+          <w:rFonts w:cs="Arial" w:ascii="Arial" w:hAnsi="Arial"/>
+          <w:color w:val="auto"/>
+        </w:rPr>
+      </w:r>
+    </w:p>
+    <w:p>
+      <w:pPr>
+        <w:pStyle w:val="Normal"/>
+        <w:rPr>
+          <w:rFonts w:ascii="Arial" w:hAnsi="Arial" w:cs="Arial"/>
+          <w:color w:val="auto"/>
+        </w:rPr>
+      </w:pPr>
+      <w:r>
+        <w:rPr>
+          <w:rFonts w:cs="Arial" w:ascii="Arial" w:hAnsi="Arial"/>
+          <w:color w:val="auto"/>
+        </w:rPr>
+      </w:r>
+    </w:p>
+    <w:p>
+      <w:pPr>
+        <w:pStyle w:val="Normal"/>
+        <w:rPr>
+          <w:rFonts w:ascii="Arial" w:hAnsi="Arial" w:cs="Arial"/>
+          <w:color w:val="auto"/>
+        </w:rPr>
+      </w:pPr>
+      <w:r>
+        <w:rPr>
+          <w:rFonts w:cs="Arial" w:ascii="Arial" w:hAnsi="Arial"/>
+          <w:color w:val="auto"/>
+        </w:rPr>
+      </w:r>
+    </w:p>
+    <w:p>
+      <w:pPr>
+        <w:pStyle w:val="Normal"/>
+        <w:rPr>
+          <w:rFonts w:ascii="Arial" w:hAnsi="Arial" w:cs="Arial"/>
+          <w:color w:val="auto"/>
+        </w:rPr>
+      </w:pPr>
+      <w:r>
+        <w:rPr>
+          <w:rFonts w:cs="Arial" w:ascii="Arial" w:hAnsi="Arial"/>
+          <w:color w:val="auto"/>
+        </w:rPr>
+        <w:t>Atualizar Anúncios Antigos - ECU008_AtualizarAnunciosAntigos</w:t>
+      </w:r>
+    </w:p>
+    <w:p>
+      <w:pPr>
+        <w:pStyle w:val="Normal"/>
+        <w:rPr>
+          <w:rFonts w:ascii="Arial" w:hAnsi="Arial" w:cs="Arial"/>
+          <w:color w:val="auto"/>
+        </w:rPr>
+      </w:pPr>
+      <w:r>
+        <w:rPr>
+          <w:rFonts w:cs="Arial" w:ascii="Arial" w:hAnsi="Arial"/>
+          <w:color w:val="auto"/>
+        </w:rPr>
+        <w:drawing>
+          <wp:anchor behindDoc="0" distT="0" distB="0" distL="0" distR="0" simplePos="0" locked="0" layoutInCell="0" allowOverlap="1" relativeHeight="13">
+            <wp:simplePos x="0" y="0"/>
+            <wp:positionH relativeFrom="column">
+              <wp:align>center</wp:align>
+            </wp:positionH>
+            <wp:positionV relativeFrom="paragraph">
+              <wp:posOffset>635</wp:posOffset>
+            </wp:positionV>
+            <wp:extent cx="5760085" cy="2004060"/>
+            <wp:effectExtent l="0" t="0" r="0" b="0"/>
+            <wp:wrapSquare wrapText="largest"/>
+            <wp:docPr id="14" name="Figura14" descr=""/>
+            <wp:cNvGraphicFramePr>
+              <a:graphicFrameLocks xmlns:a="http://schemas.openxmlformats.org/drawingml/2006/main" noChangeAspect="1"/>
+            </wp:cNvGraphicFramePr>
+            <a:graphic xmlns:a="http://schemas.openxmlformats.org/drawingml/2006/main">
+              <a:graphicData uri="http://schemas.openxmlformats.org/drawingml/2006/picture">
+                <pic:pic xmlns:pic="http://schemas.openxmlformats.org/drawingml/2006/picture">
+                  <pic:nvPicPr>
+                    <pic:cNvPr id="14" name="Figura14" descr=""/>
+                    <pic:cNvPicPr>
+                      <a:picLocks noChangeAspect="1" noChangeArrowheads="1"/>
+                    </pic:cNvPicPr>
+                  </pic:nvPicPr>
+                  <pic:blipFill>
+                    <a:blip r:embed="rId22"/>
+                    <a:stretch>
+                      <a:fillRect/>
+                    </a:stretch>
+                  </pic:blipFill>
+                  <pic:spPr bwMode="auto">
+                    <a:xfrm>
+                      <a:off x="0" y="0"/>
+                      <a:ext cx="5760085" cy="2004060"/>
+                    </a:xfrm>
+                    <a:prstGeom prst="rect">
+                      <a:avLst/>
+                    </a:prstGeom>
+                  </pic:spPr>
+                </pic:pic>
+              </a:graphicData>
+            </a:graphic>
+          </wp:anchor>
+        </w:drawing>
+      </w:r>
+    </w:p>
+    <w:p>
+      <w:pPr>
+        <w:pStyle w:val="Normal"/>
+        <w:rPr>
+          <w:rFonts w:ascii="Arial" w:hAnsi="Arial" w:cs="Arial"/>
+          <w:color w:val="auto"/>
+        </w:rPr>
+      </w:pPr>
+      <w:r>
+        <w:rPr>
+          <w:rFonts w:cs="Arial" w:ascii="Arial" w:hAnsi="Arial"/>
+          <w:color w:val="auto"/>
+        </w:rPr>
+      </w:r>
+    </w:p>
+    <w:p>
+      <w:pPr>
+        <w:pStyle w:val="Normal"/>
+        <w:rPr>
+          <w:rFonts w:ascii="Arial" w:hAnsi="Arial" w:cs="Arial"/>
+          <w:color w:val="auto"/>
+        </w:rPr>
+      </w:pPr>
+      <w:r>
+        <w:rPr>
+          <w:rFonts w:cs="Arial" w:ascii="Arial" w:hAnsi="Arial"/>
+          <w:color w:val="auto"/>
+        </w:rPr>
       </w:r>
     </w:p>
     <w:p>
@@ -10957,9 +11673,9 @@
         <w:tblLook w:firstRow="0" w:noVBand="0" w:lastRow="0" w:firstColumn="0" w:lastColumn="0" w:noHBand="0" w:val="0000"/>
       </w:tblPr>
       <w:tblGrid>
-        <w:gridCol w:w="3753"/>
-        <w:gridCol w:w="850"/>
-        <w:gridCol w:w="4820"/>
+        <w:gridCol w:w="4078"/>
+        <w:gridCol w:w="1480"/>
+        <w:gridCol w:w="3865"/>
       </w:tblGrid>
       <w:tr>
         <w:trPr>
@@ -10967,7 +11683,7 @@
         </w:trPr>
         <w:tc>
           <w:tcPr>
-            <w:tcW w:w="3753" w:type="dxa"/>
+            <w:tcW w:w="4078" w:type="dxa"/>
             <w:tcBorders>
               <w:top w:val="single" w:sz="4" w:space="0" w:color="000000"/>
               <w:left w:val="single" w:sz="4" w:space="0" w:color="000000"/>
@@ -11002,7 +11718,7 @@
         </w:tc>
         <w:tc>
           <w:tcPr>
-            <w:tcW w:w="850" w:type="dxa"/>
+            <w:tcW w:w="1480" w:type="dxa"/>
             <w:tcBorders>
               <w:top w:val="single" w:sz="4" w:space="0" w:color="000000"/>
               <w:left w:val="single" w:sz="4" w:space="0" w:color="000000"/>
@@ -11038,7 +11754,7 @@
         </w:tc>
         <w:tc>
           <w:tcPr>
-            <w:tcW w:w="4820" w:type="dxa"/>
+            <w:tcW w:w="3865" w:type="dxa"/>
             <w:tcBorders>
               <w:top w:val="single" w:sz="4" w:space="0" w:color="000000"/>
               <w:left w:val="single" w:sz="4" w:space="0" w:color="000000"/>
@@ -11077,7 +11793,7 @@
         <w:trPr/>
         <w:tc>
           <w:tcPr>
-            <w:tcW w:w="3753" w:type="dxa"/>
+            <w:tcW w:w="4078" w:type="dxa"/>
             <w:tcBorders>
               <w:top w:val="single" w:sz="4" w:space="0" w:color="000000"/>
               <w:left w:val="single" w:sz="4" w:space="0" w:color="000000"/>
@@ -11101,13 +11817,13 @@
                 <w:rFonts w:cs="Arial"/>
                 <w:color w:val="auto"/>
               </w:rPr>
-              <w:t>ECU001_efetuarLoginAcessoSistema</w:t>
-            </w:r>
-          </w:p>
-        </w:tc>
-        <w:tc>
-          <w:tcPr>
-            <w:tcW w:w="850" w:type="dxa"/>
+              <w:t>ECU001_AutenticarUsuarioAdministrador</w:t>
+            </w:r>
+          </w:p>
+        </w:tc>
+        <w:tc>
+          <w:tcPr>
+            <w:tcW w:w="1480" w:type="dxa"/>
             <w:tcBorders>
               <w:top w:val="single" w:sz="4" w:space="0" w:color="000000"/>
               <w:left w:val="single" w:sz="4" w:space="0" w:color="000000"/>
@@ -11140,7 +11856,7 @@
         </w:tc>
         <w:tc>
           <w:tcPr>
-            <w:tcW w:w="4820" w:type="dxa"/>
+            <w:tcW w:w="3865" w:type="dxa"/>
             <w:tcBorders>
               <w:top w:val="single" w:sz="4" w:space="0" w:color="000000"/>
               <w:left w:val="single" w:sz="4" w:space="0" w:color="000000"/>
@@ -11164,7 +11880,665 @@
                 <w:rFonts w:cs="Arial"/>
                 <w:color w:val="auto"/>
               </w:rPr>
-              <w:t xml:space="preserve">Possibilita acesso ao sistema. O sistema deverá redirecionar o usuário para tela de login. O usuário deve inserir matrícula e senha para realizar autenticação (Senha validada no LDAP). </w:t>
+              <w:t xml:space="preserve">Possibilita acesso ao sistema. O sistema deverá redirecionar o usuário para tela de login. O usuário deve inserir usuario e senha para realizar autenticação (Senha validada em base de dados cadastrada previamente). </w:t>
+            </w:r>
+          </w:p>
+        </w:tc>
+      </w:tr>
+      <w:tr>
+        <w:trPr/>
+        <w:tc>
+          <w:tcPr>
+            <w:tcW w:w="4078" w:type="dxa"/>
+            <w:tcBorders>
+              <w:left w:val="single" w:sz="4" w:space="0" w:color="000000"/>
+              <w:bottom w:val="single" w:sz="4" w:space="0" w:color="000000"/>
+              <w:right w:val="single" w:sz="4" w:space="0" w:color="000000"/>
+            </w:tcBorders>
+            <w:vAlign w:val="center"/>
+          </w:tcPr>
+          <w:p>
+            <w:pPr>
+              <w:pStyle w:val="QualidadeTabelas"/>
+              <w:widowControl w:val="false"/>
+              <w:spacing w:lineRule="auto" w:line="360"/>
+              <w:rPr>
+                <w:rFonts w:cs="Arial"/>
+                <w:color w:val="auto"/>
+              </w:rPr>
+            </w:pPr>
+            <w:r>
+              <w:rPr>
+                <w:rFonts w:cs="Arial"/>
+                <w:color w:val="auto"/>
+              </w:rPr>
+              <w:t>ECU002_AutenticarUsuarioPadrao</w:t>
+            </w:r>
+          </w:p>
+        </w:tc>
+        <w:tc>
+          <w:tcPr>
+            <w:tcW w:w="1480" w:type="dxa"/>
+            <w:tcBorders>
+              <w:left w:val="single" w:sz="4" w:space="0" w:color="000000"/>
+              <w:bottom w:val="single" w:sz="4" w:space="0" w:color="000000"/>
+              <w:right w:val="single" w:sz="4" w:space="0" w:color="000000"/>
+            </w:tcBorders>
+            <w:vAlign w:val="center"/>
+          </w:tcPr>
+          <w:p>
+            <w:pPr>
+              <w:pStyle w:val="Normal"/>
+              <w:widowControl w:val="false"/>
+              <w:suppressAutoHyphens w:val="false"/>
+              <w:jc w:val="center"/>
+              <w:rPr>
+                <w:rFonts w:ascii="Arial" w:hAnsi="Arial" w:cs="Arial"/>
+                <w:sz w:val="20"/>
+                <w:szCs w:val="20"/>
+              </w:rPr>
+            </w:pPr>
+            <w:r>
+              <w:rPr>
+                <w:rFonts w:cs="Arial" w:ascii="Arial" w:hAnsi="Arial"/>
+                <w:sz w:val="20"/>
+                <w:szCs w:val="20"/>
+              </w:rPr>
+              <w:t>NE001</w:t>
+            </w:r>
+          </w:p>
+        </w:tc>
+        <w:tc>
+          <w:tcPr>
+            <w:tcW w:w="3865" w:type="dxa"/>
+            <w:tcBorders>
+              <w:left w:val="single" w:sz="4" w:space="0" w:color="000000"/>
+              <w:bottom w:val="single" w:sz="4" w:space="0" w:color="000000"/>
+              <w:right w:val="single" w:sz="4" w:space="0" w:color="000000"/>
+            </w:tcBorders>
+          </w:tcPr>
+          <w:p>
+            <w:pPr>
+              <w:pStyle w:val="QualidadeTexto"/>
+              <w:widowControl w:val="false"/>
+              <w:jc w:val="left"/>
+              <w:rPr>
+                <w:rFonts w:cs="Arial"/>
+                <w:color w:val="auto"/>
+                <w:szCs w:val="20"/>
+              </w:rPr>
+            </w:pPr>
+            <w:r>
+              <w:rPr>
+                <w:rFonts w:cs="Arial"/>
+                <w:color w:val="auto"/>
+                <w:szCs w:val="20"/>
+              </w:rPr>
+              <w:t xml:space="preserve">Possibilita acesso ao sistema. O sistema deverá redirecionar o usuário para tela de login. O usuário deve inserir usuario e senha para realizar autenticação (Senha validada em base de dados cadastrada previamente). </w:t>
+            </w:r>
+          </w:p>
+        </w:tc>
+      </w:tr>
+      <w:tr>
+        <w:trPr/>
+        <w:tc>
+          <w:tcPr>
+            <w:tcW w:w="4078" w:type="dxa"/>
+            <w:tcBorders>
+              <w:left w:val="single" w:sz="4" w:space="0" w:color="000000"/>
+              <w:bottom w:val="single" w:sz="4" w:space="0" w:color="000000"/>
+              <w:right w:val="single" w:sz="4" w:space="0" w:color="000000"/>
+            </w:tcBorders>
+            <w:vAlign w:val="center"/>
+          </w:tcPr>
+          <w:p>
+            <w:pPr>
+              <w:pStyle w:val="QualidadeTabelas"/>
+              <w:widowControl w:val="false"/>
+              <w:spacing w:lineRule="auto" w:line="360"/>
+              <w:rPr>
+                <w:rFonts w:cs="Arial"/>
+                <w:color w:val="auto"/>
+              </w:rPr>
+            </w:pPr>
+            <w:r>
+              <w:rPr>
+                <w:rFonts w:cs="Arial"/>
+                <w:color w:val="auto"/>
+              </w:rPr>
+              <w:t>ECU003_ManterUsuariosAdministrador</w:t>
+            </w:r>
+          </w:p>
+        </w:tc>
+        <w:tc>
+          <w:tcPr>
+            <w:tcW w:w="1480" w:type="dxa"/>
+            <w:tcBorders>
+              <w:left w:val="single" w:sz="4" w:space="0" w:color="000000"/>
+              <w:bottom w:val="single" w:sz="4" w:space="0" w:color="000000"/>
+              <w:right w:val="single" w:sz="4" w:space="0" w:color="000000"/>
+            </w:tcBorders>
+            <w:vAlign w:val="center"/>
+          </w:tcPr>
+          <w:p>
+            <w:pPr>
+              <w:pStyle w:val="Normal"/>
+              <w:widowControl w:val="false"/>
+              <w:suppressAutoHyphens w:val="false"/>
+              <w:jc w:val="center"/>
+              <w:rPr>
+                <w:rFonts w:ascii="Arial" w:hAnsi="Arial" w:cs="Arial"/>
+                <w:sz w:val="20"/>
+                <w:szCs w:val="20"/>
+              </w:rPr>
+            </w:pPr>
+            <w:r>
+              <w:rPr>
+                <w:rFonts w:cs="Arial" w:ascii="Arial" w:hAnsi="Arial"/>
+                <w:sz w:val="20"/>
+                <w:szCs w:val="20"/>
+              </w:rPr>
+              <w:t>NE002</w:t>
+            </w:r>
+          </w:p>
+        </w:tc>
+        <w:tc>
+          <w:tcPr>
+            <w:tcW w:w="3865" w:type="dxa"/>
+            <w:tcBorders>
+              <w:left w:val="single" w:sz="4" w:space="0" w:color="000000"/>
+              <w:bottom w:val="single" w:sz="4" w:space="0" w:color="000000"/>
+              <w:right w:val="single" w:sz="4" w:space="0" w:color="000000"/>
+            </w:tcBorders>
+          </w:tcPr>
+          <w:p>
+            <w:pPr>
+              <w:pStyle w:val="QualidadeTexto"/>
+              <w:widowControl w:val="false"/>
+              <w:jc w:val="left"/>
+              <w:rPr>
+                <w:rFonts w:cs="Arial"/>
+                <w:color w:val="auto"/>
+                <w:szCs w:val="20"/>
+              </w:rPr>
+            </w:pPr>
+            <w:r>
+              <w:rPr>
+                <w:rFonts w:cs="Arial"/>
+                <w:color w:val="auto"/>
+                <w:szCs w:val="20"/>
+              </w:rPr>
+              <w:t>Possibilita aos usuários administradores o acesso à funcionalidade de cadastro e manutenção de usuários.</w:t>
+            </w:r>
+          </w:p>
+        </w:tc>
+      </w:tr>
+      <w:tr>
+        <w:trPr/>
+        <w:tc>
+          <w:tcPr>
+            <w:tcW w:w="4078" w:type="dxa"/>
+            <w:tcBorders>
+              <w:left w:val="single" w:sz="4" w:space="0" w:color="000000"/>
+              <w:bottom w:val="single" w:sz="4" w:space="0" w:color="000000"/>
+              <w:right w:val="single" w:sz="4" w:space="0" w:color="000000"/>
+            </w:tcBorders>
+            <w:vAlign w:val="center"/>
+          </w:tcPr>
+          <w:p>
+            <w:pPr>
+              <w:pStyle w:val="QualidadeTabelas"/>
+              <w:widowControl w:val="false"/>
+              <w:spacing w:lineRule="auto" w:line="360"/>
+              <w:rPr>
+                <w:rFonts w:cs="Arial"/>
+                <w:color w:val="auto"/>
+              </w:rPr>
+            </w:pPr>
+            <w:r>
+              <w:rPr>
+                <w:rFonts w:cs="Arial"/>
+                <w:color w:val="auto"/>
+              </w:rPr>
+              <w:t>ECU004_ManterVeiculos</w:t>
+            </w:r>
+          </w:p>
+        </w:tc>
+        <w:tc>
+          <w:tcPr>
+            <w:tcW w:w="1480" w:type="dxa"/>
+            <w:tcBorders>
+              <w:left w:val="single" w:sz="4" w:space="0" w:color="000000"/>
+              <w:bottom w:val="single" w:sz="4" w:space="0" w:color="000000"/>
+              <w:right w:val="single" w:sz="4" w:space="0" w:color="000000"/>
+            </w:tcBorders>
+            <w:vAlign w:val="center"/>
+          </w:tcPr>
+          <w:p>
+            <w:pPr>
+              <w:pStyle w:val="Normal"/>
+              <w:widowControl w:val="false"/>
+              <w:suppressAutoHyphens w:val="false"/>
+              <w:jc w:val="center"/>
+              <w:rPr>
+                <w:rFonts w:ascii="Arial" w:hAnsi="Arial" w:cs="Arial"/>
+                <w:sz w:val="20"/>
+                <w:szCs w:val="20"/>
+              </w:rPr>
+            </w:pPr>
+            <w:r>
+              <w:rPr>
+                <w:rFonts w:cs="Arial" w:ascii="Arial" w:hAnsi="Arial"/>
+                <w:sz w:val="20"/>
+                <w:szCs w:val="20"/>
+              </w:rPr>
+              <w:t>NE003</w:t>
+            </w:r>
+          </w:p>
+        </w:tc>
+        <w:tc>
+          <w:tcPr>
+            <w:tcW w:w="3865" w:type="dxa"/>
+            <w:tcBorders>
+              <w:left w:val="single" w:sz="4" w:space="0" w:color="000000"/>
+              <w:bottom w:val="single" w:sz="4" w:space="0" w:color="000000"/>
+              <w:right w:val="single" w:sz="4" w:space="0" w:color="000000"/>
+            </w:tcBorders>
+          </w:tcPr>
+          <w:p>
+            <w:pPr>
+              <w:pStyle w:val="QualidadeTexto"/>
+              <w:widowControl w:val="false"/>
+              <w:jc w:val="left"/>
+              <w:rPr>
+                <w:rFonts w:cs="Arial"/>
+                <w:color w:val="auto"/>
+                <w:szCs w:val="20"/>
+              </w:rPr>
+            </w:pPr>
+            <w:r>
+              <w:rPr>
+                <w:rFonts w:cs="Arial"/>
+                <w:color w:val="auto"/>
+                <w:szCs w:val="20"/>
+              </w:rPr>
+              <w:t>Possibilita aos usuários do perfis de administradores e padrões o acesso à funcionalidade de cadastro e manutenção de veículos.</w:t>
+            </w:r>
+          </w:p>
+        </w:tc>
+      </w:tr>
+      <w:tr>
+        <w:trPr/>
+        <w:tc>
+          <w:tcPr>
+            <w:tcW w:w="4078" w:type="dxa"/>
+            <w:tcBorders>
+              <w:left w:val="single" w:sz="4" w:space="0" w:color="000000"/>
+              <w:bottom w:val="single" w:sz="4" w:space="0" w:color="000000"/>
+              <w:right w:val="single" w:sz="4" w:space="0" w:color="000000"/>
+            </w:tcBorders>
+            <w:vAlign w:val="center"/>
+          </w:tcPr>
+          <w:p>
+            <w:pPr>
+              <w:pStyle w:val="QualidadeTabelas"/>
+              <w:widowControl w:val="false"/>
+              <w:spacing w:lineRule="auto" w:line="360"/>
+              <w:rPr>
+                <w:rFonts w:cs="Arial"/>
+                <w:color w:val="auto"/>
+              </w:rPr>
+            </w:pPr>
+            <w:r>
+              <w:rPr>
+                <w:rFonts w:cs="Arial"/>
+                <w:color w:val="auto"/>
+              </w:rPr>
+              <w:t>ECU005_ListarUltimosVeiculosCadastrados</w:t>
+            </w:r>
+          </w:p>
+        </w:tc>
+        <w:tc>
+          <w:tcPr>
+            <w:tcW w:w="1480" w:type="dxa"/>
+            <w:tcBorders>
+              <w:left w:val="single" w:sz="4" w:space="0" w:color="000000"/>
+              <w:bottom w:val="single" w:sz="4" w:space="0" w:color="000000"/>
+              <w:right w:val="single" w:sz="4" w:space="0" w:color="000000"/>
+            </w:tcBorders>
+            <w:vAlign w:val="center"/>
+          </w:tcPr>
+          <w:p>
+            <w:pPr>
+              <w:pStyle w:val="Normal"/>
+              <w:widowControl w:val="false"/>
+              <w:suppressAutoHyphens w:val="false"/>
+              <w:jc w:val="center"/>
+              <w:rPr>
+                <w:rFonts w:ascii="Arial" w:hAnsi="Arial" w:cs="Arial"/>
+                <w:sz w:val="20"/>
+                <w:szCs w:val="20"/>
+              </w:rPr>
+            </w:pPr>
+            <w:r>
+              <w:rPr>
+                <w:rFonts w:cs="Arial" w:ascii="Arial" w:hAnsi="Arial"/>
+                <w:sz w:val="20"/>
+                <w:szCs w:val="20"/>
+              </w:rPr>
+              <w:t>NE004</w:t>
+            </w:r>
+          </w:p>
+        </w:tc>
+        <w:tc>
+          <w:tcPr>
+            <w:tcW w:w="3865" w:type="dxa"/>
+            <w:tcBorders>
+              <w:left w:val="single" w:sz="4" w:space="0" w:color="000000"/>
+              <w:bottom w:val="single" w:sz="4" w:space="0" w:color="000000"/>
+              <w:right w:val="single" w:sz="4" w:space="0" w:color="000000"/>
+            </w:tcBorders>
+          </w:tcPr>
+          <w:p>
+            <w:pPr>
+              <w:pStyle w:val="QualidadeTexto"/>
+              <w:widowControl w:val="false"/>
+              <w:jc w:val="left"/>
+              <w:rPr>
+                <w:rFonts w:cs="Arial"/>
+                <w:color w:val="auto"/>
+                <w:szCs w:val="20"/>
+              </w:rPr>
+            </w:pPr>
+            <w:r>
+              <w:rPr>
+                <w:rFonts w:cs="Arial"/>
+                <w:color w:val="auto"/>
+                <w:szCs w:val="20"/>
+              </w:rPr>
+              <w:t>Possibilita aos usuários listar os últimos veículos cadastrados após a abertura da funcionalidade principal do usuário já logado.</w:t>
+            </w:r>
+          </w:p>
+        </w:tc>
+      </w:tr>
+      <w:tr>
+        <w:trPr/>
+        <w:tc>
+          <w:tcPr>
+            <w:tcW w:w="4078" w:type="dxa"/>
+            <w:tcBorders>
+              <w:left w:val="single" w:sz="4" w:space="0" w:color="000000"/>
+              <w:bottom w:val="single" w:sz="4" w:space="0" w:color="000000"/>
+              <w:right w:val="single" w:sz="4" w:space="0" w:color="000000"/>
+            </w:tcBorders>
+            <w:vAlign w:val="center"/>
+          </w:tcPr>
+          <w:p>
+            <w:pPr>
+              <w:pStyle w:val="QualidadeTabelas"/>
+              <w:widowControl w:val="false"/>
+              <w:spacing w:lineRule="auto" w:line="360"/>
+              <w:rPr>
+                <w:rFonts w:cs="Arial"/>
+                <w:color w:val="auto"/>
+              </w:rPr>
+            </w:pPr>
+            <w:r>
+              <w:rPr>
+                <w:rFonts w:cs="Arial"/>
+                <w:color w:val="auto"/>
+              </w:rPr>
+              <w:t>ECU006_ManterItensdeVeiculos</w:t>
+            </w:r>
+          </w:p>
+        </w:tc>
+        <w:tc>
+          <w:tcPr>
+            <w:tcW w:w="1480" w:type="dxa"/>
+            <w:tcBorders>
+              <w:left w:val="single" w:sz="4" w:space="0" w:color="000000"/>
+              <w:bottom w:val="single" w:sz="4" w:space="0" w:color="000000"/>
+              <w:right w:val="single" w:sz="4" w:space="0" w:color="000000"/>
+            </w:tcBorders>
+            <w:vAlign w:val="center"/>
+          </w:tcPr>
+          <w:p>
+            <w:pPr>
+              <w:pStyle w:val="Normal"/>
+              <w:widowControl w:val="false"/>
+              <w:suppressAutoHyphens w:val="false"/>
+              <w:jc w:val="center"/>
+              <w:rPr>
+                <w:rFonts w:ascii="Arial" w:hAnsi="Arial" w:cs="Arial"/>
+                <w:sz w:val="20"/>
+                <w:szCs w:val="20"/>
+              </w:rPr>
+            </w:pPr>
+            <w:r>
+              <w:rPr>
+                <w:rFonts w:cs="Arial" w:ascii="Arial" w:hAnsi="Arial"/>
+                <w:sz w:val="20"/>
+                <w:szCs w:val="20"/>
+              </w:rPr>
+              <w:t>NE005</w:t>
+            </w:r>
+          </w:p>
+        </w:tc>
+        <w:tc>
+          <w:tcPr>
+            <w:tcW w:w="3865" w:type="dxa"/>
+            <w:tcBorders>
+              <w:left w:val="single" w:sz="4" w:space="0" w:color="000000"/>
+              <w:bottom w:val="single" w:sz="4" w:space="0" w:color="000000"/>
+              <w:right w:val="single" w:sz="4" w:space="0" w:color="000000"/>
+            </w:tcBorders>
+          </w:tcPr>
+          <w:p>
+            <w:pPr>
+              <w:pStyle w:val="QualidadeTexto"/>
+              <w:widowControl w:val="false"/>
+              <w:jc w:val="left"/>
+              <w:rPr>
+                <w:rFonts w:cs="Arial"/>
+                <w:color w:val="auto"/>
+                <w:szCs w:val="20"/>
+              </w:rPr>
+            </w:pPr>
+            <w:r>
+              <w:rPr>
+                <w:rFonts w:cs="Arial"/>
+                <w:color w:val="auto"/>
+                <w:szCs w:val="20"/>
+              </w:rPr>
+              <w:t>Possibilita aos usuários administradores acesso à funcionalidade de cadastro e manutenção dos itens de veículos, tais como, ar-condicionado, air-bag etc.</w:t>
+            </w:r>
+          </w:p>
+        </w:tc>
+      </w:tr>
+      <w:tr>
+        <w:trPr/>
+        <w:tc>
+          <w:tcPr>
+            <w:tcW w:w="4078" w:type="dxa"/>
+            <w:tcBorders>
+              <w:left w:val="single" w:sz="4" w:space="0" w:color="000000"/>
+              <w:bottom w:val="single" w:sz="4" w:space="0" w:color="000000"/>
+              <w:right w:val="single" w:sz="4" w:space="0" w:color="000000"/>
+            </w:tcBorders>
+            <w:vAlign w:val="center"/>
+          </w:tcPr>
+          <w:p>
+            <w:pPr>
+              <w:pStyle w:val="QualidadeTabelas"/>
+              <w:widowControl w:val="false"/>
+              <w:spacing w:lineRule="auto" w:line="360"/>
+              <w:rPr>
+                <w:rFonts w:cs="Arial"/>
+                <w:color w:val="auto"/>
+              </w:rPr>
+            </w:pPr>
+            <w:r>
+              <w:rPr>
+                <w:rFonts w:cs="Arial"/>
+                <w:color w:val="auto"/>
+              </w:rPr>
+              <w:t>ECU007_GerarRelatoriosGerenciais</w:t>
+            </w:r>
+          </w:p>
+        </w:tc>
+        <w:tc>
+          <w:tcPr>
+            <w:tcW w:w="1480" w:type="dxa"/>
+            <w:tcBorders>
+              <w:left w:val="single" w:sz="4" w:space="0" w:color="000000"/>
+              <w:bottom w:val="single" w:sz="4" w:space="0" w:color="000000"/>
+              <w:right w:val="single" w:sz="4" w:space="0" w:color="000000"/>
+            </w:tcBorders>
+            <w:vAlign w:val="center"/>
+          </w:tcPr>
+          <w:p>
+            <w:pPr>
+              <w:pStyle w:val="Normal"/>
+              <w:widowControl w:val="false"/>
+              <w:suppressAutoHyphens w:val="false"/>
+              <w:jc w:val="center"/>
+              <w:rPr>
+                <w:rFonts w:ascii="Arial" w:hAnsi="Arial" w:cs="Arial"/>
+                <w:sz w:val="20"/>
+                <w:szCs w:val="20"/>
+              </w:rPr>
+            </w:pPr>
+            <w:r>
+              <w:rPr>
+                <w:rFonts w:cs="Arial" w:ascii="Arial" w:hAnsi="Arial"/>
+                <w:sz w:val="20"/>
+                <w:szCs w:val="20"/>
+              </w:rPr>
+              <w:t>NE007</w:t>
+            </w:r>
+          </w:p>
+        </w:tc>
+        <w:tc>
+          <w:tcPr>
+            <w:tcW w:w="3865" w:type="dxa"/>
+            <w:tcBorders>
+              <w:left w:val="single" w:sz="4" w:space="0" w:color="000000"/>
+              <w:bottom w:val="single" w:sz="4" w:space="0" w:color="000000"/>
+              <w:right w:val="single" w:sz="4" w:space="0" w:color="000000"/>
+            </w:tcBorders>
+          </w:tcPr>
+          <w:p>
+            <w:pPr>
+              <w:pStyle w:val="QualidadeTexto"/>
+              <w:widowControl w:val="false"/>
+              <w:jc w:val="left"/>
+              <w:rPr>
+                <w:rFonts w:cs="Arial"/>
+                <w:color w:val="auto"/>
+                <w:szCs w:val="20"/>
+              </w:rPr>
+            </w:pPr>
+            <w:r>
+              <w:rPr>
+                <w:rFonts w:cs="Arial"/>
+                <w:color w:val="auto"/>
+                <w:szCs w:val="20"/>
+              </w:rPr>
+              <w:t>Possibilita aos usuários administradores acesso à funcionalidade de relatórios gerenciais, exibindo o status de cada anuncio, para o melhor controle do estoque.</w:t>
+            </w:r>
+          </w:p>
+        </w:tc>
+      </w:tr>
+      <w:tr>
+        <w:trPr/>
+        <w:tc>
+          <w:tcPr>
+            <w:tcW w:w="4078" w:type="dxa"/>
+            <w:tcBorders>
+              <w:left w:val="single" w:sz="4" w:space="0" w:color="000000"/>
+              <w:bottom w:val="single" w:sz="4" w:space="0" w:color="000000"/>
+              <w:right w:val="single" w:sz="4" w:space="0" w:color="000000"/>
+            </w:tcBorders>
+            <w:vAlign w:val="center"/>
+          </w:tcPr>
+          <w:p>
+            <w:pPr>
+              <w:pStyle w:val="QualidadeTabelas"/>
+              <w:widowControl w:val="false"/>
+              <w:spacing w:lineRule="auto" w:line="360"/>
+              <w:rPr>
+                <w:rFonts w:cs="Arial"/>
+                <w:color w:val="auto"/>
+              </w:rPr>
+            </w:pPr>
+            <w:r>
+              <w:rPr>
+                <w:rFonts w:cs="Arial"/>
+                <w:color w:val="auto"/>
+              </w:rPr>
+              <w:t>ECU008_AtualizarAnunciosAntigos</w:t>
+            </w:r>
+          </w:p>
+        </w:tc>
+        <w:tc>
+          <w:tcPr>
+            <w:tcW w:w="1480" w:type="dxa"/>
+            <w:tcBorders>
+              <w:left w:val="single" w:sz="4" w:space="0" w:color="000000"/>
+              <w:bottom w:val="single" w:sz="4" w:space="0" w:color="000000"/>
+              <w:right w:val="single" w:sz="4" w:space="0" w:color="000000"/>
+            </w:tcBorders>
+            <w:vAlign w:val="center"/>
+          </w:tcPr>
+          <w:p>
+            <w:pPr>
+              <w:pStyle w:val="Normal"/>
+              <w:widowControl w:val="false"/>
+              <w:suppressAutoHyphens w:val="false"/>
+              <w:jc w:val="center"/>
+              <w:rPr>
+                <w:rFonts w:ascii="Arial" w:hAnsi="Arial" w:cs="Arial"/>
+                <w:sz w:val="20"/>
+                <w:szCs w:val="20"/>
+              </w:rPr>
+            </w:pPr>
+            <w:r>
+              <w:rPr>
+                <w:rFonts w:cs="Arial" w:ascii="Arial" w:hAnsi="Arial"/>
+                <w:sz w:val="20"/>
+                <w:szCs w:val="20"/>
+              </w:rPr>
+              <w:t>NE008</w:t>
+            </w:r>
+          </w:p>
+        </w:tc>
+        <w:tc>
+          <w:tcPr>
+            <w:tcW w:w="3865" w:type="dxa"/>
+            <w:tcBorders>
+              <w:left w:val="single" w:sz="4" w:space="0" w:color="000000"/>
+              <w:bottom w:val="single" w:sz="4" w:space="0" w:color="000000"/>
+              <w:right w:val="single" w:sz="4" w:space="0" w:color="000000"/>
+            </w:tcBorders>
+          </w:tcPr>
+          <w:p>
+            <w:pPr>
+              <w:pStyle w:val="QualidadeTexto"/>
+              <w:widowControl w:val="false"/>
+              <w:jc w:val="left"/>
+              <w:rPr>
+                <w:rFonts w:cs="Arial"/>
+                <w:color w:val="auto"/>
+                <w:szCs w:val="20"/>
+              </w:rPr>
+            </w:pPr>
+            <w:r>
+              <w:rPr>
+                <w:rFonts w:cs="Arial"/>
+                <w:color w:val="auto"/>
+                <w:szCs w:val="20"/>
+              </w:rPr>
+              <w:t>Possibilita ao sistema que seja realizada periodicamente a execução de um processo para atualizar os anuncios antigos, de acordo com um parâmetro específico.</w:t>
             </w:r>
           </w:p>
         </w:tc>
@@ -11305,7 +12679,7 @@
           <w:color w:val="auto"/>
         </w:rPr>
         <w:drawing>
-          <wp:anchor behindDoc="0" distT="0" distB="0" distL="0" distR="0" simplePos="0" locked="0" layoutInCell="0" allowOverlap="1" relativeHeight="8">
+          <wp:anchor behindDoc="0" distT="0" distB="0" distL="0" distR="0" simplePos="0" locked="0" layoutInCell="0" allowOverlap="1" relativeHeight="5">
             <wp:simplePos x="0" y="0"/>
             <wp:positionH relativeFrom="column">
               <wp:align>center</wp:align>
@@ -11316,7 +12690,7 @@
             <wp:extent cx="5476875" cy="1724025"/>
             <wp:effectExtent l="0" t="0" r="0" b="0"/>
             <wp:wrapSquare wrapText="largest"/>
-            <wp:docPr id="9" name="Figura7" descr=""/>
+            <wp:docPr id="15" name="Figura7" descr=""/>
             <wp:cNvGraphicFramePr>
               <a:graphicFrameLocks xmlns:a="http://schemas.openxmlformats.org/drawingml/2006/main" noChangeAspect="1"/>
             </wp:cNvGraphicFramePr>
@@ -11324,13 +12698,13 @@
               <a:graphicData uri="http://schemas.openxmlformats.org/drawingml/2006/picture">
                 <pic:pic xmlns:pic="http://schemas.openxmlformats.org/drawingml/2006/picture">
                   <pic:nvPicPr>
-                    <pic:cNvPr id="9" name="Figura7" descr=""/>
+                    <pic:cNvPr id="15" name="Figura7" descr=""/>
                     <pic:cNvPicPr>
                       <a:picLocks noChangeAspect="1" noChangeArrowheads="1"/>
                     </pic:cNvPicPr>
                   </pic:nvPicPr>
                   <pic:blipFill>
-                    <a:blip r:embed="rId17"/>
+                    <a:blip r:embed="rId23"/>
                     <a:stretch>
                       <a:fillRect/>
                     </a:stretch>
@@ -11807,6 +13181,74 @@
           </w:p>
         </w:tc>
       </w:tr>
+      <w:tr>
+        <w:trPr/>
+        <w:tc>
+          <w:tcPr>
+            <w:tcW w:w="3159" w:type="dxa"/>
+            <w:tcBorders>
+              <w:left w:val="single" w:sz="4" w:space="0" w:color="000000"/>
+              <w:bottom w:val="single" w:sz="4" w:space="0" w:color="000000"/>
+              <w:right w:val="single" w:sz="4" w:space="0" w:color="000000"/>
+            </w:tcBorders>
+            <w:vAlign w:val="center"/>
+          </w:tcPr>
+          <w:p>
+            <w:pPr>
+              <w:pStyle w:val="QualidadeTabelas"/>
+              <w:widowControl w:val="false"/>
+              <w:spacing w:lineRule="auto" w:line="360"/>
+              <w:jc w:val="both"/>
+              <w:rPr>
+                <w:rFonts w:cs="Arial"/>
+                <w:szCs w:val="20"/>
+              </w:rPr>
+            </w:pPr>
+            <w:r>
+              <w:rPr>
+                <w:rFonts w:cs="Arial"/>
+                <w:szCs w:val="20"/>
+              </w:rPr>
+              <w:t>Usuário Processador</w:t>
+            </w:r>
+          </w:p>
+        </w:tc>
+        <w:tc>
+          <w:tcPr>
+            <w:tcW w:w="5972" w:type="dxa"/>
+            <w:tcBorders>
+              <w:left w:val="single" w:sz="4" w:space="0" w:color="000000"/>
+              <w:bottom w:val="single" w:sz="4" w:space="0" w:color="000000"/>
+              <w:right w:val="single" w:sz="4" w:space="0" w:color="000000"/>
+            </w:tcBorders>
+            <w:vAlign w:val="center"/>
+          </w:tcPr>
+          <w:p>
+            <w:pPr>
+              <w:pStyle w:val="Textodocorpo1"/>
+              <w:widowControl w:val="false"/>
+              <w:shd w:val="clear" w:color="auto" w:fill="auto"/>
+              <w:tabs>
+                <w:tab w:val="clear" w:pos="720"/>
+                <w:tab w:val="left" w:pos="1451" w:leader="none"/>
+              </w:tabs>
+              <w:spacing w:lineRule="exact" w:line="283" w:before="0" w:after="0"/>
+              <w:ind w:hanging="0"/>
+              <w:rPr>
+                <w:rFonts w:cs="Arial"/>
+                <w:szCs w:val="20"/>
+              </w:rPr>
+            </w:pPr>
+            <w:r>
+              <w:rPr>
+                <w:rFonts w:cs="Arial"/>
+                <w:szCs w:val="20"/>
+              </w:rPr>
+              <w:t>Usuário responsável pelo processamento automático das funcionalidades do Portal de Vendas de Veículos</w:t>
+            </w:r>
+          </w:p>
+        </w:tc>
+      </w:tr>
     </w:tbl>
     <w:p>
       <w:pPr>
@@ -11846,8 +13288,8 @@
         <w:tblLook w:firstRow="0" w:noVBand="0" w:lastRow="0" w:firstColumn="0" w:lastColumn="0" w:noHBand="0" w:val="0000"/>
       </w:tblPr>
       <w:tblGrid>
-        <w:gridCol w:w="1211"/>
-        <w:gridCol w:w="5535"/>
+        <w:gridCol w:w="1210"/>
+        <w:gridCol w:w="5536"/>
         <w:gridCol w:w="2325"/>
       </w:tblGrid>
       <w:tr>
@@ -11856,7 +13298,7 @@
         </w:trPr>
         <w:tc>
           <w:tcPr>
-            <w:tcW w:w="1211" w:type="dxa"/>
+            <w:tcW w:w="1210" w:type="dxa"/>
             <w:tcBorders>
               <w:top w:val="single" w:sz="4" w:space="0" w:color="000000"/>
               <w:left w:val="single" w:sz="4" w:space="0" w:color="000000"/>
@@ -11891,7 +13333,7 @@
         </w:tc>
         <w:tc>
           <w:tcPr>
-            <w:tcW w:w="5535" w:type="dxa"/>
+            <w:tcW w:w="5536" w:type="dxa"/>
             <w:tcBorders>
               <w:top w:val="single" w:sz="4" w:space="0" w:color="000000"/>
               <w:left w:val="single" w:sz="4" w:space="0" w:color="000000"/>
@@ -11968,7 +13410,7 @@
         </w:trPr>
         <w:tc>
           <w:tcPr>
-            <w:tcW w:w="1211" w:type="dxa"/>
+            <w:tcW w:w="1210" w:type="dxa"/>
             <w:tcBorders>
               <w:top w:val="single" w:sz="4" w:space="0" w:color="000000"/>
               <w:left w:val="single" w:sz="4" w:space="0" w:color="000000"/>
@@ -11997,7 +13439,7 @@
         </w:tc>
         <w:tc>
           <w:tcPr>
-            <w:tcW w:w="5535" w:type="dxa"/>
+            <w:tcW w:w="5536" w:type="dxa"/>
             <w:tcBorders>
               <w:top w:val="single" w:sz="4" w:space="0" w:color="000000"/>
               <w:left w:val="single" w:sz="4" w:space="0" w:color="000000"/>
@@ -12154,8 +13596,8 @@
       <w:tblGrid>
         <w:gridCol w:w="2165"/>
         <w:gridCol w:w="1370"/>
-        <w:gridCol w:w="1803"/>
-        <w:gridCol w:w="1493"/>
+        <w:gridCol w:w="1801"/>
+        <w:gridCol w:w="1495"/>
         <w:gridCol w:w="2058"/>
       </w:tblGrid>
       <w:tr>
@@ -12280,7 +13722,7 @@
         </w:tc>
         <w:tc>
           <w:tcPr>
-            <w:tcW w:w="1803" w:type="dxa"/>
+            <w:tcW w:w="1801" w:type="dxa"/>
             <w:tcBorders>
               <w:top w:val="single" w:sz="2" w:space="0" w:color="000000"/>
               <w:left w:val="single" w:sz="2" w:space="0" w:color="000000"/>
@@ -12316,7 +13758,7 @@
         </w:tc>
         <w:tc>
           <w:tcPr>
-            <w:tcW w:w="1493" w:type="dxa"/>
+            <w:tcW w:w="1495" w:type="dxa"/>
             <w:tcBorders>
               <w:top w:val="single" w:sz="2" w:space="0" w:color="000000"/>
               <w:left w:val="single" w:sz="2" w:space="0" w:color="000000"/>
@@ -12455,7 +13897,7 @@
         </w:tc>
         <w:tc>
           <w:tcPr>
-            <w:tcW w:w="1803" w:type="dxa"/>
+            <w:tcW w:w="1801" w:type="dxa"/>
             <w:tcBorders>
               <w:top w:val="single" w:sz="2" w:space="0" w:color="000000"/>
               <w:left w:val="single" w:sz="2" w:space="0" w:color="000000"/>
@@ -12483,7 +13925,7 @@
         </w:tc>
         <w:tc>
           <w:tcPr>
-            <w:tcW w:w="1493" w:type="dxa"/>
+            <w:tcW w:w="1495" w:type="dxa"/>
             <w:tcBorders>
               <w:top w:val="single" w:sz="2" w:space="0" w:color="000000"/>
               <w:left w:val="single" w:sz="2" w:space="0" w:color="000000"/>
@@ -12604,7 +14046,7 @@
         </w:tc>
         <w:tc>
           <w:tcPr>
-            <w:tcW w:w="1803" w:type="dxa"/>
+            <w:tcW w:w="1801" w:type="dxa"/>
             <w:tcBorders>
               <w:top w:val="single" w:sz="2" w:space="0" w:color="000000"/>
               <w:left w:val="single" w:sz="2" w:space="0" w:color="000000"/>
@@ -12632,7 +14074,7 @@
         </w:tc>
         <w:tc>
           <w:tcPr>
-            <w:tcW w:w="1493" w:type="dxa"/>
+            <w:tcW w:w="1495" w:type="dxa"/>
             <w:tcBorders>
               <w:top w:val="single" w:sz="2" w:space="0" w:color="000000"/>
               <w:left w:val="single" w:sz="2" w:space="0" w:color="000000"/>
@@ -12753,7 +14195,7 @@
         </w:tc>
         <w:tc>
           <w:tcPr>
-            <w:tcW w:w="1803" w:type="dxa"/>
+            <w:tcW w:w="1801" w:type="dxa"/>
             <w:tcBorders>
               <w:top w:val="single" w:sz="2" w:space="0" w:color="000000"/>
               <w:left w:val="single" w:sz="2" w:space="0" w:color="000000"/>
@@ -12781,7 +14223,7 @@
         </w:tc>
         <w:tc>
           <w:tcPr>
-            <w:tcW w:w="1493" w:type="dxa"/>
+            <w:tcW w:w="1495" w:type="dxa"/>
             <w:tcBorders>
               <w:top w:val="single" w:sz="2" w:space="0" w:color="000000"/>
               <w:left w:val="single" w:sz="2" w:space="0" w:color="000000"/>
@@ -12955,7 +14397,7 @@
         </w:tc>
         <w:tc>
           <w:tcPr>
-            <w:tcW w:w="1803" w:type="dxa"/>
+            <w:tcW w:w="1801" w:type="dxa"/>
             <w:tcBorders>
               <w:top w:val="single" w:sz="2" w:space="0" w:color="000000"/>
               <w:left w:val="single" w:sz="2" w:space="0" w:color="000000"/>
@@ -12990,7 +14432,7 @@
         </w:tc>
         <w:tc>
           <w:tcPr>
-            <w:tcW w:w="1493" w:type="dxa"/>
+            <w:tcW w:w="1495" w:type="dxa"/>
             <w:tcBorders>
               <w:top w:val="single" w:sz="2" w:space="0" w:color="000000"/>
               <w:left w:val="single" w:sz="2" w:space="0" w:color="000000"/>
@@ -13124,7 +14566,7 @@
         </w:tc>
         <w:tc>
           <w:tcPr>
-            <w:tcW w:w="1803" w:type="dxa"/>
+            <w:tcW w:w="1801" w:type="dxa"/>
             <w:tcBorders>
               <w:top w:val="single" w:sz="2" w:space="0" w:color="000000"/>
               <w:left w:val="single" w:sz="2" w:space="0" w:color="000000"/>
@@ -13154,7 +14596,7 @@
         </w:tc>
         <w:tc>
           <w:tcPr>
-            <w:tcW w:w="1493" w:type="dxa"/>
+            <w:tcW w:w="1495" w:type="dxa"/>
             <w:tcBorders>
               <w:top w:val="single" w:sz="2" w:space="0" w:color="000000"/>
               <w:left w:val="single" w:sz="2" w:space="0" w:color="000000"/>
@@ -13273,7 +14715,7 @@
         </w:tc>
         <w:tc>
           <w:tcPr>
-            <w:tcW w:w="1803" w:type="dxa"/>
+            <w:tcW w:w="1801" w:type="dxa"/>
             <w:tcBorders>
               <w:left w:val="single" w:sz="2" w:space="0" w:color="000000"/>
               <w:bottom w:val="single" w:sz="2" w:space="0" w:color="000000"/>
@@ -13300,7 +14742,7 @@
         </w:tc>
         <w:tc>
           <w:tcPr>
-            <w:tcW w:w="1493" w:type="dxa"/>
+            <w:tcW w:w="1495" w:type="dxa"/>
             <w:tcBorders>
               <w:left w:val="single" w:sz="2" w:space="0" w:color="000000"/>
               <w:bottom w:val="single" w:sz="2" w:space="0" w:color="000000"/>
@@ -13370,8 +14812,8 @@
       </w:r>
     </w:p>
     <w:sectPr>
-      <w:headerReference w:type="default" r:id="rId18"/>
-      <w:footerReference w:type="default" r:id="rId19"/>
+      <w:headerReference w:type="default" r:id="rId24"/>
+      <w:footerReference w:type="default" r:id="rId25"/>
       <w:type w:val="nextPage"/>
       <w:pgSz w:w="11906" w:h="16838"/>
       <w:pgMar w:left="1701" w:right="1134" w:gutter="0" w:header="1701" w:top="1758" w:footer="1293" w:bottom="1350"/>
@@ -13551,8 +14993,8 @@
     </w:tblPr>
     <w:tblGrid>
       <w:gridCol w:w="2381"/>
-      <w:gridCol w:w="4965"/>
-      <w:gridCol w:w="1725"/>
+      <w:gridCol w:w="4963"/>
+      <w:gridCol w:w="1727"/>
     </w:tblGrid>
     <w:tr>
       <w:trPr>
@@ -13595,7 +15037,7 @@
       </w:tc>
       <w:tc>
         <w:tcPr>
-          <w:tcW w:w="4965" w:type="dxa"/>
+          <w:tcW w:w="4963" w:type="dxa"/>
           <w:tcBorders>
             <w:top w:val="single" w:sz="4" w:space="0" w:color="000000"/>
             <w:left w:val="single" w:sz="4" w:space="0" w:color="000000"/>
@@ -13629,7 +15071,7 @@
       </w:tc>
       <w:tc>
         <w:tcPr>
-          <w:tcW w:w="1725" w:type="dxa"/>
+          <w:tcW w:w="1727" w:type="dxa"/>
           <w:tcBorders>
             <w:top w:val="single" w:sz="4" w:space="0" w:color="000000"/>
             <w:left w:val="single" w:sz="4" w:space="0" w:color="000000"/>
@@ -13675,7 +15117,7 @@
           </w:r>
           <w:r>
             <w:rPr/>
-            <w:t>18</w:t>
+            <w:t>22</w:t>
           </w:r>
           <w:r>
             <w:rPr/>
@@ -14564,7 +16006,7 @@
         <w:ind w:left="363" w:hanging="79"/>
       </w:pPr>
       <w:rPr>
-        <w:sz w:val="21"/>
+        <w:sz w:val="24"/>
         <w:b w:val="false"/>
         <w:rFonts w:ascii="Arial" w:hAnsi="Arial"/>
       </w:rPr>

</xml_diff>